<commit_message>
add validation / some refactoring
</commit_message>
<xml_diff>
--- a/url-helper.docx
+++ b/url-helper.docx
@@ -333,6 +333,155 @@
           <w:p>
             <w:pPr>
               <w:pStyle w:val="a3"/>
+              <w:ind w:left="-7"/>
+              <w:rPr>
+                <w:rFonts w:ascii="Times New Roman" w:hAnsi="Times New Roman" w:cs="Times New Roman"/>
+                <w:sz w:val="28"/>
+                <w:lang w:val="en-US"/>
+              </w:rPr>
+            </w:pPr>
+            <w:r>
+              <w:rPr>
+                <w:rFonts w:ascii="Times New Roman" w:hAnsi="Times New Roman" w:cs="Times New Roman"/>
+                <w:sz w:val="28"/>
+                <w:lang w:val="en-US"/>
+              </w:rPr>
+              <w:t xml:space="preserve">'id', 'title', 'author', </w:t>
+            </w:r>
+            <w:r>
+              <w:rPr>
+                <w:rFonts w:ascii="Times New Roman" w:hAnsi="Times New Roman" w:cs="Times New Roman"/>
+                <w:sz w:val="28"/>
+                <w:lang w:val="en-US"/>
+              </w:rPr>
+              <w:t>'genre'</w:t>
+            </w:r>
+            <w:r>
+              <w:rPr>
+                <w:rFonts w:ascii="Times New Roman" w:hAnsi="Times New Roman" w:cs="Times New Roman"/>
+                <w:sz w:val="28"/>
+                <w:lang w:val="en-US"/>
+              </w:rPr>
+              <w:t xml:space="preserve">: </w:t>
+            </w:r>
+          </w:p>
+          <w:p>
+            <w:pPr>
+              <w:pStyle w:val="a3"/>
+              <w:ind w:left="-7"/>
+              <w:rPr>
+                <w:rFonts w:ascii="Times New Roman" w:hAnsi="Times New Roman" w:cs="Times New Roman"/>
+                <w:sz w:val="28"/>
+                <w:lang w:val="en-US"/>
+              </w:rPr>
+            </w:pPr>
+            <w:r>
+              <w:rPr>
+                <w:rFonts w:ascii="Times New Roman" w:hAnsi="Times New Roman" w:cs="Times New Roman"/>
+                <w:sz w:val="28"/>
+                <w:lang w:val="en-US"/>
+              </w:rPr>
+              <w:t>{‘id’, ‘name’}</w:t>
+            </w:r>
+            <w:r>
+              <w:rPr>
+                <w:rFonts w:ascii="Times New Roman" w:hAnsi="Times New Roman" w:cs="Times New Roman"/>
+                <w:sz w:val="28"/>
+                <w:lang w:val="en-US"/>
+              </w:rPr>
+              <w:t>, '</w:t>
+            </w:r>
+            <w:proofErr w:type="spellStart"/>
+            <w:r>
+              <w:rPr>
+                <w:rFonts w:ascii="Times New Roman" w:hAnsi="Times New Roman" w:cs="Times New Roman"/>
+                <w:sz w:val="28"/>
+                <w:lang w:val="en-US"/>
+              </w:rPr>
+              <w:t>origin_language</w:t>
+            </w:r>
+            <w:proofErr w:type="spellEnd"/>
+            <w:r>
+              <w:rPr>
+                <w:rFonts w:ascii="Times New Roman" w:hAnsi="Times New Roman" w:cs="Times New Roman"/>
+                <w:sz w:val="28"/>
+                <w:lang w:val="en-US"/>
+              </w:rPr>
+              <w:t>'</w:t>
+            </w:r>
+            <w:r>
+              <w:rPr>
+                <w:rFonts w:ascii="Times New Roman" w:hAnsi="Times New Roman" w:cs="Times New Roman"/>
+                <w:sz w:val="28"/>
+                <w:lang w:val="en-US"/>
+              </w:rPr>
+              <w:t xml:space="preserve">: </w:t>
+            </w:r>
+          </w:p>
+          <w:p>
+            <w:pPr>
+              <w:pStyle w:val="a3"/>
+              <w:ind w:left="-7"/>
+              <w:rPr>
+                <w:rFonts w:ascii="Times New Roman" w:hAnsi="Times New Roman" w:cs="Times New Roman"/>
+                <w:sz w:val="28"/>
+                <w:lang w:val="en-US"/>
+              </w:rPr>
+            </w:pPr>
+            <w:r>
+              <w:rPr>
+                <w:rFonts w:ascii="Times New Roman" w:hAnsi="Times New Roman" w:cs="Times New Roman"/>
+                <w:sz w:val="28"/>
+                <w:lang w:val="en-US"/>
+              </w:rPr>
+              <w:t>{‘id’, ‘name’}</w:t>
+            </w:r>
+            <w:r>
+              <w:rPr>
+                <w:rFonts w:ascii="Times New Roman" w:hAnsi="Times New Roman" w:cs="Times New Roman"/>
+                <w:sz w:val="28"/>
+                <w:lang w:val="en-US"/>
+              </w:rPr>
+              <w:t>,</w:t>
+            </w:r>
+            <w:r>
+              <w:rPr>
+                <w:rFonts w:ascii="Times New Roman" w:hAnsi="Times New Roman" w:cs="Times New Roman"/>
+                <w:sz w:val="28"/>
+                <w:lang w:val="en-US"/>
+              </w:rPr>
+              <w:t xml:space="preserve"> '</w:t>
+            </w:r>
+            <w:proofErr w:type="spellStart"/>
+            <w:r>
+              <w:rPr>
+                <w:rFonts w:ascii="Times New Roman" w:hAnsi="Times New Roman" w:cs="Times New Roman"/>
+                <w:sz w:val="28"/>
+                <w:lang w:val="en-US"/>
+              </w:rPr>
+              <w:t>format_type</w:t>
+            </w:r>
+            <w:proofErr w:type="spellEnd"/>
+            <w:r>
+              <w:rPr>
+                <w:rFonts w:ascii="Times New Roman" w:hAnsi="Times New Roman" w:cs="Times New Roman"/>
+                <w:sz w:val="28"/>
+                <w:lang w:val="en-US"/>
+              </w:rPr>
+              <w:t>'</w:t>
+            </w:r>
+            <w:r>
+              <w:rPr>
+                <w:rFonts w:ascii="Times New Roman" w:hAnsi="Times New Roman" w:cs="Times New Roman"/>
+                <w:sz w:val="28"/>
+                <w:lang w:val="en-US"/>
+              </w:rPr>
+              <w:t xml:space="preserve">: </w:t>
+            </w:r>
+          </w:p>
+          <w:p>
+            <w:pPr>
+              <w:pStyle w:val="a3"/>
               <w:ind w:left="36"/>
               <w:rPr>
                 <w:rFonts w:ascii="Times New Roman" w:hAnsi="Times New Roman" w:cs="Times New Roman"/>
@@ -346,59 +495,15 @@
                 <w:sz w:val="28"/>
                 <w:lang w:val="en-US"/>
               </w:rPr>
-              <w:t xml:space="preserve">'id', 'title', 'author', </w:t>
-            </w:r>
-            <w:r>
-              <w:rPr>
-                <w:rFonts w:ascii="Times New Roman" w:hAnsi="Times New Roman" w:cs="Times New Roman"/>
-                <w:sz w:val="28"/>
-                <w:lang w:val="en-US"/>
-              </w:rPr>
-              <w:t>'genre', '</w:t>
-            </w:r>
-            <w:proofErr w:type="spellStart"/>
-            <w:r>
-              <w:rPr>
-                <w:rFonts w:ascii="Times New Roman" w:hAnsi="Times New Roman" w:cs="Times New Roman"/>
-                <w:sz w:val="28"/>
-                <w:lang w:val="en-US"/>
-              </w:rPr>
-              <w:t>origin_language</w:t>
-            </w:r>
-            <w:proofErr w:type="spellEnd"/>
-            <w:r>
-              <w:rPr>
-                <w:rFonts w:ascii="Times New Roman" w:hAnsi="Times New Roman" w:cs="Times New Roman"/>
-                <w:sz w:val="28"/>
-                <w:lang w:val="en-US"/>
-              </w:rPr>
-              <w:t>',</w:t>
-            </w:r>
-            <w:r>
-              <w:rPr>
-                <w:rFonts w:ascii="Times New Roman" w:hAnsi="Times New Roman" w:cs="Times New Roman"/>
-                <w:sz w:val="28"/>
-                <w:lang w:val="en-US"/>
-              </w:rPr>
-              <w:t xml:space="preserve">                '</w:t>
-            </w:r>
-            <w:proofErr w:type="spellStart"/>
-            <w:r>
-              <w:rPr>
-                <w:rFonts w:ascii="Times New Roman" w:hAnsi="Times New Roman" w:cs="Times New Roman"/>
-                <w:sz w:val="28"/>
-                <w:lang w:val="en-US"/>
-              </w:rPr>
-              <w:t>format_type</w:t>
-            </w:r>
-            <w:proofErr w:type="spellEnd"/>
-            <w:r>
-              <w:rPr>
-                <w:rFonts w:ascii="Times New Roman" w:hAnsi="Times New Roman" w:cs="Times New Roman"/>
-                <w:sz w:val="28"/>
-                <w:lang w:val="en-US"/>
-              </w:rPr>
-              <w:t>', '</w:t>
+              <w:t>{‘id’, ‘name’}</w:t>
+            </w:r>
+            <w:r>
+              <w:rPr>
+                <w:rFonts w:ascii="Times New Roman" w:hAnsi="Times New Roman" w:cs="Times New Roman"/>
+                <w:sz w:val="28"/>
+                <w:lang w:val="en-US"/>
+              </w:rPr>
+              <w:t>, '</w:t>
             </w:r>
             <w:proofErr w:type="spellStart"/>
             <w:r>
@@ -666,6 +771,8 @@
           </w:tcPr>
           <w:p>
             <w:pPr>
+              <w:pStyle w:val="a3"/>
+              <w:ind w:left="-7"/>
               <w:rPr>
                 <w:rFonts w:ascii="Times New Roman" w:hAnsi="Times New Roman" w:cs="Times New Roman"/>
                 <w:sz w:val="28"/>
@@ -686,7 +793,42 @@
                 <w:sz w:val="28"/>
                 <w:lang w:val="en-US"/>
               </w:rPr>
-              <w:t xml:space="preserve">d', 'title', 'author', 'genre', </w:t>
+              <w:t>d', 'title', 'author', 'genre'</w:t>
+            </w:r>
+            <w:r>
+              <w:rPr>
+                <w:rFonts w:ascii="Times New Roman" w:hAnsi="Times New Roman" w:cs="Times New Roman"/>
+                <w:sz w:val="28"/>
+                <w:lang w:val="en-US"/>
+              </w:rPr>
+              <w:t xml:space="preserve">: </w:t>
+            </w:r>
+          </w:p>
+          <w:p>
+            <w:pPr>
+              <w:pStyle w:val="a3"/>
+              <w:ind w:left="-7"/>
+              <w:rPr>
+                <w:rFonts w:ascii="Times New Roman" w:hAnsi="Times New Roman" w:cs="Times New Roman"/>
+                <w:sz w:val="28"/>
+                <w:lang w:val="en-US"/>
+              </w:rPr>
+            </w:pPr>
+            <w:r>
+              <w:rPr>
+                <w:rFonts w:ascii="Times New Roman" w:hAnsi="Times New Roman" w:cs="Times New Roman"/>
+                <w:sz w:val="28"/>
+                <w:lang w:val="en-US"/>
+              </w:rPr>
+              <w:t>{‘id’, ‘name’}</w:t>
+            </w:r>
+            <w:r>
+              <w:rPr>
+                <w:rFonts w:ascii="Times New Roman" w:hAnsi="Times New Roman" w:cs="Times New Roman"/>
+                <w:sz w:val="28"/>
+                <w:lang w:val="en-US"/>
+              </w:rPr>
+              <w:t xml:space="preserve">, </w:t>
             </w:r>
             <w:r>
               <w:rPr>
@@ -712,7 +854,42 @@
                 <w:sz w:val="28"/>
                 <w:lang w:val="en-US"/>
               </w:rPr>
-              <w:t>',</w:t>
+              <w:t>'</w:t>
+            </w:r>
+            <w:r>
+              <w:rPr>
+                <w:rFonts w:ascii="Times New Roman" w:hAnsi="Times New Roman" w:cs="Times New Roman"/>
+                <w:sz w:val="28"/>
+                <w:lang w:val="en-US"/>
+              </w:rPr>
+              <w:t xml:space="preserve">: </w:t>
+            </w:r>
+          </w:p>
+          <w:p>
+            <w:pPr>
+              <w:pStyle w:val="a3"/>
+              <w:ind w:left="-7"/>
+              <w:rPr>
+                <w:rFonts w:ascii="Times New Roman" w:hAnsi="Times New Roman" w:cs="Times New Roman"/>
+                <w:sz w:val="28"/>
+                <w:lang w:val="en-US"/>
+              </w:rPr>
+            </w:pPr>
+            <w:r>
+              <w:rPr>
+                <w:rFonts w:ascii="Times New Roman" w:hAnsi="Times New Roman" w:cs="Times New Roman"/>
+                <w:sz w:val="28"/>
+                <w:lang w:val="en-US"/>
+              </w:rPr>
+              <w:t>{‘id’, ‘name’}</w:t>
+            </w:r>
+            <w:r>
+              <w:rPr>
+                <w:rFonts w:ascii="Times New Roman" w:hAnsi="Times New Roman" w:cs="Times New Roman"/>
+                <w:sz w:val="28"/>
+                <w:lang w:val="en-US"/>
+              </w:rPr>
+              <w:t>,</w:t>
             </w:r>
             <w:r>
               <w:rPr>
@@ -746,7 +923,40 @@
                 <w:sz w:val="28"/>
                 <w:lang w:val="en-US"/>
               </w:rPr>
-              <w:t>', '</w:t>
+              <w:t>'</w:t>
+            </w:r>
+            <w:r>
+              <w:rPr>
+                <w:rFonts w:ascii="Times New Roman" w:hAnsi="Times New Roman" w:cs="Times New Roman"/>
+                <w:sz w:val="28"/>
+                <w:lang w:val="en-US"/>
+              </w:rPr>
+              <w:t xml:space="preserve">: </w:t>
+            </w:r>
+          </w:p>
+          <w:p>
+            <w:pPr>
+              <w:rPr>
+                <w:rFonts w:ascii="Times New Roman" w:hAnsi="Times New Roman" w:cs="Times New Roman"/>
+                <w:sz w:val="28"/>
+                <w:lang w:val="en-US"/>
+              </w:rPr>
+            </w:pPr>
+            <w:r>
+              <w:rPr>
+                <w:rFonts w:ascii="Times New Roman" w:hAnsi="Times New Roman" w:cs="Times New Roman"/>
+                <w:sz w:val="28"/>
+                <w:lang w:val="en-US"/>
+              </w:rPr>
+              <w:t>{‘id’, ‘name’}</w:t>
+            </w:r>
+            <w:r>
+              <w:rPr>
+                <w:rFonts w:ascii="Times New Roman" w:hAnsi="Times New Roman" w:cs="Times New Roman"/>
+                <w:sz w:val="28"/>
+                <w:lang w:val="en-US"/>
+              </w:rPr>
+              <w:t>, '</w:t>
             </w:r>
             <w:proofErr w:type="spellStart"/>
             <w:r>
@@ -1772,6 +1982,7 @@
                 <w:sz w:val="28"/>
                 <w:lang w:val="en-US"/>
               </w:rPr>
+              <w:lastRenderedPageBreak/>
               <w:t>'origin'</w:t>
             </w:r>
             <w:r>
@@ -1825,7 +2036,6 @@
                 <w:sz w:val="28"/>
                 <w:lang w:val="en-US"/>
               </w:rPr>
-              <w:lastRenderedPageBreak/>
               <w:t xml:space="preserve">                  '</w:t>
             </w:r>
             <w:proofErr w:type="spellStart"/>
@@ -2468,15 +2678,15 @@
                 <w:sz w:val="28"/>
                 <w:lang w:val="en-US"/>
               </w:rPr>
-              <w:t>'origin', 'language', 'author'</w:t>
-            </w:r>
-            <w:r>
-              <w:rPr>
-                <w:rFonts w:ascii="Times New Roman" w:hAnsi="Times New Roman" w:cs="Times New Roman"/>
-                <w:sz w:val="28"/>
-                <w:lang w:val="en-US"/>
-              </w:rPr>
-              <w:t>, '</w:t>
+              <w:t xml:space="preserve">'origin', 'language', </w:t>
+            </w:r>
+            <w:r>
+              <w:rPr>
+                <w:rFonts w:ascii="Times New Roman" w:hAnsi="Times New Roman" w:cs="Times New Roman"/>
+                <w:sz w:val="28"/>
+                <w:lang w:val="en-US"/>
+              </w:rPr>
+              <w:t>'</w:t>
             </w:r>
             <w:proofErr w:type="spellStart"/>
             <w:r>
@@ -3584,6 +3794,7 @@
                 <w:sz w:val="28"/>
                 <w:lang w:val="en-US"/>
               </w:rPr>
+              <w:lastRenderedPageBreak/>
               <w:t>'</w:t>
             </w:r>
             <w:proofErr w:type="spellStart"/>
@@ -3862,249 +4073,666 @@
               </w:rPr>
               <w:t>'rate'</w:t>
             </w:r>
+          </w:p>
+          <w:p>
+            <w:pPr>
+              <w:pStyle w:val="a3"/>
+              <w:ind w:left="0"/>
+              <w:rPr>
+                <w:rFonts w:ascii="Times New Roman" w:hAnsi="Times New Roman" w:cs="Times New Roman"/>
+                <w:sz w:val="28"/>
+                <w:lang w:val="en-US"/>
+              </w:rPr>
+            </w:pPr>
+            <w:r>
+              <w:rPr>
+                <w:rFonts w:ascii="Times New Roman" w:hAnsi="Times New Roman" w:cs="Times New Roman"/>
+                <w:sz w:val="28"/>
+                <w:lang w:val="en-US"/>
+              </w:rPr>
+              <w:t>}</w:t>
+            </w:r>
+            <w:r>
+              <w:rPr>
+                <w:rFonts w:ascii="Times New Roman" w:hAnsi="Times New Roman" w:cs="Times New Roman"/>
+                <w:sz w:val="28"/>
+                <w:lang w:val="en-US"/>
+              </w:rPr>
+              <w:t>,</w:t>
+            </w:r>
+          </w:p>
+          <w:p>
+            <w:pPr>
+              <w:pStyle w:val="a3"/>
+              <w:ind w:left="0"/>
+              <w:rPr>
+                <w:rFonts w:ascii="Times New Roman" w:hAnsi="Times New Roman" w:cs="Times New Roman"/>
+                <w:sz w:val="28"/>
+                <w:lang w:val="en-US"/>
+              </w:rPr>
+            </w:pPr>
+            <w:r>
+              <w:rPr>
+                <w:rFonts w:ascii="Times New Roman" w:hAnsi="Times New Roman" w:cs="Times New Roman"/>
+                <w:sz w:val="28"/>
+                <w:lang w:val="en-US"/>
+              </w:rPr>
+              <w:t>'</w:t>
+            </w:r>
+            <w:proofErr w:type="spellStart"/>
+            <w:r>
+              <w:rPr>
+                <w:rFonts w:ascii="Times New Roman" w:hAnsi="Times New Roman" w:cs="Times New Roman"/>
+                <w:sz w:val="28"/>
+                <w:lang w:val="en-US"/>
+              </w:rPr>
+              <w:t>parent_comment</w:t>
+            </w:r>
+            <w:proofErr w:type="spellEnd"/>
+            <w:r>
+              <w:rPr>
+                <w:rFonts w:ascii="Times New Roman" w:hAnsi="Times New Roman" w:cs="Times New Roman"/>
+                <w:sz w:val="28"/>
+                <w:lang w:val="en-US"/>
+              </w:rPr>
+              <w:t>'</w:t>
+            </w:r>
+          </w:p>
+        </w:tc>
+      </w:tr>
+      <w:tr>
+        <w:tc>
+          <w:tcPr>
+            <w:tcW w:w="2940" w:type="dxa"/>
+          </w:tcPr>
+          <w:p>
+            <w:pPr>
+              <w:pStyle w:val="a3"/>
+              <w:ind w:left="0"/>
+              <w:rPr>
+                <w:rFonts w:ascii="Times New Roman" w:hAnsi="Times New Roman" w:cs="Times New Roman"/>
+                <w:sz w:val="28"/>
+                <w:lang w:val="en-US"/>
+              </w:rPr>
+            </w:pPr>
+            <w:r>
+              <w:rPr>
+                <w:rFonts w:ascii="Times New Roman" w:hAnsi="Times New Roman" w:cs="Times New Roman"/>
+                <w:sz w:val="28"/>
+                <w:lang w:val="en-US"/>
+              </w:rPr>
+              <w:t>comment-origin/add/</w:t>
+            </w:r>
+          </w:p>
+        </w:tc>
+        <w:tc>
+          <w:tcPr>
+            <w:tcW w:w="1274" w:type="dxa"/>
+          </w:tcPr>
+          <w:p>
+            <w:pPr>
+              <w:pStyle w:val="a3"/>
+              <w:ind w:left="0"/>
+              <w:rPr>
+                <w:rFonts w:ascii="Times New Roman" w:hAnsi="Times New Roman" w:cs="Times New Roman"/>
+                <w:sz w:val="28"/>
+                <w:lang w:val="en-US"/>
+              </w:rPr>
+            </w:pPr>
+            <w:r>
+              <w:rPr>
+                <w:rFonts w:ascii="Times New Roman" w:hAnsi="Times New Roman" w:cs="Times New Roman"/>
+                <w:sz w:val="28"/>
+                <w:lang w:val="en-US"/>
+              </w:rPr>
+              <w:t>POST</w:t>
+            </w:r>
+          </w:p>
+        </w:tc>
+        <w:tc>
+          <w:tcPr>
+            <w:tcW w:w="748" w:type="dxa"/>
+          </w:tcPr>
+          <w:p>
+            <w:pPr>
+              <w:pStyle w:val="a3"/>
+              <w:ind w:left="0"/>
+              <w:rPr>
+                <w:rFonts w:ascii="Times New Roman" w:hAnsi="Times New Roman" w:cs="Times New Roman"/>
+                <w:sz w:val="28"/>
+                <w:lang w:val="en-US"/>
+              </w:rPr>
+            </w:pPr>
+            <w:r>
+              <w:rPr>
+                <w:rFonts w:ascii="Times New Roman" w:hAnsi="Times New Roman" w:cs="Times New Roman"/>
+                <w:sz w:val="28"/>
+                <w:lang w:val="en-US"/>
+              </w:rPr>
+              <w:t>YES</w:t>
+            </w:r>
+          </w:p>
+        </w:tc>
+        <w:tc>
+          <w:tcPr>
+            <w:tcW w:w="2530" w:type="dxa"/>
+          </w:tcPr>
+          <w:p>
+            <w:pPr>
+              <w:pStyle w:val="a3"/>
+              <w:ind w:left="0"/>
+              <w:rPr>
+                <w:rFonts w:ascii="Times New Roman" w:hAnsi="Times New Roman" w:cs="Times New Roman"/>
+                <w:sz w:val="28"/>
+                <w:lang w:val="en-US"/>
+              </w:rPr>
+            </w:pPr>
+            <w:r>
+              <w:rPr>
+                <w:rFonts w:ascii="Times New Roman" w:hAnsi="Times New Roman" w:cs="Times New Roman"/>
+                <w:sz w:val="28"/>
+                <w:lang w:val="en-US"/>
+              </w:rPr>
+              <w:t>'post', 'author', 'origin', '</w:t>
+            </w:r>
+            <w:proofErr w:type="spellStart"/>
+            <w:r>
+              <w:rPr>
+                <w:rFonts w:ascii="Times New Roman" w:hAnsi="Times New Roman" w:cs="Times New Roman"/>
+                <w:sz w:val="28"/>
+                <w:lang w:val="en-US"/>
+              </w:rPr>
+              <w:t>parent_comment</w:t>
+            </w:r>
+            <w:proofErr w:type="spellEnd"/>
+            <w:r>
+              <w:rPr>
+                <w:rFonts w:ascii="Times New Roman" w:hAnsi="Times New Roman" w:cs="Times New Roman"/>
+                <w:sz w:val="28"/>
+                <w:lang w:val="en-US"/>
+              </w:rPr>
+              <w:t>'</w:t>
+            </w:r>
+          </w:p>
+        </w:tc>
+        <w:tc>
+          <w:tcPr>
+            <w:tcW w:w="2795" w:type="dxa"/>
+          </w:tcPr>
+          <w:p>
+            <w:pPr>
+              <w:pStyle w:val="a3"/>
+              <w:ind w:left="0"/>
+              <w:rPr>
+                <w:rFonts w:ascii="Times New Roman" w:hAnsi="Times New Roman" w:cs="Times New Roman"/>
+                <w:sz w:val="28"/>
+                <w:lang w:val="en-US"/>
+              </w:rPr>
+            </w:pPr>
+            <w:r>
+              <w:rPr>
+                <w:rFonts w:ascii="Times New Roman" w:hAnsi="Times New Roman" w:cs="Times New Roman"/>
+                <w:sz w:val="28"/>
+                <w:lang w:val="en-US"/>
+              </w:rPr>
+              <w:t>status=200</w:t>
+            </w:r>
+          </w:p>
+          <w:p>
+            <w:pPr>
+              <w:pStyle w:val="a3"/>
+              <w:ind w:left="0"/>
+              <w:rPr>
+                <w:rFonts w:ascii="Times New Roman" w:hAnsi="Times New Roman" w:cs="Times New Roman"/>
+                <w:sz w:val="28"/>
+                <w:lang w:val="en-US"/>
+              </w:rPr>
+            </w:pPr>
+            <w:r>
+              <w:rPr>
+                <w:rFonts w:ascii="Times New Roman" w:hAnsi="Times New Roman" w:cs="Times New Roman"/>
+                <w:sz w:val="28"/>
+                <w:lang w:val="en-US"/>
+              </w:rPr>
+              <w:t>OR</w:t>
+            </w:r>
+          </w:p>
+          <w:p>
+            <w:pPr>
+              <w:pStyle w:val="a3"/>
+              <w:ind w:left="0"/>
+              <w:rPr>
+                <w:rFonts w:ascii="Times New Roman" w:hAnsi="Times New Roman" w:cs="Times New Roman"/>
+                <w:sz w:val="28"/>
+                <w:lang w:val="en-US"/>
+              </w:rPr>
+            </w:pPr>
+            <w:r>
+              <w:rPr>
+                <w:rFonts w:ascii="Times New Roman" w:hAnsi="Times New Roman" w:cs="Times New Roman"/>
+                <w:sz w:val="28"/>
+                <w:lang w:val="en-US"/>
+              </w:rPr>
+              <w:t>‘errors’, status=400</w:t>
+            </w:r>
+          </w:p>
+        </w:tc>
+      </w:tr>
+      <w:tr>
+        <w:tc>
+          <w:tcPr>
+            <w:tcW w:w="2940" w:type="dxa"/>
+          </w:tcPr>
+          <w:p>
+            <w:pPr>
+              <w:pStyle w:val="a3"/>
+              <w:ind w:left="0"/>
+              <w:rPr>
+                <w:rFonts w:ascii="Times New Roman" w:hAnsi="Times New Roman" w:cs="Times New Roman"/>
+                <w:sz w:val="28"/>
+                <w:lang w:val="en-US"/>
+              </w:rPr>
+            </w:pPr>
+            <w:r>
+              <w:rPr>
+                <w:rFonts w:ascii="Times New Roman" w:hAnsi="Times New Roman" w:cs="Times New Roman"/>
+                <w:sz w:val="28"/>
+                <w:lang w:val="en-US"/>
+              </w:rPr>
+              <w:t>rate/add</w:t>
+            </w:r>
+            <w:r>
+              <w:rPr>
+                <w:rFonts w:ascii="Times New Roman" w:hAnsi="Times New Roman" w:cs="Times New Roman"/>
+                <w:sz w:val="28"/>
+                <w:lang w:val="en-US"/>
+              </w:rPr>
+              <w:t>/</w:t>
+            </w:r>
+          </w:p>
+        </w:tc>
+        <w:tc>
+          <w:tcPr>
+            <w:tcW w:w="1274" w:type="dxa"/>
+          </w:tcPr>
+          <w:p>
+            <w:pPr>
+              <w:pStyle w:val="a3"/>
+              <w:ind w:left="0"/>
+              <w:rPr>
+                <w:rFonts w:ascii="Times New Roman" w:hAnsi="Times New Roman" w:cs="Times New Roman"/>
+                <w:sz w:val="28"/>
+                <w:lang w:val="en-US"/>
+              </w:rPr>
+            </w:pPr>
+            <w:r>
+              <w:rPr>
+                <w:rFonts w:ascii="Times New Roman" w:hAnsi="Times New Roman" w:cs="Times New Roman"/>
+                <w:sz w:val="28"/>
+                <w:lang w:val="en-US"/>
+              </w:rPr>
+              <w:t>POST</w:t>
+            </w:r>
+          </w:p>
+        </w:tc>
+        <w:tc>
+          <w:tcPr>
+            <w:tcW w:w="748" w:type="dxa"/>
+          </w:tcPr>
+          <w:p>
+            <w:pPr>
+              <w:pStyle w:val="a3"/>
+              <w:ind w:left="0"/>
+              <w:rPr>
+                <w:rFonts w:ascii="Times New Roman" w:hAnsi="Times New Roman" w:cs="Times New Roman"/>
+                <w:sz w:val="28"/>
+                <w:lang w:val="en-US"/>
+              </w:rPr>
+            </w:pPr>
+            <w:r>
+              <w:rPr>
+                <w:rFonts w:ascii="Times New Roman" w:hAnsi="Times New Roman" w:cs="Times New Roman"/>
+                <w:sz w:val="28"/>
+                <w:lang w:val="en-US"/>
+              </w:rPr>
+              <w:t>YES</w:t>
+            </w:r>
+          </w:p>
+        </w:tc>
+        <w:tc>
+          <w:tcPr>
+            <w:tcW w:w="2530" w:type="dxa"/>
+          </w:tcPr>
+          <w:p>
+            <w:pPr>
+              <w:pStyle w:val="a3"/>
+              <w:ind w:left="0"/>
+              <w:rPr>
+                <w:rFonts w:ascii="Times New Roman" w:hAnsi="Times New Roman" w:cs="Times New Roman"/>
+                <w:sz w:val="28"/>
+              </w:rPr>
+            </w:pPr>
+            <w:r>
+              <w:rPr>
+                <w:rFonts w:ascii="Times New Roman" w:hAnsi="Times New Roman" w:cs="Times New Roman"/>
+                <w:sz w:val="28"/>
+              </w:rPr>
+              <w:t>'</w:t>
+            </w:r>
+            <w:proofErr w:type="spellStart"/>
+            <w:r>
+              <w:rPr>
+                <w:rFonts w:ascii="Times New Roman" w:hAnsi="Times New Roman" w:cs="Times New Roman"/>
+                <w:sz w:val="28"/>
+              </w:rPr>
+              <w:t>rate</w:t>
+            </w:r>
+            <w:proofErr w:type="spellEnd"/>
+            <w:r>
+              <w:rPr>
+                <w:rFonts w:ascii="Times New Roman" w:hAnsi="Times New Roman" w:cs="Times New Roman"/>
+                <w:sz w:val="28"/>
+              </w:rPr>
+              <w:t>'</w:t>
+            </w:r>
+            <w:r>
+              <w:rPr>
+                <w:rFonts w:ascii="Times New Roman" w:hAnsi="Times New Roman" w:cs="Times New Roman"/>
+                <w:sz w:val="28"/>
+                <w:lang w:val="en-US"/>
+              </w:rPr>
+              <w:t>: [-1, 1]</w:t>
+            </w:r>
+            <w:r>
+              <w:rPr>
+                <w:rFonts w:ascii="Times New Roman" w:hAnsi="Times New Roman" w:cs="Times New Roman"/>
+                <w:sz w:val="28"/>
+              </w:rPr>
+              <w:t>, '</w:t>
+            </w:r>
+            <w:proofErr w:type="spellStart"/>
+            <w:r>
+              <w:rPr>
+                <w:rFonts w:ascii="Times New Roman" w:hAnsi="Times New Roman" w:cs="Times New Roman"/>
+                <w:sz w:val="28"/>
+              </w:rPr>
+              <w:t>translation</w:t>
+            </w:r>
+            <w:proofErr w:type="spellEnd"/>
+            <w:r>
+              <w:rPr>
+                <w:rFonts w:ascii="Times New Roman" w:hAnsi="Times New Roman" w:cs="Times New Roman"/>
+                <w:sz w:val="28"/>
+              </w:rPr>
+              <w:t>'</w:t>
+            </w:r>
+          </w:p>
+        </w:tc>
+        <w:tc>
+          <w:tcPr>
+            <w:tcW w:w="2795" w:type="dxa"/>
+          </w:tcPr>
+          <w:p>
+            <w:pPr>
+              <w:pStyle w:val="a3"/>
+              <w:ind w:left="0"/>
+              <w:rPr>
+                <w:rFonts w:ascii="Times New Roman" w:hAnsi="Times New Roman" w:cs="Times New Roman"/>
+                <w:sz w:val="28"/>
+                <w:lang w:val="en-US"/>
+              </w:rPr>
+            </w:pPr>
+            <w:r>
+              <w:rPr>
+                <w:rFonts w:ascii="Times New Roman" w:hAnsi="Times New Roman" w:cs="Times New Roman"/>
+                <w:sz w:val="28"/>
+                <w:lang w:val="en-US"/>
+              </w:rPr>
+              <w:t>status=200</w:t>
+            </w:r>
+          </w:p>
+          <w:p>
+            <w:pPr>
+              <w:pStyle w:val="a3"/>
+              <w:ind w:left="0"/>
+              <w:rPr>
+                <w:rFonts w:ascii="Times New Roman" w:hAnsi="Times New Roman" w:cs="Times New Roman"/>
+                <w:sz w:val="28"/>
+                <w:lang w:val="en-US"/>
+              </w:rPr>
+            </w:pPr>
+            <w:r>
+              <w:rPr>
+                <w:rFonts w:ascii="Times New Roman" w:hAnsi="Times New Roman" w:cs="Times New Roman"/>
+                <w:sz w:val="28"/>
+                <w:lang w:val="en-US"/>
+              </w:rPr>
+              <w:t>OR</w:t>
+            </w:r>
+          </w:p>
+          <w:p>
+            <w:pPr>
+              <w:pStyle w:val="a3"/>
+              <w:ind w:left="0"/>
+              <w:rPr>
+                <w:rFonts w:ascii="Times New Roman" w:hAnsi="Times New Roman" w:cs="Times New Roman"/>
+                <w:sz w:val="28"/>
+              </w:rPr>
+            </w:pPr>
+            <w:r>
+              <w:rPr>
+                <w:rFonts w:ascii="Times New Roman" w:hAnsi="Times New Roman" w:cs="Times New Roman"/>
+                <w:sz w:val="28"/>
+                <w:lang w:val="en-US"/>
+              </w:rPr>
+              <w:t>‘errors’, status=400</w:t>
+            </w:r>
+          </w:p>
+        </w:tc>
+      </w:tr>
+      <w:tr>
+        <w:tc>
+          <w:tcPr>
+            <w:tcW w:w="2940" w:type="dxa"/>
+          </w:tcPr>
+          <w:p>
+            <w:pPr>
+              <w:pStyle w:val="a3"/>
+              <w:ind w:left="0"/>
+              <w:rPr>
+                <w:rFonts w:ascii="Times New Roman" w:hAnsi="Times New Roman" w:cs="Times New Roman"/>
+                <w:sz w:val="28"/>
+                <w:lang w:val="en-US"/>
+              </w:rPr>
+            </w:pPr>
+            <w:r>
+              <w:rPr>
+                <w:rFonts w:ascii="Times New Roman" w:hAnsi="Times New Roman" w:cs="Times New Roman"/>
+                <w:sz w:val="28"/>
+                <w:lang w:val="en-US"/>
+              </w:rPr>
+              <w:t>rate/delete/</w:t>
+            </w:r>
+          </w:p>
+        </w:tc>
+        <w:tc>
+          <w:tcPr>
+            <w:tcW w:w="1274" w:type="dxa"/>
+          </w:tcPr>
+          <w:p>
+            <w:pPr>
+              <w:pStyle w:val="a3"/>
+              <w:ind w:left="0"/>
+              <w:rPr>
+                <w:rFonts w:ascii="Times New Roman" w:hAnsi="Times New Roman" w:cs="Times New Roman"/>
+                <w:sz w:val="28"/>
+                <w:lang w:val="en-US"/>
+              </w:rPr>
+            </w:pPr>
+            <w:r>
+              <w:rPr>
+                <w:rFonts w:ascii="Times New Roman" w:hAnsi="Times New Roman" w:cs="Times New Roman"/>
+                <w:sz w:val="28"/>
+                <w:lang w:val="en-US"/>
+              </w:rPr>
+              <w:t>DELETE</w:t>
+            </w:r>
+          </w:p>
+        </w:tc>
+        <w:tc>
+          <w:tcPr>
+            <w:tcW w:w="748" w:type="dxa"/>
+          </w:tcPr>
+          <w:p>
+            <w:pPr>
+              <w:pStyle w:val="a3"/>
+              <w:ind w:left="0"/>
+              <w:rPr>
+                <w:rFonts w:ascii="Times New Roman" w:hAnsi="Times New Roman" w:cs="Times New Roman"/>
+                <w:sz w:val="28"/>
+                <w:lang w:val="en-US"/>
+              </w:rPr>
+            </w:pPr>
+            <w:r>
+              <w:rPr>
+                <w:rFonts w:ascii="Times New Roman" w:hAnsi="Times New Roman" w:cs="Times New Roman"/>
+                <w:sz w:val="28"/>
+                <w:lang w:val="en-US"/>
+              </w:rPr>
+              <w:t>YES</w:t>
+            </w:r>
+          </w:p>
+        </w:tc>
+        <w:tc>
+          <w:tcPr>
+            <w:tcW w:w="2530" w:type="dxa"/>
+          </w:tcPr>
+          <w:p>
+            <w:pPr>
+              <w:pStyle w:val="a3"/>
+              <w:ind w:left="0"/>
+              <w:rPr>
+                <w:rFonts w:ascii="Times New Roman" w:hAnsi="Times New Roman" w:cs="Times New Roman"/>
+                <w:sz w:val="28"/>
+                <w:lang w:val="en-US"/>
+              </w:rPr>
+            </w:pPr>
+            <w:r>
+              <w:rPr>
+                <w:rFonts w:ascii="Times New Roman" w:hAnsi="Times New Roman" w:cs="Times New Roman"/>
+                <w:sz w:val="28"/>
+                <w:lang w:val="en-US"/>
+              </w:rPr>
+              <w:t>‘translation’</w:t>
+            </w:r>
+          </w:p>
+        </w:tc>
+        <w:tc>
+          <w:tcPr>
+            <w:tcW w:w="2795" w:type="dxa"/>
+          </w:tcPr>
+          <w:p>
+            <w:pPr>
+              <w:pStyle w:val="a3"/>
+              <w:ind w:left="0"/>
+              <w:rPr>
+                <w:rFonts w:ascii="Times New Roman" w:hAnsi="Times New Roman" w:cs="Times New Roman"/>
+                <w:sz w:val="28"/>
+                <w:lang w:val="en-US"/>
+              </w:rPr>
+            </w:pPr>
+            <w:r>
+              <w:rPr>
+                <w:rFonts w:ascii="Times New Roman" w:hAnsi="Times New Roman" w:cs="Times New Roman"/>
+                <w:sz w:val="28"/>
+                <w:lang w:val="en-US"/>
+              </w:rPr>
+              <w:t>status=200</w:t>
+            </w:r>
+          </w:p>
+          <w:p>
+            <w:pPr>
+              <w:pStyle w:val="a3"/>
+              <w:ind w:left="0"/>
+              <w:rPr>
+                <w:rFonts w:ascii="Times New Roman" w:hAnsi="Times New Roman" w:cs="Times New Roman"/>
+                <w:sz w:val="28"/>
+                <w:lang w:val="en-US"/>
+              </w:rPr>
+            </w:pPr>
+            <w:r>
+              <w:rPr>
+                <w:rFonts w:ascii="Times New Roman" w:hAnsi="Times New Roman" w:cs="Times New Roman"/>
+                <w:sz w:val="28"/>
+                <w:lang w:val="en-US"/>
+              </w:rPr>
+              <w:t>OR</w:t>
+            </w:r>
+          </w:p>
+          <w:p>
+            <w:pPr>
+              <w:pStyle w:val="a3"/>
+              <w:ind w:left="0"/>
+              <w:rPr>
+                <w:rFonts w:ascii="Times New Roman" w:hAnsi="Times New Roman" w:cs="Times New Roman"/>
+                <w:sz w:val="28"/>
+                <w:lang w:val="en-US"/>
+              </w:rPr>
+            </w:pPr>
+            <w:r>
+              <w:rPr>
+                <w:rFonts w:ascii="Times New Roman" w:hAnsi="Times New Roman" w:cs="Times New Roman"/>
+                <w:sz w:val="28"/>
+                <w:lang w:val="en-US"/>
+              </w:rPr>
+              <w:t>‘errors’, status=400</w:t>
+            </w:r>
             <w:bookmarkStart w:id="0" w:name="_GoBack"/>
             <w:bookmarkEnd w:id="0"/>
           </w:p>
-          <w:p>
-            <w:pPr>
-              <w:pStyle w:val="a3"/>
-              <w:ind w:left="0"/>
-              <w:rPr>
-                <w:rFonts w:ascii="Times New Roman" w:hAnsi="Times New Roman" w:cs="Times New Roman"/>
-                <w:sz w:val="28"/>
-                <w:lang w:val="en-US"/>
-              </w:rPr>
-            </w:pPr>
-            <w:r>
-              <w:rPr>
-                <w:rFonts w:ascii="Times New Roman" w:hAnsi="Times New Roman" w:cs="Times New Roman"/>
-                <w:sz w:val="28"/>
-                <w:lang w:val="en-US"/>
-              </w:rPr>
-              <w:t>}</w:t>
-            </w:r>
-            <w:r>
-              <w:rPr>
-                <w:rFonts w:ascii="Times New Roman" w:hAnsi="Times New Roman" w:cs="Times New Roman"/>
-                <w:sz w:val="28"/>
-                <w:lang w:val="en-US"/>
-              </w:rPr>
-              <w:t>,</w:t>
-            </w:r>
-          </w:p>
-          <w:p>
-            <w:pPr>
-              <w:pStyle w:val="a3"/>
-              <w:ind w:left="0"/>
-              <w:rPr>
-                <w:rFonts w:ascii="Times New Roman" w:hAnsi="Times New Roman" w:cs="Times New Roman"/>
-                <w:sz w:val="28"/>
-                <w:lang w:val="en-US"/>
-              </w:rPr>
-            </w:pPr>
-            <w:r>
-              <w:rPr>
-                <w:rFonts w:ascii="Times New Roman" w:hAnsi="Times New Roman" w:cs="Times New Roman"/>
-                <w:sz w:val="28"/>
-                <w:lang w:val="en-US"/>
-              </w:rPr>
-              <w:t>'</w:t>
-            </w:r>
-            <w:proofErr w:type="spellStart"/>
-            <w:r>
-              <w:rPr>
-                <w:rFonts w:ascii="Times New Roman" w:hAnsi="Times New Roman" w:cs="Times New Roman"/>
-                <w:sz w:val="28"/>
-                <w:lang w:val="en-US"/>
-              </w:rPr>
-              <w:t>parent_comment</w:t>
-            </w:r>
-            <w:proofErr w:type="spellEnd"/>
-            <w:r>
-              <w:rPr>
-                <w:rFonts w:ascii="Times New Roman" w:hAnsi="Times New Roman" w:cs="Times New Roman"/>
-                <w:sz w:val="28"/>
-                <w:lang w:val="en-US"/>
-              </w:rPr>
-              <w:t>'</w:t>
-            </w:r>
-          </w:p>
         </w:tc>
       </w:tr>
       <w:tr>
         <w:tc>
           <w:tcPr>
-            <w:tcW w:w="2940" w:type="dxa"/>
-          </w:tcPr>
-          <w:p>
-            <w:pPr>
-              <w:pStyle w:val="a3"/>
-              <w:ind w:left="0"/>
-              <w:rPr>
-                <w:rFonts w:ascii="Times New Roman" w:hAnsi="Times New Roman" w:cs="Times New Roman"/>
-                <w:sz w:val="28"/>
-                <w:lang w:val="en-US"/>
-              </w:rPr>
-            </w:pPr>
-            <w:r>
-              <w:rPr>
-                <w:rFonts w:ascii="Times New Roman" w:hAnsi="Times New Roman" w:cs="Times New Roman"/>
-                <w:sz w:val="28"/>
-                <w:lang w:val="en-US"/>
-              </w:rPr>
-              <w:t>comment-origin/add/</w:t>
-            </w:r>
-          </w:p>
-        </w:tc>
-        <w:tc>
-          <w:tcPr>
-            <w:tcW w:w="1274" w:type="dxa"/>
-          </w:tcPr>
-          <w:p>
-            <w:pPr>
-              <w:pStyle w:val="a3"/>
-              <w:ind w:left="0"/>
-              <w:rPr>
-                <w:rFonts w:ascii="Times New Roman" w:hAnsi="Times New Roman" w:cs="Times New Roman"/>
-                <w:sz w:val="28"/>
-                <w:lang w:val="en-US"/>
-              </w:rPr>
-            </w:pPr>
-            <w:r>
-              <w:rPr>
-                <w:rFonts w:ascii="Times New Roman" w:hAnsi="Times New Roman" w:cs="Times New Roman"/>
-                <w:sz w:val="28"/>
-                <w:lang w:val="en-US"/>
-              </w:rPr>
-              <w:t>POST</w:t>
-            </w:r>
-          </w:p>
-        </w:tc>
-        <w:tc>
-          <w:tcPr>
-            <w:tcW w:w="748" w:type="dxa"/>
-          </w:tcPr>
-          <w:p>
-            <w:pPr>
-              <w:pStyle w:val="a3"/>
-              <w:ind w:left="0"/>
-              <w:rPr>
-                <w:rFonts w:ascii="Times New Roman" w:hAnsi="Times New Roman" w:cs="Times New Roman"/>
-                <w:sz w:val="28"/>
-                <w:lang w:val="en-US"/>
-              </w:rPr>
-            </w:pPr>
-            <w:r>
-              <w:rPr>
-                <w:rFonts w:ascii="Times New Roman" w:hAnsi="Times New Roman" w:cs="Times New Roman"/>
-                <w:sz w:val="28"/>
-                <w:lang w:val="en-US"/>
-              </w:rPr>
-              <w:t>YES</w:t>
-            </w:r>
-          </w:p>
-        </w:tc>
-        <w:tc>
-          <w:tcPr>
-            <w:tcW w:w="2530" w:type="dxa"/>
-          </w:tcPr>
-          <w:p>
-            <w:pPr>
-              <w:pStyle w:val="a3"/>
-              <w:ind w:left="0"/>
-              <w:rPr>
-                <w:rFonts w:ascii="Times New Roman" w:hAnsi="Times New Roman" w:cs="Times New Roman"/>
-                <w:sz w:val="28"/>
-                <w:lang w:val="en-US"/>
-              </w:rPr>
-            </w:pPr>
-            <w:r>
-              <w:rPr>
-                <w:rFonts w:ascii="Times New Roman" w:hAnsi="Times New Roman" w:cs="Times New Roman"/>
-                <w:sz w:val="28"/>
-                <w:lang w:val="en-US"/>
-              </w:rPr>
-              <w:t>'post', 'author', 'origin', '</w:t>
-            </w:r>
-            <w:proofErr w:type="spellStart"/>
-            <w:r>
-              <w:rPr>
-                <w:rFonts w:ascii="Times New Roman" w:hAnsi="Times New Roman" w:cs="Times New Roman"/>
-                <w:sz w:val="28"/>
-                <w:lang w:val="en-US"/>
-              </w:rPr>
-              <w:t>parent_comment</w:t>
-            </w:r>
-            <w:proofErr w:type="spellEnd"/>
-            <w:r>
-              <w:rPr>
-                <w:rFonts w:ascii="Times New Roman" w:hAnsi="Times New Roman" w:cs="Times New Roman"/>
-                <w:sz w:val="28"/>
-                <w:lang w:val="en-US"/>
-              </w:rPr>
-              <w:t>'</w:t>
-            </w:r>
-          </w:p>
-        </w:tc>
-        <w:tc>
-          <w:tcPr>
-            <w:tcW w:w="2795" w:type="dxa"/>
-          </w:tcPr>
-          <w:p>
-            <w:pPr>
-              <w:pStyle w:val="a3"/>
-              <w:ind w:left="0"/>
-              <w:rPr>
-                <w:rFonts w:ascii="Times New Roman" w:hAnsi="Times New Roman" w:cs="Times New Roman"/>
-                <w:sz w:val="28"/>
-                <w:lang w:val="en-US"/>
-              </w:rPr>
-            </w:pPr>
-            <w:r>
-              <w:rPr>
-                <w:rFonts w:ascii="Times New Roman" w:hAnsi="Times New Roman" w:cs="Times New Roman"/>
-                <w:sz w:val="28"/>
-                <w:lang w:val="en-US"/>
-              </w:rPr>
-              <w:t>status=200</w:t>
-            </w:r>
-          </w:p>
-          <w:p>
-            <w:pPr>
-              <w:pStyle w:val="a3"/>
-              <w:ind w:left="0"/>
-              <w:rPr>
-                <w:rFonts w:ascii="Times New Roman" w:hAnsi="Times New Roman" w:cs="Times New Roman"/>
-                <w:sz w:val="28"/>
-                <w:lang w:val="en-US"/>
-              </w:rPr>
-            </w:pPr>
-            <w:r>
-              <w:rPr>
-                <w:rFonts w:ascii="Times New Roman" w:hAnsi="Times New Roman" w:cs="Times New Roman"/>
-                <w:sz w:val="28"/>
-                <w:lang w:val="en-US"/>
-              </w:rPr>
-              <w:t>OR</w:t>
-            </w:r>
-          </w:p>
-          <w:p>
-            <w:pPr>
-              <w:pStyle w:val="a3"/>
-              <w:ind w:left="0"/>
-              <w:rPr>
-                <w:rFonts w:ascii="Times New Roman" w:hAnsi="Times New Roman" w:cs="Times New Roman"/>
-                <w:sz w:val="28"/>
-                <w:lang w:val="en-US"/>
-              </w:rPr>
-            </w:pPr>
-            <w:r>
-              <w:rPr>
-                <w:rFonts w:ascii="Times New Roman" w:hAnsi="Times New Roman" w:cs="Times New Roman"/>
-                <w:sz w:val="28"/>
-                <w:lang w:val="en-US"/>
-              </w:rPr>
-              <w:t>‘errors’, status=400</w:t>
+            <w:tcW w:w="10290" w:type="dxa"/>
+            <w:gridSpan w:val="5"/>
+          </w:tcPr>
+          <w:p>
+            <w:pPr>
+              <w:pStyle w:val="a3"/>
+              <w:ind w:left="0"/>
+              <w:rPr>
+                <w:rFonts w:ascii="Times New Roman" w:hAnsi="Times New Roman" w:cs="Times New Roman"/>
+                <w:sz w:val="28"/>
+                <w:lang w:val="en-US"/>
+              </w:rPr>
+            </w:pPr>
+            <w:r>
+              <w:rPr>
+                <w:rFonts w:ascii="Times New Roman" w:hAnsi="Times New Roman" w:cs="Times New Roman"/>
+                <w:sz w:val="28"/>
+                <w:lang w:val="en-US"/>
+              </w:rPr>
+              <w:t>/project-</w:t>
+            </w:r>
+            <w:proofErr w:type="spellStart"/>
+            <w:r>
+              <w:rPr>
+                <w:rFonts w:ascii="Times New Roman" w:hAnsi="Times New Roman" w:cs="Times New Roman"/>
+                <w:sz w:val="28"/>
+                <w:lang w:val="en-US"/>
+              </w:rPr>
+              <w:t>api</w:t>
+            </w:r>
+            <w:proofErr w:type="spellEnd"/>
+            <w:r>
+              <w:rPr>
+                <w:rFonts w:ascii="Times New Roman" w:hAnsi="Times New Roman" w:cs="Times New Roman"/>
+                <w:sz w:val="28"/>
+                <w:lang w:val="en-US"/>
+              </w:rPr>
+              <w:t>/user/</w:t>
             </w:r>
           </w:p>
         </w:tc>
@@ -4130,7 +4758,7 @@
                 <w:sz w:val="28"/>
                 <w:lang w:val="en-US"/>
               </w:rPr>
-              <w:t>rate/add</w:t>
+              <w:t>all/</w:t>
             </w:r>
           </w:p>
         </w:tc>
@@ -4154,7 +4782,7 @@
                 <w:sz w:val="28"/>
                 <w:lang w:val="en-US"/>
               </w:rPr>
-              <w:t>POST</w:t>
+              <w:t>GET</w:t>
             </w:r>
           </w:p>
         </w:tc>
@@ -4172,14 +4800,6 @@
                 <w:lang w:val="en-US"/>
               </w:rPr>
             </w:pPr>
-            <w:r>
-              <w:rPr>
-                <w:rFonts w:ascii="Times New Roman" w:hAnsi="Times New Roman" w:cs="Times New Roman"/>
-                <w:sz w:val="28"/>
-                <w:lang w:val="en-US"/>
-              </w:rPr>
-              <w:t>YES</w:t>
-            </w:r>
           </w:p>
         </w:tc>
         <w:tc>
@@ -4193,28 +4813,227 @@
               <w:rPr>
                 <w:rFonts w:ascii="Times New Roman" w:hAnsi="Times New Roman" w:cs="Times New Roman"/>
                 <w:sz w:val="28"/>
-              </w:rPr>
-            </w:pPr>
-            <w:r>
-              <w:rPr>
-                <w:rFonts w:ascii="Times New Roman" w:hAnsi="Times New Roman" w:cs="Times New Roman"/>
-                <w:sz w:val="28"/>
-              </w:rPr>
-              <w:t>'</w:t>
-            </w:r>
-            <w:proofErr w:type="spellStart"/>
-            <w:r>
-              <w:rPr>
-                <w:rFonts w:ascii="Times New Roman" w:hAnsi="Times New Roman" w:cs="Times New Roman"/>
-                <w:sz w:val="28"/>
-              </w:rPr>
-              <w:t>rate</w:t>
-            </w:r>
-            <w:proofErr w:type="spellEnd"/>
-            <w:r>
-              <w:rPr>
-                <w:rFonts w:ascii="Times New Roman" w:hAnsi="Times New Roman" w:cs="Times New Roman"/>
-                <w:sz w:val="28"/>
+                <w:lang w:val="en-US"/>
+              </w:rPr>
+            </w:pPr>
+            <w:r>
+              <w:rPr>
+                <w:rFonts w:ascii="Times New Roman" w:hAnsi="Times New Roman" w:cs="Times New Roman"/>
+                <w:sz w:val="28"/>
+                <w:lang w:val="en-US"/>
+              </w:rPr>
+              <w:t>'order'</w:t>
+            </w:r>
+            <w:r>
+              <w:rPr>
+                <w:rFonts w:ascii="Times New Roman" w:hAnsi="Times New Roman" w:cs="Times New Roman"/>
+                <w:sz w:val="28"/>
+                <w:lang w:val="en-US"/>
+              </w:rPr>
+              <w:t xml:space="preserve">: [‘rate’, ‘achievement’, ‘translation’], </w:t>
+            </w:r>
+            <w:r>
+              <w:rPr>
+                <w:rFonts w:ascii="Times New Roman" w:hAnsi="Times New Roman" w:cs="Times New Roman"/>
+                <w:sz w:val="28"/>
+                <w:lang w:val="en-US"/>
+              </w:rPr>
+              <w:t>'</w:t>
+            </w:r>
+            <w:proofErr w:type="spellStart"/>
+            <w:r>
+              <w:rPr>
+                <w:rFonts w:ascii="Times New Roman" w:hAnsi="Times New Roman" w:cs="Times New Roman"/>
+                <w:sz w:val="28"/>
+                <w:lang w:val="en-US"/>
+              </w:rPr>
+              <w:t>page_size</w:t>
+            </w:r>
+            <w:proofErr w:type="spellEnd"/>
+            <w:r>
+              <w:rPr>
+                <w:rFonts w:ascii="Times New Roman" w:hAnsi="Times New Roman" w:cs="Times New Roman"/>
+                <w:sz w:val="28"/>
+                <w:lang w:val="en-US"/>
+              </w:rPr>
+              <w:t>'</w:t>
+            </w:r>
+            <w:r>
+              <w:rPr>
+                <w:rFonts w:ascii="Times New Roman" w:hAnsi="Times New Roman" w:cs="Times New Roman"/>
+                <w:sz w:val="28"/>
+                <w:lang w:val="en-US"/>
+              </w:rPr>
+              <w:t xml:space="preserve">, </w:t>
+            </w:r>
+            <w:r>
+              <w:rPr>
+                <w:rFonts w:ascii="Times New Roman" w:hAnsi="Times New Roman" w:cs="Times New Roman"/>
+                <w:sz w:val="28"/>
+                <w:lang w:val="en-US"/>
+              </w:rPr>
+              <w:t>'</w:t>
+            </w:r>
+            <w:proofErr w:type="spellStart"/>
+            <w:r>
+              <w:rPr>
+                <w:rFonts w:ascii="Times New Roman" w:hAnsi="Times New Roman" w:cs="Times New Roman"/>
+                <w:sz w:val="28"/>
+                <w:lang w:val="en-US"/>
+              </w:rPr>
+              <w:t>current_page</w:t>
+            </w:r>
+            <w:proofErr w:type="spellEnd"/>
+            <w:r>
+              <w:rPr>
+                <w:rFonts w:ascii="Times New Roman" w:hAnsi="Times New Roman" w:cs="Times New Roman"/>
+                <w:sz w:val="28"/>
+                <w:lang w:val="en-US"/>
+              </w:rPr>
+              <w:t>'</w:t>
+            </w:r>
+          </w:p>
+        </w:tc>
+        <w:tc>
+          <w:tcPr>
+            <w:tcW w:w="2795" w:type="dxa"/>
+          </w:tcPr>
+          <w:p>
+            <w:pPr>
+              <w:pStyle w:val="a3"/>
+              <w:ind w:left="0"/>
+              <w:rPr>
+                <w:rFonts w:ascii="Times New Roman" w:hAnsi="Times New Roman" w:cs="Times New Roman"/>
+                <w:sz w:val="28"/>
+                <w:lang w:val="en-US"/>
+              </w:rPr>
+            </w:pPr>
+            <w:r>
+              <w:rPr>
+                <w:rFonts w:ascii="Times New Roman" w:hAnsi="Times New Roman" w:cs="Times New Roman"/>
+                <w:sz w:val="28"/>
+                <w:lang w:val="en-US"/>
+              </w:rPr>
+              <w:t>'id', 'username', 'email',</w:t>
+            </w:r>
+            <w:r>
+              <w:rPr>
+                <w:rFonts w:ascii="Times New Roman" w:hAnsi="Times New Roman" w:cs="Times New Roman"/>
+                <w:sz w:val="28"/>
+                <w:lang w:val="en-US"/>
+              </w:rPr>
+              <w:t xml:space="preserve"> 'rate', </w:t>
+            </w:r>
+            <w:r>
+              <w:rPr>
+                <w:rFonts w:ascii="Times New Roman" w:hAnsi="Times New Roman" w:cs="Times New Roman"/>
+                <w:sz w:val="28"/>
+                <w:lang w:val="en-US"/>
+              </w:rPr>
+              <w:t xml:space="preserve"> </w:t>
+            </w:r>
+          </w:p>
+          <w:p>
+            <w:pPr>
+              <w:pStyle w:val="a3"/>
+              <w:ind w:left="0"/>
+              <w:rPr>
+                <w:rFonts w:ascii="Times New Roman" w:hAnsi="Times New Roman" w:cs="Times New Roman"/>
+                <w:sz w:val="28"/>
+                <w:lang w:val="en-US"/>
+              </w:rPr>
+            </w:pPr>
+            <w:r>
+              <w:rPr>
+                <w:rFonts w:ascii="Times New Roman" w:hAnsi="Times New Roman" w:cs="Times New Roman"/>
+                <w:sz w:val="28"/>
+                <w:lang w:val="en-US"/>
+              </w:rPr>
+              <w:t>'</w:t>
+            </w:r>
+            <w:proofErr w:type="spellStart"/>
+            <w:r>
+              <w:rPr>
+                <w:rFonts w:ascii="Times New Roman" w:hAnsi="Times New Roman" w:cs="Times New Roman"/>
+                <w:sz w:val="28"/>
+                <w:lang w:val="en-US"/>
+              </w:rPr>
+              <w:t>user_profile</w:t>
+            </w:r>
+            <w:proofErr w:type="spellEnd"/>
+            <w:r>
+              <w:rPr>
+                <w:rFonts w:ascii="Times New Roman" w:hAnsi="Times New Roman" w:cs="Times New Roman"/>
+                <w:sz w:val="28"/>
+                <w:lang w:val="en-US"/>
+              </w:rPr>
+              <w:t>'</w:t>
+            </w:r>
+            <w:r>
+              <w:rPr>
+                <w:rFonts w:ascii="Times New Roman" w:hAnsi="Times New Roman" w:cs="Times New Roman"/>
+                <w:sz w:val="28"/>
+                <w:lang w:val="en-US"/>
+              </w:rPr>
+              <w:t>: {</w:t>
+            </w:r>
+            <w:r>
+              <w:rPr>
+                <w:rFonts w:ascii="Times New Roman" w:hAnsi="Times New Roman" w:cs="Times New Roman"/>
+                <w:sz w:val="28"/>
+                <w:lang w:val="en-US"/>
+              </w:rPr>
+              <w:t>'</w:t>
+            </w:r>
+            <w:proofErr w:type="spellStart"/>
+            <w:r>
+              <w:rPr>
+                <w:rFonts w:ascii="Times New Roman" w:hAnsi="Times New Roman" w:cs="Times New Roman"/>
+                <w:sz w:val="28"/>
+                <w:lang w:val="en-US"/>
+              </w:rPr>
+              <w:t>profile_icon</w:t>
+            </w:r>
+            <w:proofErr w:type="spellEnd"/>
+            <w:r>
+              <w:rPr>
+                <w:rFonts w:ascii="Times New Roman" w:hAnsi="Times New Roman" w:cs="Times New Roman"/>
+                <w:sz w:val="28"/>
+                <w:lang w:val="en-US"/>
+              </w:rPr>
+              <w:t>'</w:t>
+            </w:r>
+            <w:r>
+              <w:rPr>
+                <w:rFonts w:ascii="Times New Roman" w:hAnsi="Times New Roman" w:cs="Times New Roman"/>
+                <w:sz w:val="28"/>
+                <w:lang w:val="en-US"/>
+              </w:rPr>
+              <w:t>}</w:t>
+            </w:r>
+            <w:r>
+              <w:rPr>
+                <w:rFonts w:ascii="Times New Roman" w:hAnsi="Times New Roman" w:cs="Times New Roman"/>
+                <w:sz w:val="28"/>
+                <w:lang w:val="en-US"/>
+              </w:rPr>
+              <w:t>, '</w:t>
+            </w:r>
+            <w:proofErr w:type="spellStart"/>
+            <w:r>
+              <w:rPr>
+                <w:rFonts w:ascii="Times New Roman" w:hAnsi="Times New Roman" w:cs="Times New Roman"/>
+                <w:sz w:val="28"/>
+                <w:lang w:val="en-US"/>
+              </w:rPr>
+              <w:t>count_achievement</w:t>
+            </w:r>
+            <w:proofErr w:type="spellEnd"/>
+            <w:r>
+              <w:rPr>
+                <w:rFonts w:ascii="Times New Roman" w:hAnsi="Times New Roman" w:cs="Times New Roman"/>
+                <w:sz w:val="28"/>
+                <w:lang w:val="en-US"/>
               </w:rPr>
               <w:t>', '</w:t>
             </w:r>
@@ -4223,93 +5042,18 @@
               <w:rPr>
                 <w:rFonts w:ascii="Times New Roman" w:hAnsi="Times New Roman" w:cs="Times New Roman"/>
                 <w:sz w:val="28"/>
-              </w:rPr>
-              <w:t>user</w:t>
-            </w:r>
-            <w:proofErr w:type="spellEnd"/>
-            <w:r>
-              <w:rPr>
-                <w:rFonts w:ascii="Times New Roman" w:hAnsi="Times New Roman" w:cs="Times New Roman"/>
-                <w:sz w:val="28"/>
-              </w:rPr>
-              <w:t>', '</w:t>
-            </w:r>
-            <w:proofErr w:type="spellStart"/>
-            <w:r>
-              <w:rPr>
-                <w:rFonts w:ascii="Times New Roman" w:hAnsi="Times New Roman" w:cs="Times New Roman"/>
-                <w:sz w:val="28"/>
-              </w:rPr>
-              <w:t>translation</w:t>
-            </w:r>
-            <w:proofErr w:type="spellEnd"/>
-            <w:r>
-              <w:rPr>
-                <w:rFonts w:ascii="Times New Roman" w:hAnsi="Times New Roman" w:cs="Times New Roman"/>
-                <w:sz w:val="28"/>
-              </w:rPr>
-              <w:t>'</w:t>
-            </w:r>
-          </w:p>
-        </w:tc>
-        <w:tc>
-          <w:tcPr>
-            <w:tcW w:w="2795" w:type="dxa"/>
-          </w:tcPr>
-          <w:p>
-            <w:pPr>
-              <w:pStyle w:val="a3"/>
-              <w:ind w:left="0"/>
-              <w:rPr>
-                <w:rFonts w:ascii="Times New Roman" w:hAnsi="Times New Roman" w:cs="Times New Roman"/>
-                <w:sz w:val="28"/>
-                <w:lang w:val="en-US"/>
-              </w:rPr>
-            </w:pPr>
-            <w:r>
-              <w:rPr>
-                <w:rFonts w:ascii="Times New Roman" w:hAnsi="Times New Roman" w:cs="Times New Roman"/>
-                <w:sz w:val="28"/>
-                <w:lang w:val="en-US"/>
-              </w:rPr>
-              <w:t>status=200</w:t>
-            </w:r>
-          </w:p>
-          <w:p>
-            <w:pPr>
-              <w:pStyle w:val="a3"/>
-              <w:ind w:left="0"/>
-              <w:rPr>
-                <w:rFonts w:ascii="Times New Roman" w:hAnsi="Times New Roman" w:cs="Times New Roman"/>
-                <w:sz w:val="28"/>
-                <w:lang w:val="en-US"/>
-              </w:rPr>
-            </w:pPr>
-            <w:r>
-              <w:rPr>
-                <w:rFonts w:ascii="Times New Roman" w:hAnsi="Times New Roman" w:cs="Times New Roman"/>
-                <w:sz w:val="28"/>
-                <w:lang w:val="en-US"/>
-              </w:rPr>
-              <w:t>OR</w:t>
-            </w:r>
-          </w:p>
-          <w:p>
-            <w:pPr>
-              <w:pStyle w:val="a3"/>
-              <w:ind w:left="0"/>
-              <w:rPr>
-                <w:rFonts w:ascii="Times New Roman" w:hAnsi="Times New Roman" w:cs="Times New Roman"/>
-                <w:sz w:val="28"/>
-              </w:rPr>
-            </w:pPr>
-            <w:r>
-              <w:rPr>
-                <w:rFonts w:ascii="Times New Roman" w:hAnsi="Times New Roman" w:cs="Times New Roman"/>
-                <w:sz w:val="28"/>
-                <w:lang w:val="en-US"/>
-              </w:rPr>
-              <w:t>‘errors’, status=400</w:t>
+                <w:lang w:val="en-US"/>
+              </w:rPr>
+              <w:t>count_translation</w:t>
+            </w:r>
+            <w:proofErr w:type="spellEnd"/>
+            <w:r>
+              <w:rPr>
+                <w:rFonts w:ascii="Times New Roman" w:hAnsi="Times New Roman" w:cs="Times New Roman"/>
+                <w:sz w:val="28"/>
+                <w:lang w:val="en-US"/>
+              </w:rPr>
+              <w:t>'</w:t>
             </w:r>
           </w:p>
         </w:tc>
@@ -4317,44 +5061,414 @@
       <w:tr>
         <w:tc>
           <w:tcPr>
-            <w:tcW w:w="10290" w:type="dxa"/>
-            <w:gridSpan w:val="5"/>
-          </w:tcPr>
-          <w:p>
-            <w:pPr>
-              <w:pStyle w:val="a3"/>
-              <w:ind w:left="0"/>
-              <w:rPr>
-                <w:rFonts w:ascii="Times New Roman" w:hAnsi="Times New Roman" w:cs="Times New Roman"/>
-                <w:sz w:val="28"/>
-                <w:lang w:val="en-US"/>
-              </w:rPr>
-            </w:pPr>
-            <w:r>
-              <w:rPr>
-                <w:rFonts w:ascii="Times New Roman" w:hAnsi="Times New Roman" w:cs="Times New Roman"/>
-                <w:sz w:val="28"/>
-                <w:lang w:val="en-US"/>
-              </w:rPr>
-              <w:t>/project-</w:t>
-            </w:r>
-            <w:proofErr w:type="spellStart"/>
-            <w:r>
-              <w:rPr>
-                <w:rFonts w:ascii="Times New Roman" w:hAnsi="Times New Roman" w:cs="Times New Roman"/>
-                <w:sz w:val="28"/>
-                <w:lang w:val="en-US"/>
-              </w:rPr>
-              <w:t>api</w:t>
-            </w:r>
-            <w:proofErr w:type="spellEnd"/>
-            <w:r>
-              <w:rPr>
-                <w:rFonts w:ascii="Times New Roman" w:hAnsi="Times New Roman" w:cs="Times New Roman"/>
-                <w:sz w:val="28"/>
-                <w:lang w:val="en-US"/>
-              </w:rPr>
-              <w:t>/user/</w:t>
+            <w:tcW w:w="2940" w:type="dxa"/>
+          </w:tcPr>
+          <w:p>
+            <w:pPr>
+              <w:pStyle w:val="a3"/>
+              <w:ind w:left="0"/>
+              <w:rPr>
+                <w:rFonts w:ascii="Times New Roman" w:hAnsi="Times New Roman" w:cs="Times New Roman"/>
+                <w:sz w:val="28"/>
+                <w:lang w:val="en-US"/>
+              </w:rPr>
+            </w:pPr>
+            <w:r>
+              <w:rPr>
+                <w:rFonts w:ascii="Times New Roman" w:hAnsi="Times New Roman" w:cs="Times New Roman"/>
+                <w:sz w:val="28"/>
+                <w:lang w:val="en-US"/>
+              </w:rPr>
+              <w:t>profile/</w:t>
+            </w:r>
+          </w:p>
+        </w:tc>
+        <w:tc>
+          <w:tcPr>
+            <w:tcW w:w="1274" w:type="dxa"/>
+          </w:tcPr>
+          <w:p>
+            <w:pPr>
+              <w:pStyle w:val="a3"/>
+              <w:ind w:left="0"/>
+              <w:rPr>
+                <w:rFonts w:ascii="Times New Roman" w:hAnsi="Times New Roman" w:cs="Times New Roman"/>
+                <w:sz w:val="28"/>
+                <w:lang w:val="en-US"/>
+              </w:rPr>
+            </w:pPr>
+            <w:r>
+              <w:rPr>
+                <w:rFonts w:ascii="Times New Roman" w:hAnsi="Times New Roman" w:cs="Times New Roman"/>
+                <w:sz w:val="28"/>
+                <w:lang w:val="en-US"/>
+              </w:rPr>
+              <w:t>GET</w:t>
+            </w:r>
+          </w:p>
+        </w:tc>
+        <w:tc>
+          <w:tcPr>
+            <w:tcW w:w="748" w:type="dxa"/>
+          </w:tcPr>
+          <w:p>
+            <w:pPr>
+              <w:pStyle w:val="a3"/>
+              <w:ind w:left="0"/>
+              <w:rPr>
+                <w:rFonts w:ascii="Times New Roman" w:hAnsi="Times New Roman" w:cs="Times New Roman"/>
+                <w:sz w:val="28"/>
+              </w:rPr>
+            </w:pPr>
+          </w:p>
+        </w:tc>
+        <w:tc>
+          <w:tcPr>
+            <w:tcW w:w="2530" w:type="dxa"/>
+          </w:tcPr>
+          <w:p>
+            <w:pPr>
+              <w:pStyle w:val="a3"/>
+              <w:ind w:left="0"/>
+              <w:rPr>
+                <w:rFonts w:ascii="Times New Roman" w:hAnsi="Times New Roman" w:cs="Times New Roman"/>
+                <w:sz w:val="28"/>
+              </w:rPr>
+            </w:pPr>
+            <w:r>
+              <w:rPr>
+                <w:rFonts w:ascii="Times New Roman" w:hAnsi="Times New Roman" w:cs="Times New Roman"/>
+                <w:sz w:val="28"/>
+              </w:rPr>
+              <w:t>'</w:t>
+            </w:r>
+            <w:proofErr w:type="spellStart"/>
+            <w:r>
+              <w:rPr>
+                <w:rFonts w:ascii="Times New Roman" w:hAnsi="Times New Roman" w:cs="Times New Roman"/>
+                <w:sz w:val="28"/>
+              </w:rPr>
+              <w:t>user</w:t>
+            </w:r>
+            <w:proofErr w:type="spellEnd"/>
+            <w:r>
+              <w:rPr>
+                <w:rFonts w:ascii="Times New Roman" w:hAnsi="Times New Roman" w:cs="Times New Roman"/>
+                <w:sz w:val="28"/>
+              </w:rPr>
+              <w:t>'</w:t>
+            </w:r>
+          </w:p>
+        </w:tc>
+        <w:tc>
+          <w:tcPr>
+            <w:tcW w:w="2795" w:type="dxa"/>
+          </w:tcPr>
+          <w:p>
+            <w:pPr>
+              <w:pStyle w:val="a3"/>
+              <w:ind w:left="0"/>
+              <w:rPr>
+                <w:rFonts w:ascii="Times New Roman" w:hAnsi="Times New Roman" w:cs="Times New Roman"/>
+                <w:sz w:val="28"/>
+                <w:lang w:val="en-US"/>
+              </w:rPr>
+            </w:pPr>
+            <w:r>
+              <w:rPr>
+                <w:rFonts w:ascii="Times New Roman" w:hAnsi="Times New Roman" w:cs="Times New Roman"/>
+                <w:sz w:val="28"/>
+                <w:lang w:val="en-US"/>
+              </w:rPr>
+              <w:t>'user':</w:t>
+            </w:r>
+            <w:r>
+              <w:rPr>
+                <w:rFonts w:ascii="Times New Roman" w:hAnsi="Times New Roman" w:cs="Times New Roman"/>
+                <w:sz w:val="28"/>
+                <w:lang w:val="en-US"/>
+              </w:rPr>
+              <w:t xml:space="preserve"> {</w:t>
+            </w:r>
+            <w:r>
+              <w:rPr>
+                <w:rFonts w:ascii="Times New Roman" w:hAnsi="Times New Roman" w:cs="Times New Roman"/>
+                <w:sz w:val="28"/>
+                <w:lang w:val="en-US"/>
+              </w:rPr>
+              <w:t xml:space="preserve">'id', 'username', 'email', </w:t>
+            </w:r>
+            <w:r>
+              <w:rPr>
+                <w:rFonts w:ascii="Times New Roman" w:hAnsi="Times New Roman" w:cs="Times New Roman"/>
+                <w:sz w:val="28"/>
+                <w:lang w:val="en-US"/>
+              </w:rPr>
+              <w:t>'rate',</w:t>
+            </w:r>
+          </w:p>
+          <w:p>
+            <w:pPr>
+              <w:pStyle w:val="a3"/>
+              <w:ind w:left="0"/>
+              <w:rPr>
+                <w:rFonts w:ascii="Times New Roman" w:hAnsi="Times New Roman" w:cs="Times New Roman"/>
+                <w:sz w:val="28"/>
+                <w:lang w:val="en-US"/>
+              </w:rPr>
+            </w:pPr>
+            <w:r>
+              <w:rPr>
+                <w:rFonts w:ascii="Times New Roman" w:hAnsi="Times New Roman" w:cs="Times New Roman"/>
+                <w:sz w:val="28"/>
+                <w:lang w:val="en-US"/>
+              </w:rPr>
+              <w:t>'</w:t>
+            </w:r>
+            <w:proofErr w:type="spellStart"/>
+            <w:r>
+              <w:rPr>
+                <w:rFonts w:ascii="Times New Roman" w:hAnsi="Times New Roman" w:cs="Times New Roman"/>
+                <w:sz w:val="28"/>
+                <w:lang w:val="en-US"/>
+              </w:rPr>
+              <w:t>user_profile</w:t>
+            </w:r>
+            <w:proofErr w:type="spellEnd"/>
+            <w:r>
+              <w:rPr>
+                <w:rFonts w:ascii="Times New Roman" w:hAnsi="Times New Roman" w:cs="Times New Roman"/>
+                <w:sz w:val="28"/>
+                <w:lang w:val="en-US"/>
+              </w:rPr>
+              <w:t>'</w:t>
+            </w:r>
+            <w:r>
+              <w:rPr>
+                <w:rFonts w:ascii="Times New Roman" w:hAnsi="Times New Roman" w:cs="Times New Roman"/>
+                <w:sz w:val="28"/>
+                <w:lang w:val="en-US"/>
+              </w:rPr>
+              <w:t>: {</w:t>
+            </w:r>
+            <w:r>
+              <w:rPr>
+                <w:rFonts w:ascii="Times New Roman" w:hAnsi="Times New Roman" w:cs="Times New Roman"/>
+                <w:sz w:val="28"/>
+                <w:lang w:val="en-US"/>
+              </w:rPr>
+              <w:t>'id', 'description', 'achievements', '</w:t>
+            </w:r>
+            <w:proofErr w:type="spellStart"/>
+            <w:r>
+              <w:rPr>
+                <w:rFonts w:ascii="Times New Roman" w:hAnsi="Times New Roman" w:cs="Times New Roman"/>
+                <w:sz w:val="28"/>
+                <w:lang w:val="en-US"/>
+              </w:rPr>
+              <w:t>on_hold</w:t>
+            </w:r>
+            <w:proofErr w:type="spellEnd"/>
+            <w:r>
+              <w:rPr>
+                <w:rFonts w:ascii="Times New Roman" w:hAnsi="Times New Roman" w:cs="Times New Roman"/>
+                <w:sz w:val="28"/>
+                <w:lang w:val="en-US"/>
+              </w:rPr>
+              <w:t>', '</w:t>
+            </w:r>
+            <w:proofErr w:type="spellStart"/>
+            <w:r>
+              <w:rPr>
+                <w:rFonts w:ascii="Times New Roman" w:hAnsi="Times New Roman" w:cs="Times New Roman"/>
+                <w:sz w:val="28"/>
+                <w:lang w:val="en-US"/>
+              </w:rPr>
+              <w:t>profile_icon</w:t>
+            </w:r>
+            <w:proofErr w:type="spellEnd"/>
+            <w:r>
+              <w:rPr>
+                <w:rFonts w:ascii="Times New Roman" w:hAnsi="Times New Roman" w:cs="Times New Roman"/>
+                <w:sz w:val="28"/>
+                <w:lang w:val="en-US"/>
+              </w:rPr>
+              <w:t>'</w:t>
+            </w:r>
+            <w:r>
+              <w:rPr>
+                <w:rFonts w:ascii="Times New Roman" w:hAnsi="Times New Roman" w:cs="Times New Roman"/>
+                <w:sz w:val="28"/>
+                <w:lang w:val="en-US"/>
+              </w:rPr>
+              <w:t>}</w:t>
+            </w:r>
+          </w:p>
+          <w:p>
+            <w:pPr>
+              <w:pStyle w:val="a3"/>
+              <w:ind w:left="0"/>
+              <w:rPr>
+                <w:rFonts w:ascii="Times New Roman" w:hAnsi="Times New Roman" w:cs="Times New Roman"/>
+                <w:sz w:val="28"/>
+                <w:lang w:val="en-US"/>
+              </w:rPr>
+            </w:pPr>
+            <w:r>
+              <w:rPr>
+                <w:rFonts w:ascii="Times New Roman" w:hAnsi="Times New Roman" w:cs="Times New Roman"/>
+                <w:sz w:val="28"/>
+                <w:lang w:val="en-US"/>
+              </w:rPr>
+              <w:t>},</w:t>
+            </w:r>
+          </w:p>
+          <w:p>
+            <w:pPr>
+              <w:pStyle w:val="a3"/>
+              <w:ind w:left="0"/>
+              <w:rPr>
+                <w:rFonts w:ascii="Times New Roman" w:hAnsi="Times New Roman" w:cs="Times New Roman"/>
+                <w:sz w:val="28"/>
+                <w:lang w:val="en-US"/>
+              </w:rPr>
+            </w:pPr>
+            <w:r>
+              <w:rPr>
+                <w:rFonts w:ascii="Times New Roman" w:hAnsi="Times New Roman" w:cs="Times New Roman"/>
+                <w:sz w:val="28"/>
+                <w:lang w:val="en-US"/>
+              </w:rPr>
+              <w:t>'translations':</w:t>
+            </w:r>
+            <w:r>
+              <w:rPr>
+                <w:rFonts w:ascii="Times New Roman" w:hAnsi="Times New Roman" w:cs="Times New Roman"/>
+                <w:sz w:val="28"/>
+                <w:lang w:val="en-US"/>
+              </w:rPr>
+              <w:t xml:space="preserve"> {</w:t>
+            </w:r>
+            <w:r>
+              <w:rPr>
+                <w:rFonts w:ascii="Times New Roman" w:hAnsi="Times New Roman" w:cs="Times New Roman"/>
+                <w:sz w:val="28"/>
+                <w:lang w:val="en-US"/>
+              </w:rPr>
+              <w:t xml:space="preserve">'id', 'author', 'rate', </w:t>
+            </w:r>
+          </w:p>
+          <w:p>
+            <w:pPr>
+              <w:pStyle w:val="a3"/>
+              <w:ind w:left="0"/>
+              <w:rPr>
+                <w:rFonts w:ascii="Times New Roman" w:hAnsi="Times New Roman" w:cs="Times New Roman"/>
+                <w:sz w:val="28"/>
+                <w:lang w:val="en-US"/>
+              </w:rPr>
+            </w:pPr>
+            <w:r>
+              <w:rPr>
+                <w:rFonts w:ascii="Times New Roman" w:hAnsi="Times New Roman" w:cs="Times New Roman"/>
+                <w:sz w:val="28"/>
+                <w:lang w:val="en-US"/>
+              </w:rPr>
+              <w:t>'origin'</w:t>
+            </w:r>
+            <w:r>
+              <w:rPr>
+                <w:rFonts w:ascii="Times New Roman" w:hAnsi="Times New Roman" w:cs="Times New Roman"/>
+                <w:sz w:val="28"/>
+                <w:lang w:val="en-US"/>
+              </w:rPr>
+              <w:t>: {</w:t>
+            </w:r>
+            <w:r>
+              <w:rPr>
+                <w:rFonts w:ascii="Times New Roman" w:hAnsi="Times New Roman" w:cs="Times New Roman"/>
+                <w:sz w:val="28"/>
+                <w:lang w:val="en-US"/>
+              </w:rPr>
+              <w:t>'id', 'title', 'author', 'poster'</w:t>
+            </w:r>
+            <w:r>
+              <w:rPr>
+                <w:rFonts w:ascii="Times New Roman" w:hAnsi="Times New Roman" w:cs="Times New Roman"/>
+                <w:sz w:val="28"/>
+                <w:lang w:val="en-US"/>
+              </w:rPr>
+              <w:t>}</w:t>
+            </w:r>
+            <w:r>
+              <w:rPr>
+                <w:rFonts w:ascii="Times New Roman" w:hAnsi="Times New Roman" w:cs="Times New Roman"/>
+                <w:sz w:val="28"/>
+                <w:lang w:val="en-US"/>
+              </w:rPr>
+              <w:t>,</w:t>
+            </w:r>
+          </w:p>
+          <w:p>
+            <w:pPr>
+              <w:pStyle w:val="a3"/>
+              <w:ind w:left="0"/>
+              <w:rPr>
+                <w:rFonts w:ascii="Times New Roman" w:hAnsi="Times New Roman" w:cs="Times New Roman"/>
+                <w:sz w:val="28"/>
+                <w:lang w:val="en-US"/>
+              </w:rPr>
+            </w:pPr>
+            <w:r>
+              <w:rPr>
+                <w:rFonts w:ascii="Times New Roman" w:hAnsi="Times New Roman" w:cs="Times New Roman"/>
+                <w:sz w:val="28"/>
+                <w:lang w:val="en-US"/>
+              </w:rPr>
+              <w:t>'language'</w:t>
+            </w:r>
+            <w:r>
+              <w:rPr>
+                <w:rFonts w:ascii="Times New Roman" w:hAnsi="Times New Roman" w:cs="Times New Roman"/>
+                <w:sz w:val="28"/>
+                <w:lang w:val="en-US"/>
+              </w:rPr>
+              <w:t>: {</w:t>
+            </w:r>
+            <w:r>
+              <w:rPr>
+                <w:rFonts w:ascii="Times New Roman" w:hAnsi="Times New Roman" w:cs="Times New Roman"/>
+                <w:sz w:val="28"/>
+                <w:lang w:val="en-US"/>
+              </w:rPr>
+              <w:t>'id', 'name'</w:t>
+            </w:r>
+            <w:r>
+              <w:rPr>
+                <w:rFonts w:ascii="Times New Roman" w:hAnsi="Times New Roman" w:cs="Times New Roman"/>
+                <w:sz w:val="28"/>
+                <w:lang w:val="en-US"/>
+              </w:rPr>
+              <w:t>}</w:t>
+            </w:r>
+          </w:p>
+          <w:p>
+            <w:pPr>
+              <w:pStyle w:val="a3"/>
+              <w:ind w:left="0"/>
+              <w:rPr>
+                <w:rFonts w:ascii="Times New Roman" w:hAnsi="Times New Roman" w:cs="Times New Roman"/>
+                <w:sz w:val="28"/>
+                <w:lang w:val="en-US"/>
+              </w:rPr>
+            </w:pPr>
+            <w:r>
+              <w:rPr>
+                <w:rFonts w:ascii="Times New Roman" w:hAnsi="Times New Roman" w:cs="Times New Roman"/>
+                <w:sz w:val="28"/>
+                <w:lang w:val="en-US"/>
+              </w:rPr>
+              <w:t>}</w:t>
             </w:r>
           </w:p>
         </w:tc>
@@ -4380,7 +5494,7 @@
                 <w:sz w:val="28"/>
                 <w:lang w:val="en-US"/>
               </w:rPr>
-              <w:t>all/</w:t>
+              <w:t>achievement/</w:t>
             </w:r>
           </w:p>
         </w:tc>
@@ -4419,7 +5533,6 @@
               <w:rPr>
                 <w:rFonts w:ascii="Times New Roman" w:hAnsi="Times New Roman" w:cs="Times New Roman"/>
                 <w:sz w:val="28"/>
-                <w:lang w:val="en-US"/>
               </w:rPr>
             </w:pPr>
           </w:p>
@@ -4435,82 +5548,28 @@
               <w:rPr>
                 <w:rFonts w:ascii="Times New Roman" w:hAnsi="Times New Roman" w:cs="Times New Roman"/>
                 <w:sz w:val="28"/>
-                <w:lang w:val="en-US"/>
-              </w:rPr>
-            </w:pPr>
-            <w:r>
-              <w:rPr>
-                <w:rFonts w:ascii="Times New Roman" w:hAnsi="Times New Roman" w:cs="Times New Roman"/>
-                <w:sz w:val="28"/>
-                <w:lang w:val="en-US"/>
-              </w:rPr>
-              <w:t>'order'</w:t>
-            </w:r>
-            <w:r>
-              <w:rPr>
-                <w:rFonts w:ascii="Times New Roman" w:hAnsi="Times New Roman" w:cs="Times New Roman"/>
-                <w:sz w:val="28"/>
-                <w:lang w:val="en-US"/>
-              </w:rPr>
-              <w:t xml:space="preserve">: [‘rate’, ‘achievement’, ‘translation’], </w:t>
-            </w:r>
-            <w:r>
-              <w:rPr>
-                <w:rFonts w:ascii="Times New Roman" w:hAnsi="Times New Roman" w:cs="Times New Roman"/>
-                <w:sz w:val="28"/>
-                <w:lang w:val="en-US"/>
-              </w:rPr>
-              <w:t>'</w:t>
-            </w:r>
-            <w:proofErr w:type="spellStart"/>
-            <w:r>
-              <w:rPr>
-                <w:rFonts w:ascii="Times New Roman" w:hAnsi="Times New Roman" w:cs="Times New Roman"/>
-                <w:sz w:val="28"/>
-                <w:lang w:val="en-US"/>
-              </w:rPr>
-              <w:t>page_size</w:t>
-            </w:r>
-            <w:proofErr w:type="spellEnd"/>
-            <w:r>
-              <w:rPr>
-                <w:rFonts w:ascii="Times New Roman" w:hAnsi="Times New Roman" w:cs="Times New Roman"/>
-                <w:sz w:val="28"/>
-                <w:lang w:val="en-US"/>
-              </w:rPr>
-              <w:t>'</w:t>
-            </w:r>
-            <w:r>
-              <w:rPr>
-                <w:rFonts w:ascii="Times New Roman" w:hAnsi="Times New Roman" w:cs="Times New Roman"/>
-                <w:sz w:val="28"/>
-                <w:lang w:val="en-US"/>
-              </w:rPr>
-              <w:t xml:space="preserve">, </w:t>
-            </w:r>
-            <w:r>
-              <w:rPr>
-                <w:rFonts w:ascii="Times New Roman" w:hAnsi="Times New Roman" w:cs="Times New Roman"/>
-                <w:sz w:val="28"/>
-                <w:lang w:val="en-US"/>
-              </w:rPr>
-              <w:t>'</w:t>
-            </w:r>
-            <w:proofErr w:type="spellStart"/>
-            <w:r>
-              <w:rPr>
-                <w:rFonts w:ascii="Times New Roman" w:hAnsi="Times New Roman" w:cs="Times New Roman"/>
-                <w:sz w:val="28"/>
-                <w:lang w:val="en-US"/>
-              </w:rPr>
-              <w:t>current_page</w:t>
-            </w:r>
-            <w:proofErr w:type="spellEnd"/>
-            <w:r>
-              <w:rPr>
-                <w:rFonts w:ascii="Times New Roman" w:hAnsi="Times New Roman" w:cs="Times New Roman"/>
-                <w:sz w:val="28"/>
-                <w:lang w:val="en-US"/>
+              </w:rPr>
+            </w:pPr>
+            <w:r>
+              <w:rPr>
+                <w:rFonts w:ascii="Times New Roman" w:hAnsi="Times New Roman" w:cs="Times New Roman"/>
+                <w:sz w:val="28"/>
+              </w:rPr>
+              <w:t>'</w:t>
+            </w:r>
+            <w:proofErr w:type="spellStart"/>
+            <w:r>
+              <w:rPr>
+                <w:rFonts w:ascii="Times New Roman" w:hAnsi="Times New Roman" w:cs="Times New Roman"/>
+                <w:sz w:val="28"/>
+              </w:rPr>
+              <w:t>achievement</w:t>
+            </w:r>
+            <w:proofErr w:type="spellEnd"/>
+            <w:r>
+              <w:rPr>
+                <w:rFonts w:ascii="Times New Roman" w:hAnsi="Times New Roman" w:cs="Times New Roman"/>
+                <w:sz w:val="28"/>
               </w:rPr>
               <w:t>'</w:t>
             </w:r>
@@ -4536,146 +5595,7 @@
                 <w:sz w:val="28"/>
                 <w:lang w:val="en-US"/>
               </w:rPr>
-              <w:t>'id', 'username', 'email',</w:t>
-            </w:r>
-            <w:r>
-              <w:rPr>
-                <w:rFonts w:ascii="Times New Roman" w:hAnsi="Times New Roman" w:cs="Times New Roman"/>
-                <w:sz w:val="28"/>
-                <w:lang w:val="en-US"/>
-              </w:rPr>
-              <w:t xml:space="preserve"> 'rate', </w:t>
-            </w:r>
-            <w:r>
-              <w:rPr>
-                <w:rFonts w:ascii="Times New Roman" w:hAnsi="Times New Roman" w:cs="Times New Roman"/>
-                <w:sz w:val="28"/>
-                <w:lang w:val="en-US"/>
-              </w:rPr>
-              <w:t xml:space="preserve"> </w:t>
-            </w:r>
-          </w:p>
-          <w:p>
-            <w:pPr>
-              <w:pStyle w:val="a3"/>
-              <w:ind w:left="0"/>
-              <w:rPr>
-                <w:rFonts w:ascii="Times New Roman" w:hAnsi="Times New Roman" w:cs="Times New Roman"/>
-                <w:sz w:val="28"/>
-                <w:lang w:val="en-US"/>
-              </w:rPr>
-            </w:pPr>
-            <w:r>
-              <w:rPr>
-                <w:rFonts w:ascii="Times New Roman" w:hAnsi="Times New Roman" w:cs="Times New Roman"/>
-                <w:sz w:val="28"/>
-                <w:lang w:val="en-US"/>
-              </w:rPr>
-              <w:t>'</w:t>
-            </w:r>
-            <w:proofErr w:type="spellStart"/>
-            <w:r>
-              <w:rPr>
-                <w:rFonts w:ascii="Times New Roman" w:hAnsi="Times New Roman" w:cs="Times New Roman"/>
-                <w:sz w:val="28"/>
-                <w:lang w:val="en-US"/>
-              </w:rPr>
-              <w:t>user_profile</w:t>
-            </w:r>
-            <w:proofErr w:type="spellEnd"/>
-            <w:r>
-              <w:rPr>
-                <w:rFonts w:ascii="Times New Roman" w:hAnsi="Times New Roman" w:cs="Times New Roman"/>
-                <w:sz w:val="28"/>
-                <w:lang w:val="en-US"/>
-              </w:rPr>
-              <w:t>'</w:t>
-            </w:r>
-            <w:r>
-              <w:rPr>
-                <w:rFonts w:ascii="Times New Roman" w:hAnsi="Times New Roman" w:cs="Times New Roman"/>
-                <w:sz w:val="28"/>
-                <w:lang w:val="en-US"/>
-              </w:rPr>
-              <w:t>: {</w:t>
-            </w:r>
-            <w:r>
-              <w:rPr>
-                <w:rFonts w:ascii="Times New Roman" w:hAnsi="Times New Roman" w:cs="Times New Roman"/>
-                <w:sz w:val="28"/>
-                <w:lang w:val="en-US"/>
-              </w:rPr>
-              <w:t>'</w:t>
-            </w:r>
-            <w:proofErr w:type="spellStart"/>
-            <w:r>
-              <w:rPr>
-                <w:rFonts w:ascii="Times New Roman" w:hAnsi="Times New Roman" w:cs="Times New Roman"/>
-                <w:sz w:val="28"/>
-                <w:lang w:val="en-US"/>
-              </w:rPr>
-              <w:t>profile_icon</w:t>
-            </w:r>
-            <w:proofErr w:type="spellEnd"/>
-            <w:r>
-              <w:rPr>
-                <w:rFonts w:ascii="Times New Roman" w:hAnsi="Times New Roman" w:cs="Times New Roman"/>
-                <w:sz w:val="28"/>
-                <w:lang w:val="en-US"/>
-              </w:rPr>
-              <w:t>'</w:t>
-            </w:r>
-            <w:r>
-              <w:rPr>
-                <w:rFonts w:ascii="Times New Roman" w:hAnsi="Times New Roman" w:cs="Times New Roman"/>
-                <w:sz w:val="28"/>
-                <w:lang w:val="en-US"/>
-              </w:rPr>
-              <w:t>}</w:t>
-            </w:r>
-            <w:r>
-              <w:rPr>
-                <w:rFonts w:ascii="Times New Roman" w:hAnsi="Times New Roman" w:cs="Times New Roman"/>
-                <w:sz w:val="28"/>
-                <w:lang w:val="en-US"/>
-              </w:rPr>
-              <w:t>, '</w:t>
-            </w:r>
-            <w:proofErr w:type="spellStart"/>
-            <w:r>
-              <w:rPr>
-                <w:rFonts w:ascii="Times New Roman" w:hAnsi="Times New Roman" w:cs="Times New Roman"/>
-                <w:sz w:val="28"/>
-                <w:lang w:val="en-US"/>
-              </w:rPr>
-              <w:t>count_achievement</w:t>
-            </w:r>
-            <w:proofErr w:type="spellEnd"/>
-            <w:r>
-              <w:rPr>
-                <w:rFonts w:ascii="Times New Roman" w:hAnsi="Times New Roman" w:cs="Times New Roman"/>
-                <w:sz w:val="28"/>
-                <w:lang w:val="en-US"/>
-              </w:rPr>
-              <w:t>', '</w:t>
-            </w:r>
-            <w:proofErr w:type="spellStart"/>
-            <w:r>
-              <w:rPr>
-                <w:rFonts w:ascii="Times New Roman" w:hAnsi="Times New Roman" w:cs="Times New Roman"/>
-                <w:sz w:val="28"/>
-                <w:lang w:val="en-US"/>
-              </w:rPr>
-              <w:t>count_translation</w:t>
-            </w:r>
-            <w:proofErr w:type="spellEnd"/>
-            <w:r>
-              <w:rPr>
-                <w:rFonts w:ascii="Times New Roman" w:hAnsi="Times New Roman" w:cs="Times New Roman"/>
-                <w:sz w:val="28"/>
-                <w:lang w:val="en-US"/>
-              </w:rPr>
-              <w:t>'</w:t>
+              <w:t>'id', 'name', 'description', 'rate', 'icon'</w:t>
             </w:r>
           </w:p>
         </w:tc>
@@ -4701,7 +5621,8 @@
                 <w:sz w:val="28"/>
                 <w:lang w:val="en-US"/>
               </w:rPr>
-              <w:t>profile/</w:t>
+              <w:lastRenderedPageBreak/>
+              <w:t>on-hold/</w:t>
             </w:r>
           </w:p>
         </w:tc>
@@ -4750,33 +5671,163 @@
           </w:tcPr>
           <w:p>
             <w:pPr>
-              <w:pStyle w:val="a3"/>
-              <w:ind w:left="0"/>
-              <w:rPr>
-                <w:rFonts w:ascii="Times New Roman" w:hAnsi="Times New Roman" w:cs="Times New Roman"/>
-                <w:sz w:val="28"/>
-              </w:rPr>
-            </w:pPr>
-            <w:r>
-              <w:rPr>
-                <w:rFonts w:ascii="Times New Roman" w:hAnsi="Times New Roman" w:cs="Times New Roman"/>
-                <w:sz w:val="28"/>
-              </w:rPr>
-              <w:t>'</w:t>
-            </w:r>
-            <w:proofErr w:type="spellStart"/>
-            <w:r>
-              <w:rPr>
-                <w:rFonts w:ascii="Times New Roman" w:hAnsi="Times New Roman" w:cs="Times New Roman"/>
-                <w:sz w:val="28"/>
-              </w:rPr>
-              <w:t>user</w:t>
-            </w:r>
-            <w:proofErr w:type="spellEnd"/>
-            <w:r>
-              <w:rPr>
-                <w:rFonts w:ascii="Times New Roman" w:hAnsi="Times New Roman" w:cs="Times New Roman"/>
-                <w:sz w:val="28"/>
+              <w:rPr>
+                <w:rFonts w:ascii="Times New Roman" w:hAnsi="Times New Roman" w:cs="Times New Roman"/>
+                <w:sz w:val="28"/>
+                <w:lang w:val="en-US"/>
+              </w:rPr>
+            </w:pPr>
+            <w:r>
+              <w:rPr>
+                <w:rFonts w:ascii="Times New Roman" w:hAnsi="Times New Roman" w:cs="Times New Roman"/>
+                <w:sz w:val="28"/>
+                <w:lang w:val="en-US"/>
+              </w:rPr>
+              <w:t xml:space="preserve">‘user’, </w:t>
+            </w:r>
+          </w:p>
+          <w:p>
+            <w:pPr>
+              <w:rPr>
+                <w:rFonts w:ascii="Times New Roman" w:hAnsi="Times New Roman" w:cs="Times New Roman"/>
+                <w:sz w:val="28"/>
+                <w:lang w:val="en-US"/>
+              </w:rPr>
+            </w:pPr>
+            <w:r>
+              <w:rPr>
+                <w:rFonts w:ascii="Times New Roman" w:hAnsi="Times New Roman" w:cs="Times New Roman"/>
+                <w:sz w:val="28"/>
+                <w:lang w:val="en-US"/>
+              </w:rPr>
+              <w:t xml:space="preserve">‘filters’: </w:t>
+            </w:r>
+          </w:p>
+          <w:p>
+            <w:pPr>
+              <w:rPr>
+                <w:rFonts w:ascii="Times New Roman" w:hAnsi="Times New Roman" w:cs="Times New Roman"/>
+                <w:sz w:val="28"/>
+                <w:lang w:val="en-US"/>
+              </w:rPr>
+            </w:pPr>
+            <w:r>
+              <w:rPr>
+                <w:rFonts w:ascii="Times New Roman" w:hAnsi="Times New Roman" w:cs="Times New Roman"/>
+                <w:sz w:val="28"/>
+                <w:lang w:val="en-US"/>
+              </w:rPr>
+              <w:t>{'format', 'genre',</w:t>
+            </w:r>
+            <w:r>
+              <w:rPr>
+                <w:rFonts w:ascii="Times New Roman" w:hAnsi="Times New Roman" w:cs="Times New Roman"/>
+                <w:sz w:val="28"/>
+                <w:lang w:val="en-US"/>
+              </w:rPr>
+              <w:t xml:space="preserve"> </w:t>
+            </w:r>
+            <w:r>
+              <w:rPr>
+                <w:rFonts w:ascii="Times New Roman" w:hAnsi="Times New Roman" w:cs="Times New Roman"/>
+                <w:sz w:val="28"/>
+                <w:lang w:val="en-US"/>
+              </w:rPr>
+              <w:t>'age',</w:t>
+            </w:r>
+            <w:r>
+              <w:rPr>
+                <w:rFonts w:ascii="Times New Roman" w:hAnsi="Times New Roman" w:cs="Times New Roman"/>
+                <w:sz w:val="28"/>
+                <w:lang w:val="en-US"/>
+              </w:rPr>
+              <w:t xml:space="preserve"> 'language'}, </w:t>
+            </w:r>
+          </w:p>
+          <w:p>
+            <w:pPr>
+              <w:rPr>
+                <w:rFonts w:ascii="Times New Roman" w:hAnsi="Times New Roman" w:cs="Times New Roman"/>
+                <w:sz w:val="28"/>
+                <w:lang w:val="en-US"/>
+              </w:rPr>
+            </w:pPr>
+            <w:r>
+              <w:rPr>
+                <w:rFonts w:ascii="Times New Roman" w:hAnsi="Times New Roman" w:cs="Times New Roman"/>
+                <w:sz w:val="28"/>
+                <w:lang w:val="en-US"/>
+              </w:rPr>
+              <w:t xml:space="preserve">order: [‘relevance’], </w:t>
+            </w:r>
+          </w:p>
+          <w:p>
+            <w:pPr>
+              <w:pStyle w:val="a3"/>
+              <w:ind w:left="0"/>
+              <w:rPr>
+                <w:rFonts w:ascii="Times New Roman" w:hAnsi="Times New Roman" w:cs="Times New Roman"/>
+                <w:sz w:val="28"/>
+                <w:lang w:val="en-US"/>
+              </w:rPr>
+            </w:pPr>
+            <w:r>
+              <w:rPr>
+                <w:rFonts w:ascii="Times New Roman" w:hAnsi="Times New Roman" w:cs="Times New Roman"/>
+                <w:sz w:val="28"/>
+                <w:lang w:val="en-US"/>
+              </w:rPr>
+              <w:t>'</w:t>
+            </w:r>
+            <w:proofErr w:type="spellStart"/>
+            <w:r>
+              <w:rPr>
+                <w:rFonts w:ascii="Times New Roman" w:hAnsi="Times New Roman" w:cs="Times New Roman"/>
+                <w:sz w:val="28"/>
+                <w:lang w:val="en-US"/>
+              </w:rPr>
+              <w:t>page_size</w:t>
+            </w:r>
+            <w:proofErr w:type="spellEnd"/>
+            <w:r>
+              <w:rPr>
+                <w:rFonts w:ascii="Times New Roman" w:hAnsi="Times New Roman" w:cs="Times New Roman"/>
+                <w:sz w:val="28"/>
+                <w:lang w:val="en-US"/>
+              </w:rPr>
+              <w:t>'</w:t>
+            </w:r>
+            <w:r>
+              <w:rPr>
+                <w:rFonts w:ascii="Times New Roman" w:hAnsi="Times New Roman" w:cs="Times New Roman"/>
+                <w:sz w:val="28"/>
+                <w:lang w:val="en-US"/>
+              </w:rPr>
+              <w:t xml:space="preserve">, </w:t>
+            </w:r>
+            <w:r>
+              <w:rPr>
+                <w:rFonts w:ascii="Times New Roman" w:hAnsi="Times New Roman" w:cs="Times New Roman"/>
+                <w:sz w:val="28"/>
+                <w:lang w:val="en-US"/>
+              </w:rPr>
+              <w:t>'</w:t>
+            </w:r>
+            <w:proofErr w:type="spellStart"/>
+            <w:r>
+              <w:rPr>
+                <w:rFonts w:ascii="Times New Roman" w:hAnsi="Times New Roman" w:cs="Times New Roman"/>
+                <w:sz w:val="28"/>
+                <w:lang w:val="en-US"/>
+              </w:rPr>
+              <w:t>current_page</w:t>
+            </w:r>
+            <w:proofErr w:type="spellEnd"/>
+            <w:r>
+              <w:rPr>
+                <w:rFonts w:ascii="Times New Roman" w:hAnsi="Times New Roman" w:cs="Times New Roman"/>
+                <w:sz w:val="28"/>
+                <w:lang w:val="en-US"/>
               </w:rPr>
               <w:t>'</w:t>
             </w:r>
@@ -4789,238 +5840,100 @@
           <w:p>
             <w:pPr>
               <w:pStyle w:val="a3"/>
-              <w:ind w:left="0"/>
-              <w:rPr>
-                <w:rFonts w:ascii="Times New Roman" w:hAnsi="Times New Roman" w:cs="Times New Roman"/>
-                <w:sz w:val="28"/>
-                <w:lang w:val="en-US"/>
-              </w:rPr>
-            </w:pPr>
-            <w:r>
-              <w:rPr>
-                <w:rFonts w:ascii="Times New Roman" w:hAnsi="Times New Roman" w:cs="Times New Roman"/>
-                <w:sz w:val="28"/>
-                <w:lang w:val="en-US"/>
-              </w:rPr>
-              <w:t>'user':</w:t>
-            </w:r>
-            <w:r>
-              <w:rPr>
-                <w:rFonts w:ascii="Times New Roman" w:hAnsi="Times New Roman" w:cs="Times New Roman"/>
-                <w:sz w:val="28"/>
-                <w:lang w:val="en-US"/>
-              </w:rPr>
-              <w:t xml:space="preserve"> {</w:t>
-            </w:r>
-            <w:r>
-              <w:rPr>
-                <w:rFonts w:ascii="Times New Roman" w:hAnsi="Times New Roman" w:cs="Times New Roman"/>
-                <w:sz w:val="28"/>
-                <w:lang w:val="en-US"/>
-              </w:rPr>
-              <w:t xml:space="preserve">'id', 'username', 'email', </w:t>
-            </w:r>
-            <w:r>
-              <w:rPr>
-                <w:rFonts w:ascii="Times New Roman" w:hAnsi="Times New Roman" w:cs="Times New Roman"/>
-                <w:sz w:val="28"/>
-                <w:lang w:val="en-US"/>
-              </w:rPr>
-              <w:t>'rate',</w:t>
-            </w:r>
-          </w:p>
-          <w:p>
-            <w:pPr>
-              <w:pStyle w:val="a3"/>
-              <w:ind w:left="0"/>
-              <w:rPr>
-                <w:rFonts w:ascii="Times New Roman" w:hAnsi="Times New Roman" w:cs="Times New Roman"/>
-                <w:sz w:val="28"/>
-                <w:lang w:val="en-US"/>
-              </w:rPr>
-            </w:pPr>
-            <w:r>
-              <w:rPr>
-                <w:rFonts w:ascii="Times New Roman" w:hAnsi="Times New Roman" w:cs="Times New Roman"/>
-                <w:sz w:val="28"/>
-                <w:lang w:val="en-US"/>
-              </w:rPr>
-              <w:t>'</w:t>
-            </w:r>
-            <w:proofErr w:type="spellStart"/>
-            <w:r>
-              <w:rPr>
-                <w:rFonts w:ascii="Times New Roman" w:hAnsi="Times New Roman" w:cs="Times New Roman"/>
-                <w:sz w:val="28"/>
-                <w:lang w:val="en-US"/>
-              </w:rPr>
-              <w:t>user_profile</w:t>
-            </w:r>
-            <w:proofErr w:type="spellEnd"/>
-            <w:r>
-              <w:rPr>
-                <w:rFonts w:ascii="Times New Roman" w:hAnsi="Times New Roman" w:cs="Times New Roman"/>
-                <w:sz w:val="28"/>
-                <w:lang w:val="en-US"/>
-              </w:rPr>
-              <w:t>'</w:t>
-            </w:r>
-            <w:r>
-              <w:rPr>
-                <w:rFonts w:ascii="Times New Roman" w:hAnsi="Times New Roman" w:cs="Times New Roman"/>
-                <w:sz w:val="28"/>
-                <w:lang w:val="en-US"/>
-              </w:rPr>
-              <w:t>: {</w:t>
-            </w:r>
-            <w:r>
-              <w:rPr>
-                <w:rFonts w:ascii="Times New Roman" w:hAnsi="Times New Roman" w:cs="Times New Roman"/>
-                <w:sz w:val="28"/>
-                <w:lang w:val="en-US"/>
-              </w:rPr>
-              <w:t>'id', 'description', 'achievements', '</w:t>
-            </w:r>
-            <w:proofErr w:type="spellStart"/>
-            <w:r>
-              <w:rPr>
-                <w:rFonts w:ascii="Times New Roman" w:hAnsi="Times New Roman" w:cs="Times New Roman"/>
-                <w:sz w:val="28"/>
-                <w:lang w:val="en-US"/>
-              </w:rPr>
-              <w:t>on_hold</w:t>
-            </w:r>
-            <w:proofErr w:type="spellEnd"/>
-            <w:r>
-              <w:rPr>
-                <w:rFonts w:ascii="Times New Roman" w:hAnsi="Times New Roman" w:cs="Times New Roman"/>
-                <w:sz w:val="28"/>
-                <w:lang w:val="en-US"/>
-              </w:rPr>
-              <w:t>', '</w:t>
-            </w:r>
-            <w:proofErr w:type="spellStart"/>
-            <w:r>
-              <w:rPr>
-                <w:rFonts w:ascii="Times New Roman" w:hAnsi="Times New Roman" w:cs="Times New Roman"/>
-                <w:sz w:val="28"/>
-                <w:lang w:val="en-US"/>
-              </w:rPr>
-              <w:t>profile_icon</w:t>
-            </w:r>
-            <w:proofErr w:type="spellEnd"/>
-            <w:r>
-              <w:rPr>
-                <w:rFonts w:ascii="Times New Roman" w:hAnsi="Times New Roman" w:cs="Times New Roman"/>
-                <w:sz w:val="28"/>
-                <w:lang w:val="en-US"/>
-              </w:rPr>
-              <w:t>'</w:t>
-            </w:r>
-            <w:r>
-              <w:rPr>
-                <w:rFonts w:ascii="Times New Roman" w:hAnsi="Times New Roman" w:cs="Times New Roman"/>
-                <w:sz w:val="28"/>
-                <w:lang w:val="en-US"/>
-              </w:rPr>
-              <w:t>}</w:t>
-            </w:r>
-          </w:p>
-          <w:p>
-            <w:pPr>
-              <w:pStyle w:val="a3"/>
-              <w:ind w:left="0"/>
-              <w:rPr>
-                <w:rFonts w:ascii="Times New Roman" w:hAnsi="Times New Roman" w:cs="Times New Roman"/>
-                <w:sz w:val="28"/>
-                <w:lang w:val="en-US"/>
-              </w:rPr>
-            </w:pPr>
-            <w:r>
-              <w:rPr>
-                <w:rFonts w:ascii="Times New Roman" w:hAnsi="Times New Roman" w:cs="Times New Roman"/>
-                <w:sz w:val="28"/>
-                <w:lang w:val="en-US"/>
-              </w:rPr>
-              <w:t>},</w:t>
-            </w:r>
-          </w:p>
-          <w:p>
-            <w:pPr>
-              <w:pStyle w:val="a3"/>
-              <w:ind w:left="0"/>
-              <w:rPr>
-                <w:rFonts w:ascii="Times New Roman" w:hAnsi="Times New Roman" w:cs="Times New Roman"/>
-                <w:sz w:val="28"/>
-                <w:lang w:val="en-US"/>
-              </w:rPr>
-            </w:pPr>
-            <w:r>
-              <w:rPr>
-                <w:rFonts w:ascii="Times New Roman" w:hAnsi="Times New Roman" w:cs="Times New Roman"/>
-                <w:sz w:val="28"/>
-                <w:lang w:val="en-US"/>
-              </w:rPr>
-              <w:t>'translations':</w:t>
-            </w:r>
-            <w:r>
-              <w:rPr>
-                <w:rFonts w:ascii="Times New Roman" w:hAnsi="Times New Roman" w:cs="Times New Roman"/>
-                <w:sz w:val="28"/>
-                <w:lang w:val="en-US"/>
-              </w:rPr>
-              <w:t xml:space="preserve"> {</w:t>
-            </w:r>
-            <w:r>
-              <w:rPr>
-                <w:rFonts w:ascii="Times New Roman" w:hAnsi="Times New Roman" w:cs="Times New Roman"/>
-                <w:sz w:val="28"/>
-                <w:lang w:val="en-US"/>
-              </w:rPr>
-              <w:t xml:space="preserve">'id', 'author', 'rate', </w:t>
-            </w:r>
-          </w:p>
-          <w:p>
-            <w:pPr>
-              <w:pStyle w:val="a3"/>
-              <w:ind w:left="0"/>
-              <w:rPr>
-                <w:rFonts w:ascii="Times New Roman" w:hAnsi="Times New Roman" w:cs="Times New Roman"/>
-                <w:sz w:val="28"/>
-                <w:lang w:val="en-US"/>
-              </w:rPr>
-            </w:pPr>
-            <w:r>
-              <w:rPr>
-                <w:rFonts w:ascii="Times New Roman" w:hAnsi="Times New Roman" w:cs="Times New Roman"/>
-                <w:sz w:val="28"/>
-                <w:lang w:val="en-US"/>
-              </w:rPr>
-              <w:t>'origin'</w:t>
-            </w:r>
-            <w:r>
-              <w:rPr>
-                <w:rFonts w:ascii="Times New Roman" w:hAnsi="Times New Roman" w:cs="Times New Roman"/>
-                <w:sz w:val="28"/>
-                <w:lang w:val="en-US"/>
-              </w:rPr>
-              <w:t>: {</w:t>
-            </w:r>
-            <w:r>
-              <w:rPr>
-                <w:rFonts w:ascii="Times New Roman" w:hAnsi="Times New Roman" w:cs="Times New Roman"/>
-                <w:sz w:val="28"/>
-                <w:lang w:val="en-US"/>
-              </w:rPr>
-              <w:t>'id', 'title', 'author', 'poster'</w:t>
-            </w:r>
-            <w:r>
-              <w:rPr>
-                <w:rFonts w:ascii="Times New Roman" w:hAnsi="Times New Roman" w:cs="Times New Roman"/>
-                <w:sz w:val="28"/>
-                <w:lang w:val="en-US"/>
-              </w:rPr>
-              <w:t>}</w:t>
+              <w:ind w:left="-7"/>
+              <w:rPr>
+                <w:rFonts w:ascii="Times New Roman" w:hAnsi="Times New Roman" w:cs="Times New Roman"/>
+                <w:sz w:val="28"/>
+                <w:lang w:val="en-US"/>
+              </w:rPr>
+            </w:pPr>
+            <w:r>
+              <w:rPr>
+                <w:rFonts w:ascii="Times New Roman" w:hAnsi="Times New Roman" w:cs="Times New Roman"/>
+                <w:sz w:val="28"/>
+                <w:lang w:val="en-US"/>
+              </w:rPr>
+              <w:t>'i</w:t>
+            </w:r>
+            <w:r>
+              <w:rPr>
+                <w:rFonts w:ascii="Times New Roman" w:hAnsi="Times New Roman" w:cs="Times New Roman"/>
+                <w:sz w:val="28"/>
+                <w:lang w:val="en-US"/>
+              </w:rPr>
+              <w:t xml:space="preserve">d', 'title', 'author', 'genre': </w:t>
+            </w:r>
+          </w:p>
+          <w:p>
+            <w:pPr>
+              <w:pStyle w:val="a3"/>
+              <w:ind w:left="-7"/>
+              <w:rPr>
+                <w:rFonts w:ascii="Times New Roman" w:hAnsi="Times New Roman" w:cs="Times New Roman"/>
+                <w:sz w:val="28"/>
+                <w:lang w:val="en-US"/>
+              </w:rPr>
+            </w:pPr>
+            <w:r>
+              <w:rPr>
+                <w:rFonts w:ascii="Times New Roman" w:hAnsi="Times New Roman" w:cs="Times New Roman"/>
+                <w:sz w:val="28"/>
+                <w:lang w:val="en-US"/>
+              </w:rPr>
+              <w:t xml:space="preserve">{‘id’, ‘name’}, </w:t>
+            </w:r>
+            <w:r>
+              <w:rPr>
+                <w:rFonts w:ascii="Times New Roman" w:hAnsi="Times New Roman" w:cs="Times New Roman"/>
+                <w:sz w:val="28"/>
+                <w:lang w:val="en-US"/>
+              </w:rPr>
+              <w:t>'</w:t>
+            </w:r>
+            <w:proofErr w:type="spellStart"/>
+            <w:r>
+              <w:rPr>
+                <w:rFonts w:ascii="Times New Roman" w:hAnsi="Times New Roman" w:cs="Times New Roman"/>
+                <w:sz w:val="28"/>
+                <w:lang w:val="en-US"/>
+              </w:rPr>
+              <w:t>origin_language</w:t>
+            </w:r>
+            <w:proofErr w:type="spellEnd"/>
+            <w:r>
+              <w:rPr>
+                <w:rFonts w:ascii="Times New Roman" w:hAnsi="Times New Roman" w:cs="Times New Roman"/>
+                <w:sz w:val="28"/>
+                <w:lang w:val="en-US"/>
+              </w:rPr>
+              <w:t>'</w:t>
+            </w:r>
+            <w:r>
+              <w:rPr>
+                <w:rFonts w:ascii="Times New Roman" w:hAnsi="Times New Roman" w:cs="Times New Roman"/>
+                <w:sz w:val="28"/>
+                <w:lang w:val="en-US"/>
+              </w:rPr>
+              <w:t xml:space="preserve">: </w:t>
+            </w:r>
+          </w:p>
+          <w:p>
+            <w:pPr>
+              <w:pStyle w:val="a3"/>
+              <w:ind w:left="-7"/>
+              <w:rPr>
+                <w:rFonts w:ascii="Times New Roman" w:hAnsi="Times New Roman" w:cs="Times New Roman"/>
+                <w:sz w:val="28"/>
+                <w:lang w:val="en-US"/>
+              </w:rPr>
+            </w:pPr>
+            <w:r>
+              <w:rPr>
+                <w:rFonts w:ascii="Times New Roman" w:hAnsi="Times New Roman" w:cs="Times New Roman"/>
+                <w:sz w:val="28"/>
+                <w:lang w:val="en-US"/>
+              </w:rPr>
+              <w:t>{‘id’, ‘name’}</w:t>
             </w:r>
             <w:r>
               <w:rPr>
@@ -5030,305 +5943,93 @@
               </w:rPr>
               <w:t>,</w:t>
             </w:r>
-          </w:p>
-          <w:p>
-            <w:pPr>
-              <w:pStyle w:val="a3"/>
-              <w:ind w:left="0"/>
-              <w:rPr>
-                <w:rFonts w:ascii="Times New Roman" w:hAnsi="Times New Roman" w:cs="Times New Roman"/>
-                <w:sz w:val="28"/>
-                <w:lang w:val="en-US"/>
-              </w:rPr>
-            </w:pPr>
-            <w:r>
-              <w:rPr>
-                <w:rFonts w:ascii="Times New Roman" w:hAnsi="Times New Roman" w:cs="Times New Roman"/>
-                <w:sz w:val="28"/>
-                <w:lang w:val="en-US"/>
-              </w:rPr>
-              <w:t>'language'</w:t>
-            </w:r>
-            <w:r>
-              <w:rPr>
-                <w:rFonts w:ascii="Times New Roman" w:hAnsi="Times New Roman" w:cs="Times New Roman"/>
-                <w:sz w:val="28"/>
-                <w:lang w:val="en-US"/>
-              </w:rPr>
-              <w:t>: {</w:t>
-            </w:r>
-            <w:r>
-              <w:rPr>
-                <w:rFonts w:ascii="Times New Roman" w:hAnsi="Times New Roman" w:cs="Times New Roman"/>
-                <w:sz w:val="28"/>
-                <w:lang w:val="en-US"/>
-              </w:rPr>
-              <w:t>'id', 'name'</w:t>
-            </w:r>
-            <w:r>
-              <w:rPr>
-                <w:rFonts w:ascii="Times New Roman" w:hAnsi="Times New Roman" w:cs="Times New Roman"/>
-                <w:sz w:val="28"/>
-                <w:lang w:val="en-US"/>
-              </w:rPr>
-              <w:t>}</w:t>
-            </w:r>
-          </w:p>
-          <w:p>
-            <w:pPr>
-              <w:pStyle w:val="a3"/>
-              <w:ind w:left="0"/>
-              <w:rPr>
-                <w:rFonts w:ascii="Times New Roman" w:hAnsi="Times New Roman" w:cs="Times New Roman"/>
-                <w:sz w:val="28"/>
-                <w:lang w:val="en-US"/>
-              </w:rPr>
-            </w:pPr>
-            <w:r>
-              <w:rPr>
-                <w:rFonts w:ascii="Times New Roman" w:hAnsi="Times New Roman" w:cs="Times New Roman"/>
-                <w:sz w:val="28"/>
-                <w:lang w:val="en-US"/>
-              </w:rPr>
-              <w:t>}</w:t>
-            </w:r>
-          </w:p>
-        </w:tc>
-      </w:tr>
-      <w:tr>
-        <w:tc>
-          <w:tcPr>
-            <w:tcW w:w="2940" w:type="dxa"/>
-          </w:tcPr>
-          <w:p>
-            <w:pPr>
-              <w:pStyle w:val="a3"/>
-              <w:ind w:left="0"/>
-              <w:rPr>
-                <w:rFonts w:ascii="Times New Roman" w:hAnsi="Times New Roman" w:cs="Times New Roman"/>
-                <w:sz w:val="28"/>
-                <w:lang w:val="en-US"/>
-              </w:rPr>
-            </w:pPr>
-            <w:r>
-              <w:rPr>
-                <w:rFonts w:ascii="Times New Roman" w:hAnsi="Times New Roman" w:cs="Times New Roman"/>
-                <w:sz w:val="28"/>
-                <w:lang w:val="en-US"/>
-              </w:rPr>
-              <w:t>achievement/</w:t>
-            </w:r>
-          </w:p>
-        </w:tc>
-        <w:tc>
-          <w:tcPr>
-            <w:tcW w:w="1274" w:type="dxa"/>
-          </w:tcPr>
-          <w:p>
-            <w:pPr>
-              <w:pStyle w:val="a3"/>
-              <w:ind w:left="0"/>
-              <w:rPr>
-                <w:rFonts w:ascii="Times New Roman" w:hAnsi="Times New Roman" w:cs="Times New Roman"/>
-                <w:sz w:val="28"/>
-                <w:lang w:val="en-US"/>
-              </w:rPr>
-            </w:pPr>
-            <w:r>
-              <w:rPr>
-                <w:rFonts w:ascii="Times New Roman" w:hAnsi="Times New Roman" w:cs="Times New Roman"/>
-                <w:sz w:val="28"/>
-                <w:lang w:val="en-US"/>
-              </w:rPr>
-              <w:t>GET</w:t>
-            </w:r>
-          </w:p>
-        </w:tc>
-        <w:tc>
-          <w:tcPr>
-            <w:tcW w:w="748" w:type="dxa"/>
-          </w:tcPr>
-          <w:p>
-            <w:pPr>
-              <w:pStyle w:val="a3"/>
-              <w:ind w:left="0"/>
-              <w:rPr>
-                <w:rFonts w:ascii="Times New Roman" w:hAnsi="Times New Roman" w:cs="Times New Roman"/>
-                <w:sz w:val="28"/>
-              </w:rPr>
-            </w:pPr>
-          </w:p>
-        </w:tc>
-        <w:tc>
-          <w:tcPr>
-            <w:tcW w:w="2530" w:type="dxa"/>
-          </w:tcPr>
-          <w:p>
-            <w:pPr>
-              <w:pStyle w:val="a3"/>
-              <w:ind w:left="0"/>
-              <w:rPr>
-                <w:rFonts w:ascii="Times New Roman" w:hAnsi="Times New Roman" w:cs="Times New Roman"/>
-                <w:sz w:val="28"/>
-              </w:rPr>
-            </w:pPr>
-            <w:r>
-              <w:rPr>
-                <w:rFonts w:ascii="Times New Roman" w:hAnsi="Times New Roman" w:cs="Times New Roman"/>
-                <w:sz w:val="28"/>
-              </w:rPr>
-              <w:t>'</w:t>
-            </w:r>
-            <w:proofErr w:type="spellStart"/>
-            <w:r>
-              <w:rPr>
-                <w:rFonts w:ascii="Times New Roman" w:hAnsi="Times New Roman" w:cs="Times New Roman"/>
-                <w:sz w:val="28"/>
-              </w:rPr>
-              <w:t>achievement</w:t>
-            </w:r>
-            <w:proofErr w:type="spellEnd"/>
-            <w:r>
-              <w:rPr>
-                <w:rFonts w:ascii="Times New Roman" w:hAnsi="Times New Roman" w:cs="Times New Roman"/>
-                <w:sz w:val="28"/>
-              </w:rPr>
-              <w:t>'</w:t>
-            </w:r>
-          </w:p>
-        </w:tc>
-        <w:tc>
-          <w:tcPr>
-            <w:tcW w:w="2795" w:type="dxa"/>
-          </w:tcPr>
-          <w:p>
-            <w:pPr>
-              <w:pStyle w:val="a3"/>
-              <w:ind w:left="0"/>
-              <w:rPr>
-                <w:rFonts w:ascii="Times New Roman" w:hAnsi="Times New Roman" w:cs="Times New Roman"/>
-                <w:sz w:val="28"/>
-                <w:lang w:val="en-US"/>
-              </w:rPr>
-            </w:pPr>
-            <w:r>
-              <w:rPr>
-                <w:rFonts w:ascii="Times New Roman" w:hAnsi="Times New Roman" w:cs="Times New Roman"/>
-                <w:sz w:val="28"/>
-                <w:lang w:val="en-US"/>
-              </w:rPr>
-              <w:t>'id', 'name', 'description', 'rate', 'icon'</w:t>
-            </w:r>
-          </w:p>
-        </w:tc>
-      </w:tr>
-      <w:tr>
-        <w:tc>
-          <w:tcPr>
-            <w:tcW w:w="2940" w:type="dxa"/>
-          </w:tcPr>
-          <w:p>
-            <w:pPr>
-              <w:pStyle w:val="a3"/>
-              <w:ind w:left="0"/>
-              <w:rPr>
-                <w:rFonts w:ascii="Times New Roman" w:hAnsi="Times New Roman" w:cs="Times New Roman"/>
-                <w:strike/>
-                <w:color w:val="FF0000"/>
-                <w:sz w:val="28"/>
-                <w:lang w:val="en-US"/>
-              </w:rPr>
-            </w:pPr>
-            <w:r>
-              <w:rPr>
-                <w:rFonts w:ascii="Times New Roman" w:hAnsi="Times New Roman" w:cs="Times New Roman"/>
-                <w:strike/>
-                <w:color w:val="FF0000"/>
-                <w:sz w:val="28"/>
-                <w:lang w:val="en-US"/>
-              </w:rPr>
-              <w:t>on-hold/</w:t>
-            </w:r>
-          </w:p>
-        </w:tc>
-        <w:tc>
-          <w:tcPr>
-            <w:tcW w:w="1274" w:type="dxa"/>
-          </w:tcPr>
-          <w:p>
-            <w:pPr>
-              <w:pStyle w:val="a3"/>
-              <w:ind w:left="0"/>
-              <w:rPr>
-                <w:rFonts w:ascii="Times New Roman" w:hAnsi="Times New Roman" w:cs="Times New Roman"/>
-                <w:strike/>
-                <w:color w:val="FF0000"/>
-                <w:sz w:val="28"/>
-                <w:lang w:val="en-US"/>
-              </w:rPr>
-            </w:pPr>
-            <w:r>
-              <w:rPr>
-                <w:rFonts w:ascii="Times New Roman" w:hAnsi="Times New Roman" w:cs="Times New Roman"/>
-                <w:strike/>
-                <w:color w:val="FF0000"/>
-                <w:sz w:val="28"/>
-                <w:lang w:val="en-US"/>
-              </w:rPr>
-              <w:t>GET</w:t>
-            </w:r>
-          </w:p>
-        </w:tc>
-        <w:tc>
-          <w:tcPr>
-            <w:tcW w:w="748" w:type="dxa"/>
-          </w:tcPr>
-          <w:p>
-            <w:pPr>
-              <w:pStyle w:val="a3"/>
-              <w:ind w:left="0"/>
-              <w:rPr>
-                <w:rFonts w:ascii="Times New Roman" w:hAnsi="Times New Roman" w:cs="Times New Roman"/>
-                <w:strike/>
-                <w:color w:val="FF0000"/>
-                <w:sz w:val="28"/>
-              </w:rPr>
-            </w:pPr>
-          </w:p>
-        </w:tc>
-        <w:tc>
-          <w:tcPr>
-            <w:tcW w:w="2530" w:type="dxa"/>
-          </w:tcPr>
-          <w:p>
-            <w:pPr>
-              <w:pStyle w:val="a3"/>
-              <w:ind w:left="0"/>
-              <w:rPr>
-                <w:rFonts w:ascii="Times New Roman" w:hAnsi="Times New Roman" w:cs="Times New Roman"/>
-                <w:strike/>
-                <w:color w:val="FF0000"/>
-                <w:sz w:val="28"/>
-              </w:rPr>
-            </w:pPr>
-          </w:p>
-        </w:tc>
-        <w:tc>
-          <w:tcPr>
-            <w:tcW w:w="2795" w:type="dxa"/>
-          </w:tcPr>
-          <w:p>
-            <w:pPr>
-              <w:pStyle w:val="a3"/>
-              <w:ind w:left="0"/>
-              <w:rPr>
-                <w:rFonts w:ascii="Times New Roman" w:hAnsi="Times New Roman" w:cs="Times New Roman"/>
-                <w:strike/>
-                <w:color w:val="FF0000"/>
-                <w:sz w:val="28"/>
-                <w:lang w:val="en-US"/>
-              </w:rPr>
-            </w:pPr>
+            <w:r>
+              <w:rPr>
+                <w:rFonts w:ascii="Times New Roman" w:hAnsi="Times New Roman" w:cs="Times New Roman"/>
+                <w:sz w:val="28"/>
+                <w:lang w:val="en-US"/>
+              </w:rPr>
+              <w:t xml:space="preserve"> </w:t>
+            </w:r>
+            <w:r>
+              <w:rPr>
+                <w:rFonts w:ascii="Times New Roman" w:hAnsi="Times New Roman" w:cs="Times New Roman"/>
+                <w:sz w:val="28"/>
+                <w:lang w:val="en-US"/>
+              </w:rPr>
+              <w:t>'</w:t>
+            </w:r>
+            <w:proofErr w:type="spellStart"/>
+            <w:r>
+              <w:rPr>
+                <w:rFonts w:ascii="Times New Roman" w:hAnsi="Times New Roman" w:cs="Times New Roman"/>
+                <w:sz w:val="28"/>
+                <w:lang w:val="en-US"/>
+              </w:rPr>
+              <w:t>format_type</w:t>
+            </w:r>
+            <w:proofErr w:type="spellEnd"/>
+            <w:r>
+              <w:rPr>
+                <w:rFonts w:ascii="Times New Roman" w:hAnsi="Times New Roman" w:cs="Times New Roman"/>
+                <w:sz w:val="28"/>
+                <w:lang w:val="en-US"/>
+              </w:rPr>
+              <w:t>'</w:t>
+            </w:r>
+            <w:r>
+              <w:rPr>
+                <w:rFonts w:ascii="Times New Roman" w:hAnsi="Times New Roman" w:cs="Times New Roman"/>
+                <w:sz w:val="28"/>
+                <w:lang w:val="en-US"/>
+              </w:rPr>
+              <w:t xml:space="preserve">: </w:t>
+            </w:r>
+          </w:p>
+          <w:p>
+            <w:pPr>
+              <w:pStyle w:val="a3"/>
+              <w:ind w:left="0"/>
+              <w:rPr>
+                <w:rFonts w:ascii="Times New Roman" w:hAnsi="Times New Roman" w:cs="Times New Roman"/>
+                <w:sz w:val="28"/>
+                <w:lang w:val="en-US"/>
+              </w:rPr>
+            </w:pPr>
+            <w:r>
+              <w:rPr>
+                <w:rFonts w:ascii="Times New Roman" w:hAnsi="Times New Roman" w:cs="Times New Roman"/>
+                <w:sz w:val="28"/>
+                <w:lang w:val="en-US"/>
+              </w:rPr>
+              <w:t>{‘id’, ‘name’}</w:t>
+            </w:r>
+            <w:r>
+              <w:rPr>
+                <w:rFonts w:ascii="Times New Roman" w:hAnsi="Times New Roman" w:cs="Times New Roman"/>
+                <w:sz w:val="28"/>
+                <w:lang w:val="en-US"/>
+              </w:rPr>
+              <w:t>, '</w:t>
+            </w:r>
+            <w:proofErr w:type="spellStart"/>
+            <w:r>
+              <w:rPr>
+                <w:rFonts w:ascii="Times New Roman" w:hAnsi="Times New Roman" w:cs="Times New Roman"/>
+                <w:sz w:val="28"/>
+                <w:lang w:val="en-US"/>
+              </w:rPr>
+              <w:t>age_limit</w:t>
+            </w:r>
+            <w:proofErr w:type="spellEnd"/>
+            <w:r>
+              <w:rPr>
+                <w:rFonts w:ascii="Times New Roman" w:hAnsi="Times New Roman" w:cs="Times New Roman"/>
+                <w:sz w:val="28"/>
+                <w:lang w:val="en-US"/>
+              </w:rPr>
+              <w:t>', 'poster'</w:t>
+            </w:r>
           </w:p>
         </w:tc>
       </w:tr>

</xml_diff>

<commit_message>
preparation of adding tg bot
</commit_message>
<xml_diff>
--- a/url-helper.docx
+++ b/url-helper.docx
@@ -523,6 +523,17 @@
               </w:rPr>
               <w:t xml:space="preserve">', </w:t>
             </w:r>
+          </w:p>
+          <w:p>
+            <w:pPr>
+              <w:pStyle w:val="a3"/>
+              <w:ind w:left="36"/>
+              <w:rPr>
+                <w:rFonts w:ascii="Times New Roman" w:hAnsi="Times New Roman" w:cs="Times New Roman"/>
+                <w:sz w:val="28"/>
+                <w:lang w:val="en-US"/>
+              </w:rPr>
+            </w:pPr>
             <w:r>
               <w:rPr>
                 <w:rFonts w:ascii="Times New Roman" w:hAnsi="Times New Roman" w:cs="Times New Roman"/>
@@ -530,6 +541,14 @@
                 <w:lang w:val="en-US"/>
               </w:rPr>
               <w:t>'poster'</w:t>
+            </w:r>
+            <w:r>
+              <w:rPr>
+                <w:rFonts w:ascii="Times New Roman" w:hAnsi="Times New Roman" w:cs="Times New Roman"/>
+                <w:sz w:val="28"/>
+                <w:lang w:val="en-US"/>
+              </w:rPr>
+              <w:t>: {‘image’}</w:t>
             </w:r>
           </w:p>
         </w:tc>
@@ -974,7 +993,32 @@
                 <w:sz w:val="28"/>
                 <w:lang w:val="en-US"/>
               </w:rPr>
-              <w:t>', 'poster'</w:t>
+              <w:t xml:space="preserve">', </w:t>
+            </w:r>
+          </w:p>
+          <w:p>
+            <w:pPr>
+              <w:rPr>
+                <w:rFonts w:ascii="Times New Roman" w:hAnsi="Times New Roman" w:cs="Times New Roman"/>
+                <w:sz w:val="28"/>
+                <w:lang w:val="en-US"/>
+              </w:rPr>
+            </w:pPr>
+            <w:r>
+              <w:rPr>
+                <w:rFonts w:ascii="Times New Roman" w:hAnsi="Times New Roman" w:cs="Times New Roman"/>
+                <w:sz w:val="28"/>
+                <w:lang w:val="en-US"/>
+              </w:rPr>
+              <w:t>'poster'</w:t>
+            </w:r>
+            <w:r>
+              <w:rPr>
+                <w:rFonts w:ascii="Times New Roman" w:hAnsi="Times New Roman" w:cs="Times New Roman"/>
+                <w:sz w:val="28"/>
+                <w:lang w:val="en-US"/>
+              </w:rPr>
+              <w:t>: {‘image’}</w:t>
             </w:r>
           </w:p>
         </w:tc>
@@ -1733,6 +1777,30 @@
               </w:rPr>
               <w:t>'</w:t>
             </w:r>
+            <w:r>
+              <w:rPr>
+                <w:rFonts w:ascii="Times New Roman" w:hAnsi="Times New Roman" w:cs="Times New Roman"/>
+                <w:sz w:val="28"/>
+                <w:lang w:val="en-US"/>
+              </w:rPr>
+              <w:t>: {‘</w:t>
+            </w:r>
+            <w:r>
+              <w:rPr>
+                <w:rFonts w:ascii="Times New Roman" w:hAnsi="Times New Roman" w:cs="Times New Roman"/>
+                <w:sz w:val="28"/>
+                <w:lang w:val="en-US"/>
+              </w:rPr>
+              <w:t>file</w:t>
+            </w:r>
+            <w:r>
+              <w:rPr>
+                <w:rFonts w:ascii="Times New Roman" w:hAnsi="Times New Roman" w:cs="Times New Roman"/>
+                <w:sz w:val="28"/>
+                <w:lang w:val="en-US"/>
+              </w:rPr>
+              <w:t>’}</w:t>
+            </w:r>
           </w:p>
         </w:tc>
       </w:tr>
@@ -1947,6 +2015,7 @@
                 <w:sz w:val="28"/>
                 <w:lang w:val="en-US"/>
               </w:rPr>
+              <w:lastRenderedPageBreak/>
               <w:t xml:space="preserve">{'id', 'username', </w:t>
             </w:r>
             <w:r>
@@ -1982,7 +2051,6 @@
                 <w:sz w:val="28"/>
                 <w:lang w:val="en-US"/>
               </w:rPr>
-              <w:lastRenderedPageBreak/>
               <w:t>'origin'</w:t>
             </w:r>
             <w:r>
@@ -2036,7 +2104,7 @@
                 <w:sz w:val="28"/>
                 <w:lang w:val="en-US"/>
               </w:rPr>
-              <w:t xml:space="preserve">                  '</w:t>
+              <w:t>'</w:t>
             </w:r>
             <w:proofErr w:type="spellStart"/>
             <w:r>
@@ -2072,7 +2140,34 @@
                 <w:sz w:val="28"/>
                 <w:lang w:val="en-US"/>
               </w:rPr>
-              <w:t>', 'poster'</w:t>
+              <w:t xml:space="preserve">', </w:t>
+            </w:r>
+          </w:p>
+          <w:p>
+            <w:pPr>
+              <w:pStyle w:val="a3"/>
+              <w:ind w:left="0"/>
+              <w:rPr>
+                <w:rFonts w:ascii="Times New Roman" w:hAnsi="Times New Roman" w:cs="Times New Roman"/>
+                <w:sz w:val="28"/>
+                <w:lang w:val="en-US"/>
+              </w:rPr>
+            </w:pPr>
+            <w:r>
+              <w:rPr>
+                <w:rFonts w:ascii="Times New Roman" w:hAnsi="Times New Roman" w:cs="Times New Roman"/>
+                <w:sz w:val="28"/>
+                <w:lang w:val="en-US"/>
+              </w:rPr>
+              <w:t>'poster'</w:t>
+            </w:r>
+            <w:r>
+              <w:rPr>
+                <w:rFonts w:ascii="Times New Roman" w:hAnsi="Times New Roman" w:cs="Times New Roman"/>
+                <w:sz w:val="28"/>
+                <w:lang w:val="en-US"/>
+              </w:rPr>
+              <w:t>: {‘image’}</w:t>
             </w:r>
           </w:p>
           <w:p>
@@ -2262,6 +2357,14 @@
                 <w:lang w:val="en-US"/>
               </w:rPr>
               <w:t>'</w:t>
+            </w:r>
+            <w:r>
+              <w:rPr>
+                <w:rFonts w:ascii="Times New Roman" w:hAnsi="Times New Roman" w:cs="Times New Roman"/>
+                <w:sz w:val="28"/>
+                <w:lang w:val="en-US"/>
+              </w:rPr>
+              <w:t>: {‘file’}</w:t>
             </w:r>
           </w:p>
           <w:p>
@@ -2571,6 +2674,14 @@
               </w:rPr>
               <w:t>'</w:t>
             </w:r>
+            <w:r>
+              <w:rPr>
+                <w:rFonts w:ascii="Times New Roman" w:hAnsi="Times New Roman" w:cs="Times New Roman"/>
+                <w:sz w:val="28"/>
+                <w:lang w:val="en-US"/>
+              </w:rPr>
+              <w:t>: {‘file’}</w:t>
+            </w:r>
           </w:p>
           <w:p>
             <w:pPr>
@@ -3758,23 +3869,32 @@
               </w:rPr>
               <w:t>'</w:t>
             </w:r>
-          </w:p>
-          <w:p>
-            <w:pPr>
-              <w:pStyle w:val="a3"/>
-              <w:ind w:left="0"/>
-              <w:rPr>
-                <w:rFonts w:ascii="Times New Roman" w:hAnsi="Times New Roman" w:cs="Times New Roman"/>
-                <w:sz w:val="28"/>
-                <w:lang w:val="en-US"/>
-              </w:rPr>
-            </w:pPr>
-            <w:r>
-              <w:rPr>
-                <w:rFonts w:ascii="Times New Roman" w:hAnsi="Times New Roman" w:cs="Times New Roman"/>
-                <w:sz w:val="28"/>
-                <w:lang w:val="en-US"/>
-              </w:rPr>
+            <w:r>
+              <w:rPr>
+                <w:rFonts w:ascii="Times New Roman" w:hAnsi="Times New Roman" w:cs="Times New Roman"/>
+                <w:sz w:val="28"/>
+                <w:lang w:val="en-US"/>
+              </w:rPr>
+              <w:t>: {‘file’}</w:t>
+            </w:r>
+          </w:p>
+          <w:p>
+            <w:pPr>
+              <w:pStyle w:val="a3"/>
+              <w:ind w:left="0"/>
+              <w:rPr>
+                <w:rFonts w:ascii="Times New Roman" w:hAnsi="Times New Roman" w:cs="Times New Roman"/>
+                <w:sz w:val="28"/>
+                <w:lang w:val="en-US"/>
+              </w:rPr>
+            </w:pPr>
+            <w:r>
+              <w:rPr>
+                <w:rFonts w:ascii="Times New Roman" w:hAnsi="Times New Roman" w:cs="Times New Roman"/>
+                <w:sz w:val="28"/>
+                <w:lang w:val="en-US"/>
+              </w:rPr>
+              <w:lastRenderedPageBreak/>
               <w:t>},</w:t>
             </w:r>
           </w:p>
@@ -3794,7 +3914,6 @@
                 <w:sz w:val="28"/>
                 <w:lang w:val="en-US"/>
               </w:rPr>
-              <w:lastRenderedPageBreak/>
               <w:t>'</w:t>
             </w:r>
             <w:proofErr w:type="spellStart"/>
@@ -3867,6 +3986,16 @@
               </w:rPr>
               <w:t>'</w:t>
             </w:r>
+            <w:r>
+              <w:rPr>
+                <w:rFonts w:ascii="Times New Roman" w:hAnsi="Times New Roman" w:cs="Times New Roman"/>
+                <w:sz w:val="28"/>
+                <w:lang w:val="en-US"/>
+              </w:rPr>
+              <w:t>: {‘file’}</w:t>
+            </w:r>
+            <w:bookmarkStart w:id="0" w:name="_GoBack"/>
+            <w:bookmarkEnd w:id="0"/>
           </w:p>
           <w:p>
             <w:pPr>
@@ -4687,8 +4816,6 @@
               </w:rPr>
               <w:t>‘errors’, status=400</w:t>
             </w:r>
-            <w:bookmarkStart w:id="0" w:name="_GoBack"/>
-            <w:bookmarkEnd w:id="0"/>
           </w:p>
         </w:tc>
       </w:tr>
@@ -5009,6 +5136,22 @@
                 <w:sz w:val="28"/>
                 <w:lang w:val="en-US"/>
               </w:rPr>
+              <w:t>: {‘image’}</w:t>
+            </w:r>
+            <w:r>
+              <w:rPr>
+                <w:rFonts w:ascii="Times New Roman" w:hAnsi="Times New Roman" w:cs="Times New Roman"/>
+                <w:sz w:val="28"/>
+                <w:lang w:val="en-US"/>
+              </w:rPr>
+              <w:t xml:space="preserve"> </w:t>
+            </w:r>
+            <w:r>
+              <w:rPr>
+                <w:rFonts w:ascii="Times New Roman" w:hAnsi="Times New Roman" w:cs="Times New Roman"/>
+                <w:sz w:val="28"/>
+                <w:lang w:val="en-US"/>
+              </w:rPr>
               <w:t>}</w:t>
             </w:r>
             <w:r>
@@ -5301,6 +5444,14 @@
                 <w:sz w:val="28"/>
                 <w:lang w:val="en-US"/>
               </w:rPr>
+              <w:t>: {‘image’}</w:t>
+            </w:r>
+            <w:r>
+              <w:rPr>
+                <w:rFonts w:ascii="Times New Roman" w:hAnsi="Times New Roman" w:cs="Times New Roman"/>
+                <w:sz w:val="28"/>
+                <w:lang w:val="en-US"/>
+              </w:rPr>
               <w:t>}</w:t>
             </w:r>
           </w:p>
@@ -5390,7 +5541,34 @@
                 <w:sz w:val="28"/>
                 <w:lang w:val="en-US"/>
               </w:rPr>
-              <w:t>'id', 'title', 'author', 'poster'</w:t>
+              <w:t xml:space="preserve">'id', 'title', 'author', </w:t>
+            </w:r>
+          </w:p>
+          <w:p>
+            <w:pPr>
+              <w:pStyle w:val="a3"/>
+              <w:ind w:left="0"/>
+              <w:rPr>
+                <w:rFonts w:ascii="Times New Roman" w:hAnsi="Times New Roman" w:cs="Times New Roman"/>
+                <w:sz w:val="28"/>
+                <w:lang w:val="en-US"/>
+              </w:rPr>
+            </w:pPr>
+            <w:r>
+              <w:rPr>
+                <w:rFonts w:ascii="Times New Roman" w:hAnsi="Times New Roman" w:cs="Times New Roman"/>
+                <w:sz w:val="28"/>
+                <w:lang w:val="en-US"/>
+              </w:rPr>
+              <w:t>'poster'</w:t>
+            </w:r>
+            <w:r>
+              <w:rPr>
+                <w:rFonts w:ascii="Times New Roman" w:hAnsi="Times New Roman" w:cs="Times New Roman"/>
+                <w:sz w:val="28"/>
+                <w:lang w:val="en-US"/>
+              </w:rPr>
+              <w:t>: {‘image’}</w:t>
             </w:r>
             <w:r>
               <w:rPr>
@@ -5468,6 +5646,7 @@
                 <w:sz w:val="28"/>
                 <w:lang w:val="en-US"/>
               </w:rPr>
+              <w:lastRenderedPageBreak/>
               <w:t>}</w:t>
             </w:r>
           </w:p>
@@ -5494,6 +5673,7 @@
                 <w:sz w:val="28"/>
                 <w:lang w:val="en-US"/>
               </w:rPr>
+              <w:lastRenderedPageBreak/>
               <w:t>achievement/</w:t>
             </w:r>
           </w:p>
@@ -5596,6 +5776,14 @@
                 <w:lang w:val="en-US"/>
               </w:rPr>
               <w:t>'id', 'name', 'description', 'rate', 'icon'</w:t>
+            </w:r>
+            <w:r>
+              <w:rPr>
+                <w:rFonts w:ascii="Times New Roman" w:hAnsi="Times New Roman" w:cs="Times New Roman"/>
+                <w:sz w:val="28"/>
+                <w:lang w:val="en-US"/>
+              </w:rPr>
+              <w:t>: {‘image’}</w:t>
             </w:r>
           </w:p>
         </w:tc>
@@ -5621,7 +5809,6 @@
                 <w:sz w:val="28"/>
                 <w:lang w:val="en-US"/>
               </w:rPr>
-              <w:lastRenderedPageBreak/>
               <w:t>on-hold/</w:t>
             </w:r>
           </w:p>
@@ -6028,7 +6215,34 @@
                 <w:sz w:val="28"/>
                 <w:lang w:val="en-US"/>
               </w:rPr>
-              <w:t>', 'poster'</w:t>
+              <w:t xml:space="preserve">', </w:t>
+            </w:r>
+          </w:p>
+          <w:p>
+            <w:pPr>
+              <w:pStyle w:val="a3"/>
+              <w:ind w:left="0"/>
+              <w:rPr>
+                <w:rFonts w:ascii="Times New Roman" w:hAnsi="Times New Roman" w:cs="Times New Roman"/>
+                <w:sz w:val="28"/>
+                <w:lang w:val="en-US"/>
+              </w:rPr>
+            </w:pPr>
+            <w:r>
+              <w:rPr>
+                <w:rFonts w:ascii="Times New Roman" w:hAnsi="Times New Roman" w:cs="Times New Roman"/>
+                <w:sz w:val="28"/>
+                <w:lang w:val="en-US"/>
+              </w:rPr>
+              <w:t>'poster'</w:t>
+            </w:r>
+            <w:r>
+              <w:rPr>
+                <w:rFonts w:ascii="Times New Roman" w:hAnsi="Times New Roman" w:cs="Times New Roman"/>
+                <w:sz w:val="28"/>
+                <w:lang w:val="en-US"/>
+              </w:rPr>
+              <w:t>: {‘image’}</w:t>
             </w:r>
           </w:p>
         </w:tc>
@@ -6225,6 +6439,14 @@
                 <w:lang w:val="en-US"/>
               </w:rPr>
               <w:t>'</w:t>
+            </w:r>
+            <w:r>
+              <w:rPr>
+                <w:rFonts w:ascii="Times New Roman" w:hAnsi="Times New Roman" w:cs="Times New Roman"/>
+                <w:sz w:val="28"/>
+                <w:lang w:val="en-US"/>
+              </w:rPr>
+              <w:t>: {‘image’}</w:t>
             </w:r>
             <w:r>
               <w:rPr>

</xml_diff>

<commit_message>
add main-info of user
</commit_message>
<xml_diff>
--- a/url-helper.docx
+++ b/url-helper.docx
@@ -625,8 +625,6 @@
               </w:rPr>
               <w:t xml:space="preserve"> "name" }</w:t>
             </w:r>
-            <w:bookmarkStart w:id="0" w:name="_GoBack"/>
-            <w:bookmarkEnd w:id="0"/>
           </w:p>
         </w:tc>
       </w:tr>
@@ -2011,7 +2009,6 @@
                 <w:sz w:val="28"/>
                 <w:lang w:val="en-US"/>
               </w:rPr>
-              <w:lastRenderedPageBreak/>
               <w:t>'author'</w:t>
             </w:r>
             <w:r>
@@ -2144,7 +2141,6 @@
                 <w:sz w:val="28"/>
                 <w:lang w:val="en-US"/>
               </w:rPr>
-              <w:lastRenderedPageBreak/>
               <w:t>origin/read/</w:t>
             </w:r>
           </w:p>
@@ -2811,6 +2807,7 @@
                 <w:sz w:val="28"/>
                 <w:lang w:val="en-US"/>
               </w:rPr>
+              <w:lastRenderedPageBreak/>
               <w:t>translation/add/</w:t>
             </w:r>
           </w:p>
@@ -4011,7 +4008,6 @@
                 <w:sz w:val="28"/>
                 <w:lang w:val="en-US"/>
               </w:rPr>
-              <w:lastRenderedPageBreak/>
               <w:t>'</w:t>
             </w:r>
             <w:proofErr w:type="spellStart"/>
@@ -4135,7 +4131,6 @@
                 <w:sz w:val="28"/>
                 <w:lang w:val="en-US"/>
               </w:rPr>
-              <w:lastRenderedPageBreak/>
               <w:t>comment-origin/</w:t>
             </w:r>
           </w:p>
@@ -5113,6 +5108,7 @@
                 <w:sz w:val="28"/>
                 <w:lang w:val="en-US"/>
               </w:rPr>
+              <w:lastRenderedPageBreak/>
               <w:t>'</w:t>
             </w:r>
             <w:proofErr w:type="spellStart"/>
@@ -5189,6 +5185,7 @@
                 <w:sz w:val="28"/>
                 <w:lang w:val="en-US"/>
               </w:rPr>
+              <w:lastRenderedPageBreak/>
               <w:t>'id', 'username', 'email',</w:t>
             </w:r>
             <w:r>
@@ -5224,6 +5221,7 @@
                 <w:sz w:val="28"/>
                 <w:lang w:val="en-US"/>
               </w:rPr>
+              <w:lastRenderedPageBreak/>
               <w:t>'</w:t>
             </w:r>
             <w:proofErr w:type="spellStart"/>
@@ -5362,7 +5360,8 @@
                 <w:sz w:val="28"/>
                 <w:lang w:val="en-US"/>
               </w:rPr>
-              <w:t>profile/</w:t>
+              <w:lastRenderedPageBreak/>
+              <w:t>main-info/</w:t>
             </w:r>
           </w:p>
         </w:tc>
@@ -5401,8 +5400,17 @@
               <w:rPr>
                 <w:rFonts w:ascii="Times New Roman" w:hAnsi="Times New Roman" w:cs="Times New Roman"/>
                 <w:sz w:val="28"/>
-              </w:rPr>
-            </w:pPr>
+                <w:lang w:val="en-US"/>
+              </w:rPr>
+            </w:pPr>
+            <w:r>
+              <w:rPr>
+                <w:rFonts w:ascii="Times New Roman" w:hAnsi="Times New Roman" w:cs="Times New Roman"/>
+                <w:sz w:val="28"/>
+                <w:lang w:val="en-US"/>
+              </w:rPr>
+              <w:t>YES</w:t>
+            </w:r>
           </w:p>
         </w:tc>
         <w:tc>
@@ -5416,97 +5424,90 @@
               <w:rPr>
                 <w:rFonts w:ascii="Times New Roman" w:hAnsi="Times New Roman" w:cs="Times New Roman"/>
                 <w:sz w:val="28"/>
-              </w:rPr>
-            </w:pPr>
-            <w:r>
-              <w:rPr>
-                <w:rFonts w:ascii="Times New Roman" w:hAnsi="Times New Roman" w:cs="Times New Roman"/>
-                <w:sz w:val="28"/>
-              </w:rPr>
-              <w:t>'</w:t>
+                <w:lang w:val="en-US"/>
+              </w:rPr>
+            </w:pPr>
+          </w:p>
+        </w:tc>
+        <w:tc>
+          <w:tcPr>
+            <w:tcW w:w="2798" w:type="dxa"/>
+          </w:tcPr>
+          <w:p>
+            <w:pPr>
+              <w:rPr>
+                <w:rFonts w:ascii="Times New Roman" w:hAnsi="Times New Roman" w:cs="Times New Roman"/>
+                <w:sz w:val="28"/>
+                <w:lang w:val="en-US"/>
+              </w:rPr>
+            </w:pPr>
+            <w:r>
+              <w:rPr>
+                <w:rFonts w:ascii="Times New Roman" w:hAnsi="Times New Roman" w:cs="Times New Roman"/>
+                <w:sz w:val="28"/>
+                <w:lang w:val="en-US"/>
+              </w:rPr>
+              <w:t xml:space="preserve">"id", </w:t>
+            </w:r>
+            <w:r>
+              <w:rPr>
+                <w:rFonts w:ascii="Times New Roman" w:hAnsi="Times New Roman" w:cs="Times New Roman"/>
+                <w:sz w:val="28"/>
+                <w:lang w:val="en-US"/>
+              </w:rPr>
+              <w:t xml:space="preserve">"username", </w:t>
+            </w:r>
+          </w:p>
+          <w:p>
+            <w:pPr>
+              <w:rPr>
+                <w:rFonts w:ascii="Times New Roman" w:hAnsi="Times New Roman" w:cs="Times New Roman"/>
+                <w:sz w:val="28"/>
+                <w:lang w:val="en-US"/>
+              </w:rPr>
+            </w:pPr>
+            <w:r>
+              <w:rPr>
+                <w:rFonts w:ascii="Times New Roman" w:hAnsi="Times New Roman" w:cs="Times New Roman"/>
+                <w:sz w:val="28"/>
+                <w:lang w:val="en-US"/>
+              </w:rPr>
+              <w:t>"</w:t>
             </w:r>
             <w:proofErr w:type="spellStart"/>
             <w:r>
               <w:rPr>
                 <w:rFonts w:ascii="Times New Roman" w:hAnsi="Times New Roman" w:cs="Times New Roman"/>
                 <w:sz w:val="28"/>
-              </w:rPr>
-              <w:t>user</w:t>
+                <w:lang w:val="en-US"/>
+              </w:rPr>
+              <w:t>user_profile</w:t>
             </w:r>
             <w:proofErr w:type="spellEnd"/>
             <w:r>
               <w:rPr>
                 <w:rFonts w:ascii="Times New Roman" w:hAnsi="Times New Roman" w:cs="Times New Roman"/>
                 <w:sz w:val="28"/>
-              </w:rPr>
-              <w:t>'</w:t>
-            </w:r>
-          </w:p>
-        </w:tc>
-        <w:tc>
-          <w:tcPr>
-            <w:tcW w:w="2798" w:type="dxa"/>
-          </w:tcPr>
-          <w:p>
-            <w:pPr>
-              <w:pStyle w:val="a3"/>
-              <w:ind w:left="0"/>
-              <w:rPr>
-                <w:rFonts w:ascii="Times New Roman" w:hAnsi="Times New Roman" w:cs="Times New Roman"/>
-                <w:sz w:val="28"/>
-                <w:lang w:val="en-US"/>
-              </w:rPr>
-            </w:pPr>
-            <w:r>
-              <w:rPr>
-                <w:rFonts w:ascii="Times New Roman" w:hAnsi="Times New Roman" w:cs="Times New Roman"/>
-                <w:sz w:val="28"/>
-                <w:lang w:val="en-US"/>
-              </w:rPr>
-              <w:t>'user':</w:t>
-            </w:r>
-            <w:r>
-              <w:rPr>
-                <w:rFonts w:ascii="Times New Roman" w:hAnsi="Times New Roman" w:cs="Times New Roman"/>
-                <w:sz w:val="28"/>
-                <w:lang w:val="en-US"/>
-              </w:rPr>
-              <w:t xml:space="preserve"> {</w:t>
-            </w:r>
-            <w:r>
-              <w:rPr>
-                <w:rFonts w:ascii="Times New Roman" w:hAnsi="Times New Roman" w:cs="Times New Roman"/>
-                <w:sz w:val="28"/>
-                <w:lang w:val="en-US"/>
-              </w:rPr>
-              <w:t xml:space="preserve">'id', 'username', 'email', </w:t>
-            </w:r>
-            <w:r>
-              <w:rPr>
-                <w:rFonts w:ascii="Times New Roman" w:hAnsi="Times New Roman" w:cs="Times New Roman"/>
-                <w:sz w:val="28"/>
-                <w:lang w:val="en-US"/>
-              </w:rPr>
-              <w:t>'rate',</w:t>
-            </w:r>
-          </w:p>
-          <w:p>
-            <w:pPr>
-              <w:pStyle w:val="a3"/>
-              <w:ind w:left="0"/>
-              <w:rPr>
-                <w:rFonts w:ascii="Times New Roman" w:hAnsi="Times New Roman" w:cs="Times New Roman"/>
-                <w:sz w:val="28"/>
-                <w:lang w:val="en-US"/>
-              </w:rPr>
-            </w:pPr>
-            <w:r>
-              <w:rPr>
-                <w:rFonts w:ascii="Times New Roman" w:hAnsi="Times New Roman" w:cs="Times New Roman"/>
-                <w:sz w:val="28"/>
-                <w:lang w:val="en-US"/>
-              </w:rPr>
-              <w:t>'</w:t>
+                <w:lang w:val="en-US"/>
+              </w:rPr>
+              <w:t>": {</w:t>
+            </w:r>
+          </w:p>
+          <w:p>
+            <w:pPr>
+              <w:rPr>
+                <w:rFonts w:ascii="Times New Roman" w:hAnsi="Times New Roman" w:cs="Times New Roman"/>
+                <w:sz w:val="28"/>
+                <w:lang w:val="en-US"/>
+              </w:rPr>
+            </w:pPr>
+            <w:r>
+              <w:rPr>
+                <w:rFonts w:ascii="Times New Roman" w:hAnsi="Times New Roman" w:cs="Times New Roman"/>
+                <w:sz w:val="28"/>
+                <w:lang w:val="en-US"/>
+              </w:rPr>
+              <w:t>"</w:t>
             </w:r>
             <w:proofErr w:type="spellStart"/>
             <w:r>
@@ -5515,7 +5516,7 @@
                 <w:sz w:val="28"/>
                 <w:lang w:val="en-US"/>
               </w:rPr>
-              <w:t>user_profile</w:t>
+              <w:t>profile_icon</w:t>
             </w:r>
             <w:proofErr w:type="spellEnd"/>
             <w:r>
@@ -5524,67 +5525,15 @@
                 <w:sz w:val="28"/>
                 <w:lang w:val="en-US"/>
               </w:rPr>
-              <w:t>'</w:t>
-            </w:r>
-            <w:r>
-              <w:rPr>
-                <w:rFonts w:ascii="Times New Roman" w:hAnsi="Times New Roman" w:cs="Times New Roman"/>
-                <w:sz w:val="28"/>
-                <w:lang w:val="en-US"/>
-              </w:rPr>
-              <w:t>: {</w:t>
-            </w:r>
-            <w:r>
-              <w:rPr>
-                <w:rFonts w:ascii="Times New Roman" w:hAnsi="Times New Roman" w:cs="Times New Roman"/>
-                <w:sz w:val="28"/>
-                <w:lang w:val="en-US"/>
-              </w:rPr>
-              <w:t>'id', 'description', 'achievements', '</w:t>
-            </w:r>
-            <w:proofErr w:type="spellStart"/>
-            <w:r>
-              <w:rPr>
-                <w:rFonts w:ascii="Times New Roman" w:hAnsi="Times New Roman" w:cs="Times New Roman"/>
-                <w:sz w:val="28"/>
-                <w:lang w:val="en-US"/>
-              </w:rPr>
-              <w:t>on_hold</w:t>
-            </w:r>
-            <w:proofErr w:type="spellEnd"/>
-            <w:r>
-              <w:rPr>
-                <w:rFonts w:ascii="Times New Roman" w:hAnsi="Times New Roman" w:cs="Times New Roman"/>
-                <w:sz w:val="28"/>
-                <w:lang w:val="en-US"/>
-              </w:rPr>
-              <w:t>', '</w:t>
-            </w:r>
-            <w:proofErr w:type="spellStart"/>
-            <w:r>
-              <w:rPr>
-                <w:rFonts w:ascii="Times New Roman" w:hAnsi="Times New Roman" w:cs="Times New Roman"/>
-                <w:sz w:val="28"/>
-                <w:lang w:val="en-US"/>
-              </w:rPr>
-              <w:t>profile_icon</w:t>
-            </w:r>
-            <w:proofErr w:type="spellEnd"/>
-            <w:r>
-              <w:rPr>
-                <w:rFonts w:ascii="Times New Roman" w:hAnsi="Times New Roman" w:cs="Times New Roman"/>
-                <w:sz w:val="28"/>
-                <w:lang w:val="en-US"/>
-              </w:rPr>
-              <w:t>'</w:t>
-            </w:r>
-            <w:r>
-              <w:rPr>
-                <w:rFonts w:ascii="Times New Roman" w:hAnsi="Times New Roman" w:cs="Times New Roman"/>
-                <w:sz w:val="28"/>
-                <w:lang w:val="en-US"/>
-              </w:rPr>
-              <w:t>: {‘image’}</w:t>
+              <w:t>": {</w:t>
+            </w:r>
+            <w:r>
+              <w:rPr>
+                <w:rFonts w:ascii="Times New Roman" w:hAnsi="Times New Roman" w:cs="Times New Roman"/>
+                <w:sz w:val="28"/>
+                <w:lang w:val="en-US"/>
+              </w:rPr>
+              <w:t xml:space="preserve"> "image"</w:t>
             </w:r>
             <w:r>
               <w:rPr>
@@ -5594,193 +5543,8 @@
               </w:rPr>
               <w:t>}</w:t>
             </w:r>
-          </w:p>
-          <w:p>
-            <w:pPr>
-              <w:pStyle w:val="a3"/>
-              <w:ind w:left="0"/>
-              <w:rPr>
-                <w:rFonts w:ascii="Times New Roman" w:hAnsi="Times New Roman" w:cs="Times New Roman"/>
-                <w:sz w:val="28"/>
-                <w:lang w:val="en-US"/>
-              </w:rPr>
-            </w:pPr>
-            <w:r>
-              <w:rPr>
-                <w:rFonts w:ascii="Times New Roman" w:hAnsi="Times New Roman" w:cs="Times New Roman"/>
-                <w:sz w:val="28"/>
-                <w:lang w:val="en-US"/>
-              </w:rPr>
-              <w:t>},</w:t>
-            </w:r>
-          </w:p>
-          <w:p>
-            <w:pPr>
-              <w:pStyle w:val="a3"/>
-              <w:ind w:left="0"/>
-              <w:rPr>
-                <w:rFonts w:ascii="Times New Roman" w:hAnsi="Times New Roman" w:cs="Times New Roman"/>
-                <w:sz w:val="28"/>
-                <w:lang w:val="en-US"/>
-              </w:rPr>
-            </w:pPr>
-            <w:r>
-              <w:rPr>
-                <w:rFonts w:ascii="Times New Roman" w:hAnsi="Times New Roman" w:cs="Times New Roman"/>
-                <w:sz w:val="28"/>
-                <w:lang w:val="en-US"/>
-              </w:rPr>
-              <w:t>'translations':</w:t>
-            </w:r>
-            <w:r>
-              <w:rPr>
-                <w:rFonts w:ascii="Times New Roman" w:hAnsi="Times New Roman" w:cs="Times New Roman"/>
-                <w:sz w:val="28"/>
-                <w:lang w:val="en-US"/>
-              </w:rPr>
-              <w:t xml:space="preserve"> {</w:t>
-            </w:r>
-            <w:r>
-              <w:rPr>
-                <w:rFonts w:ascii="Times New Roman" w:hAnsi="Times New Roman" w:cs="Times New Roman"/>
-                <w:sz w:val="28"/>
-                <w:lang w:val="en-US"/>
-              </w:rPr>
-              <w:t xml:space="preserve">'id', 'author', 'rate', </w:t>
-            </w:r>
-          </w:p>
-          <w:p>
-            <w:pPr>
-              <w:pStyle w:val="a3"/>
-              <w:ind w:left="0"/>
-              <w:rPr>
-                <w:rFonts w:ascii="Times New Roman" w:hAnsi="Times New Roman" w:cs="Times New Roman"/>
-                <w:sz w:val="28"/>
-                <w:lang w:val="en-US"/>
-              </w:rPr>
-            </w:pPr>
-            <w:r>
-              <w:rPr>
-                <w:rFonts w:ascii="Times New Roman" w:hAnsi="Times New Roman" w:cs="Times New Roman"/>
-                <w:sz w:val="28"/>
-                <w:lang w:val="en-US"/>
-              </w:rPr>
-              <w:t>'origin'</w:t>
-            </w:r>
-            <w:r>
-              <w:rPr>
-                <w:rFonts w:ascii="Times New Roman" w:hAnsi="Times New Roman" w:cs="Times New Roman"/>
-                <w:sz w:val="28"/>
-                <w:lang w:val="en-US"/>
-              </w:rPr>
-              <w:t>: {</w:t>
-            </w:r>
-            <w:r>
-              <w:rPr>
-                <w:rFonts w:ascii="Times New Roman" w:hAnsi="Times New Roman" w:cs="Times New Roman"/>
-                <w:sz w:val="28"/>
-                <w:lang w:val="en-US"/>
-              </w:rPr>
-              <w:t xml:space="preserve">'id', 'title', 'author', </w:t>
-            </w:r>
-          </w:p>
-          <w:p>
-            <w:pPr>
-              <w:pStyle w:val="a3"/>
-              <w:ind w:left="0"/>
-              <w:rPr>
-                <w:rFonts w:ascii="Times New Roman" w:hAnsi="Times New Roman" w:cs="Times New Roman"/>
-                <w:sz w:val="28"/>
-                <w:lang w:val="en-US"/>
-              </w:rPr>
-            </w:pPr>
-            <w:r>
-              <w:rPr>
-                <w:rFonts w:ascii="Times New Roman" w:hAnsi="Times New Roman" w:cs="Times New Roman"/>
-                <w:sz w:val="28"/>
-                <w:lang w:val="en-US"/>
-              </w:rPr>
-              <w:t>'poster'</w:t>
-            </w:r>
-            <w:r>
-              <w:rPr>
-                <w:rFonts w:ascii="Times New Roman" w:hAnsi="Times New Roman" w:cs="Times New Roman"/>
-                <w:sz w:val="28"/>
-                <w:lang w:val="en-US"/>
-              </w:rPr>
-              <w:t>: {‘image’}</w:t>
-            </w:r>
-            <w:r>
-              <w:rPr>
-                <w:rFonts w:ascii="Times New Roman" w:hAnsi="Times New Roman" w:cs="Times New Roman"/>
-                <w:sz w:val="28"/>
-                <w:lang w:val="en-US"/>
-              </w:rPr>
-              <w:t>}</w:t>
-            </w:r>
-            <w:r>
-              <w:rPr>
-                <w:rFonts w:ascii="Times New Roman" w:hAnsi="Times New Roman" w:cs="Times New Roman"/>
-                <w:sz w:val="28"/>
-                <w:lang w:val="en-US"/>
-              </w:rPr>
-              <w:t>,</w:t>
-            </w:r>
-          </w:p>
-          <w:p>
-            <w:pPr>
-              <w:pStyle w:val="a3"/>
-              <w:ind w:left="0"/>
-              <w:rPr>
-                <w:rFonts w:ascii="Times New Roman" w:hAnsi="Times New Roman" w:cs="Times New Roman"/>
-                <w:sz w:val="28"/>
-                <w:lang w:val="en-US"/>
-              </w:rPr>
-            </w:pPr>
-            <w:r>
-              <w:rPr>
-                <w:rFonts w:ascii="Times New Roman" w:hAnsi="Times New Roman" w:cs="Times New Roman"/>
-                <w:sz w:val="28"/>
-                <w:lang w:val="en-US"/>
-              </w:rPr>
-              <w:lastRenderedPageBreak/>
-              <w:t>'language'</w:t>
-            </w:r>
-            <w:r>
-              <w:rPr>
-                <w:rFonts w:ascii="Times New Roman" w:hAnsi="Times New Roman" w:cs="Times New Roman"/>
-                <w:sz w:val="28"/>
-                <w:lang w:val="en-US"/>
-              </w:rPr>
-              <w:t>: {</w:t>
-            </w:r>
-            <w:r>
-              <w:rPr>
-                <w:rFonts w:ascii="Times New Roman" w:hAnsi="Times New Roman" w:cs="Times New Roman"/>
-                <w:sz w:val="28"/>
-                <w:lang w:val="en-US"/>
-              </w:rPr>
-              <w:t>'id', 'name'</w:t>
-            </w:r>
-            <w:r>
-              <w:rPr>
-                <w:rFonts w:ascii="Times New Roman" w:hAnsi="Times New Roman" w:cs="Times New Roman"/>
-                <w:sz w:val="28"/>
-                <w:lang w:val="en-US"/>
-              </w:rPr>
-              <w:t>}</w:t>
-            </w:r>
-          </w:p>
-          <w:p>
-            <w:pPr>
-              <w:pStyle w:val="a3"/>
-              <w:ind w:left="0"/>
-              <w:rPr>
-                <w:rFonts w:ascii="Times New Roman" w:hAnsi="Times New Roman" w:cs="Times New Roman"/>
-                <w:sz w:val="28"/>
-                <w:lang w:val="en-US"/>
-              </w:rPr>
-            </w:pPr>
+            <w:bookmarkStart w:id="0" w:name="_GoBack"/>
+            <w:bookmarkEnd w:id="0"/>
             <w:r>
               <w:rPr>
                 <w:rFonts w:ascii="Times New Roman" w:hAnsi="Times New Roman" w:cs="Times New Roman"/>
@@ -5813,8 +5577,7 @@
                 <w:sz w:val="28"/>
                 <w:lang w:val="en-US"/>
               </w:rPr>
-              <w:lastRenderedPageBreak/>
-              <w:t>achievement/</w:t>
+              <w:t>profile/</w:t>
             </w:r>
           </w:p>
         </w:tc>
@@ -5853,6 +5616,7 @@
               <w:rPr>
                 <w:rFonts w:ascii="Times New Roman" w:hAnsi="Times New Roman" w:cs="Times New Roman"/>
                 <w:sz w:val="28"/>
+                <w:lang w:val="en-US"/>
               </w:rPr>
             </w:pPr>
           </w:p>
@@ -5868,12 +5632,81 @@
               <w:rPr>
                 <w:rFonts w:ascii="Times New Roman" w:hAnsi="Times New Roman" w:cs="Times New Roman"/>
                 <w:sz w:val="28"/>
-              </w:rPr>
-            </w:pPr>
-            <w:r>
-              <w:rPr>
-                <w:rFonts w:ascii="Times New Roman" w:hAnsi="Times New Roman" w:cs="Times New Roman"/>
-                <w:sz w:val="28"/>
+                <w:lang w:val="en-US"/>
+              </w:rPr>
+            </w:pPr>
+            <w:r>
+              <w:rPr>
+                <w:rFonts w:ascii="Times New Roman" w:hAnsi="Times New Roman" w:cs="Times New Roman"/>
+                <w:sz w:val="28"/>
+                <w:lang w:val="en-US"/>
+              </w:rPr>
+              <w:t>'user'</w:t>
+            </w:r>
+          </w:p>
+        </w:tc>
+        <w:tc>
+          <w:tcPr>
+            <w:tcW w:w="2798" w:type="dxa"/>
+          </w:tcPr>
+          <w:p>
+            <w:pPr>
+              <w:pStyle w:val="a3"/>
+              <w:ind w:left="0"/>
+              <w:rPr>
+                <w:rFonts w:ascii="Times New Roman" w:hAnsi="Times New Roman" w:cs="Times New Roman"/>
+                <w:sz w:val="28"/>
+                <w:lang w:val="en-US"/>
+              </w:rPr>
+            </w:pPr>
+            <w:r>
+              <w:rPr>
+                <w:rFonts w:ascii="Times New Roman" w:hAnsi="Times New Roman" w:cs="Times New Roman"/>
+                <w:sz w:val="28"/>
+                <w:lang w:val="en-US"/>
+              </w:rPr>
+              <w:t>'user':</w:t>
+            </w:r>
+            <w:r>
+              <w:rPr>
+                <w:rFonts w:ascii="Times New Roman" w:hAnsi="Times New Roman" w:cs="Times New Roman"/>
+                <w:sz w:val="28"/>
+                <w:lang w:val="en-US"/>
+              </w:rPr>
+              <w:t xml:space="preserve"> {</w:t>
+            </w:r>
+            <w:r>
+              <w:rPr>
+                <w:rFonts w:ascii="Times New Roman" w:hAnsi="Times New Roman" w:cs="Times New Roman"/>
+                <w:sz w:val="28"/>
+                <w:lang w:val="en-US"/>
+              </w:rPr>
+              <w:t xml:space="preserve">'id', 'username', 'email', </w:t>
+            </w:r>
+            <w:r>
+              <w:rPr>
+                <w:rFonts w:ascii="Times New Roman" w:hAnsi="Times New Roman" w:cs="Times New Roman"/>
+                <w:sz w:val="28"/>
+                <w:lang w:val="en-US"/>
+              </w:rPr>
+              <w:t>'rate',</w:t>
+            </w:r>
+          </w:p>
+          <w:p>
+            <w:pPr>
+              <w:pStyle w:val="a3"/>
+              <w:ind w:left="0"/>
+              <w:rPr>
+                <w:rFonts w:ascii="Times New Roman" w:hAnsi="Times New Roman" w:cs="Times New Roman"/>
+                <w:sz w:val="28"/>
+                <w:lang w:val="en-US"/>
+              </w:rPr>
+            </w:pPr>
+            <w:r>
+              <w:rPr>
+                <w:rFonts w:ascii="Times New Roman" w:hAnsi="Times New Roman" w:cs="Times New Roman"/>
+                <w:sz w:val="28"/>
+                <w:lang w:val="en-US"/>
               </w:rPr>
               <w:t>'</w:t>
             </w:r>
@@ -5882,40 +5715,70 @@
               <w:rPr>
                 <w:rFonts w:ascii="Times New Roman" w:hAnsi="Times New Roman" w:cs="Times New Roman"/>
                 <w:sz w:val="28"/>
-              </w:rPr>
-              <w:t>achievement</w:t>
+                <w:lang w:val="en-US"/>
+              </w:rPr>
+              <w:t>user_profile</w:t>
             </w:r>
             <w:proofErr w:type="spellEnd"/>
             <w:r>
               <w:rPr>
                 <w:rFonts w:ascii="Times New Roman" w:hAnsi="Times New Roman" w:cs="Times New Roman"/>
                 <w:sz w:val="28"/>
-              </w:rPr>
-              <w:t>'</w:t>
-            </w:r>
-          </w:p>
-        </w:tc>
-        <w:tc>
-          <w:tcPr>
-            <w:tcW w:w="2798" w:type="dxa"/>
-          </w:tcPr>
-          <w:p>
-            <w:pPr>
-              <w:pStyle w:val="a3"/>
-              <w:ind w:left="0"/>
-              <w:rPr>
-                <w:rFonts w:ascii="Times New Roman" w:hAnsi="Times New Roman" w:cs="Times New Roman"/>
-                <w:sz w:val="28"/>
-                <w:lang w:val="en-US"/>
-              </w:rPr>
-            </w:pPr>
-            <w:r>
-              <w:rPr>
-                <w:rFonts w:ascii="Times New Roman" w:hAnsi="Times New Roman" w:cs="Times New Roman"/>
-                <w:sz w:val="28"/>
-                <w:lang w:val="en-US"/>
-              </w:rPr>
-              <w:t>'id', 'name', 'description', 'rate', 'icon'</w:t>
+                <w:lang w:val="en-US"/>
+              </w:rPr>
+              <w:t>'</w:t>
+            </w:r>
+            <w:r>
+              <w:rPr>
+                <w:rFonts w:ascii="Times New Roman" w:hAnsi="Times New Roman" w:cs="Times New Roman"/>
+                <w:sz w:val="28"/>
+                <w:lang w:val="en-US"/>
+              </w:rPr>
+              <w:t>: {</w:t>
+            </w:r>
+            <w:r>
+              <w:rPr>
+                <w:rFonts w:ascii="Times New Roman" w:hAnsi="Times New Roman" w:cs="Times New Roman"/>
+                <w:sz w:val="28"/>
+                <w:lang w:val="en-US"/>
+              </w:rPr>
+              <w:t>'id', 'description', 'achievements', '</w:t>
+            </w:r>
+            <w:proofErr w:type="spellStart"/>
+            <w:r>
+              <w:rPr>
+                <w:rFonts w:ascii="Times New Roman" w:hAnsi="Times New Roman" w:cs="Times New Roman"/>
+                <w:sz w:val="28"/>
+                <w:lang w:val="en-US"/>
+              </w:rPr>
+              <w:t>on_hold</w:t>
+            </w:r>
+            <w:proofErr w:type="spellEnd"/>
+            <w:r>
+              <w:rPr>
+                <w:rFonts w:ascii="Times New Roman" w:hAnsi="Times New Roman" w:cs="Times New Roman"/>
+                <w:sz w:val="28"/>
+                <w:lang w:val="en-US"/>
+              </w:rPr>
+              <w:t>', '</w:t>
+            </w:r>
+            <w:proofErr w:type="spellStart"/>
+            <w:r>
+              <w:rPr>
+                <w:rFonts w:ascii="Times New Roman" w:hAnsi="Times New Roman" w:cs="Times New Roman"/>
+                <w:sz w:val="28"/>
+                <w:lang w:val="en-US"/>
+              </w:rPr>
+              <w:t>profile_icon</w:t>
+            </w:r>
+            <w:proofErr w:type="spellEnd"/>
+            <w:r>
+              <w:rPr>
+                <w:rFonts w:ascii="Times New Roman" w:hAnsi="Times New Roman" w:cs="Times New Roman"/>
+                <w:sz w:val="28"/>
+                <w:lang w:val="en-US"/>
+              </w:rPr>
+              <w:t>'</w:t>
             </w:r>
             <w:r>
               <w:rPr>
@@ -5924,6 +5787,208 @@
                 <w:lang w:val="en-US"/>
               </w:rPr>
               <w:t>: {‘image’}</w:t>
+            </w:r>
+            <w:r>
+              <w:rPr>
+                <w:rFonts w:ascii="Times New Roman" w:hAnsi="Times New Roman" w:cs="Times New Roman"/>
+                <w:sz w:val="28"/>
+                <w:lang w:val="en-US"/>
+              </w:rPr>
+              <w:t>}</w:t>
+            </w:r>
+          </w:p>
+          <w:p>
+            <w:pPr>
+              <w:pStyle w:val="a3"/>
+              <w:ind w:left="0"/>
+              <w:rPr>
+                <w:rFonts w:ascii="Times New Roman" w:hAnsi="Times New Roman" w:cs="Times New Roman"/>
+                <w:sz w:val="28"/>
+                <w:lang w:val="en-US"/>
+              </w:rPr>
+            </w:pPr>
+            <w:r>
+              <w:rPr>
+                <w:rFonts w:ascii="Times New Roman" w:hAnsi="Times New Roman" w:cs="Times New Roman"/>
+                <w:sz w:val="28"/>
+                <w:lang w:val="en-US"/>
+              </w:rPr>
+              <w:t>},</w:t>
+            </w:r>
+          </w:p>
+          <w:p>
+            <w:pPr>
+              <w:pStyle w:val="a3"/>
+              <w:ind w:left="0"/>
+              <w:rPr>
+                <w:rFonts w:ascii="Times New Roman" w:hAnsi="Times New Roman" w:cs="Times New Roman"/>
+                <w:sz w:val="28"/>
+                <w:lang w:val="en-US"/>
+              </w:rPr>
+            </w:pPr>
+            <w:r>
+              <w:rPr>
+                <w:rFonts w:ascii="Times New Roman" w:hAnsi="Times New Roman" w:cs="Times New Roman"/>
+                <w:sz w:val="28"/>
+                <w:lang w:val="en-US"/>
+              </w:rPr>
+              <w:t>'translations':</w:t>
+            </w:r>
+            <w:r>
+              <w:rPr>
+                <w:rFonts w:ascii="Times New Roman" w:hAnsi="Times New Roman" w:cs="Times New Roman"/>
+                <w:sz w:val="28"/>
+                <w:lang w:val="en-US"/>
+              </w:rPr>
+              <w:t xml:space="preserve"> {</w:t>
+            </w:r>
+            <w:r>
+              <w:rPr>
+                <w:rFonts w:ascii="Times New Roman" w:hAnsi="Times New Roman" w:cs="Times New Roman"/>
+                <w:sz w:val="28"/>
+                <w:lang w:val="en-US"/>
+              </w:rPr>
+              <w:t xml:space="preserve">'id', 'author', 'rate', </w:t>
+            </w:r>
+          </w:p>
+          <w:p>
+            <w:pPr>
+              <w:pStyle w:val="a3"/>
+              <w:ind w:left="0"/>
+              <w:rPr>
+                <w:rFonts w:ascii="Times New Roman" w:hAnsi="Times New Roman" w:cs="Times New Roman"/>
+                <w:sz w:val="28"/>
+                <w:lang w:val="en-US"/>
+              </w:rPr>
+            </w:pPr>
+            <w:r>
+              <w:rPr>
+                <w:rFonts w:ascii="Times New Roman" w:hAnsi="Times New Roman" w:cs="Times New Roman"/>
+                <w:sz w:val="28"/>
+                <w:lang w:val="en-US"/>
+              </w:rPr>
+              <w:t>'origin'</w:t>
+            </w:r>
+            <w:r>
+              <w:rPr>
+                <w:rFonts w:ascii="Times New Roman" w:hAnsi="Times New Roman" w:cs="Times New Roman"/>
+                <w:sz w:val="28"/>
+                <w:lang w:val="en-US"/>
+              </w:rPr>
+              <w:t>: {</w:t>
+            </w:r>
+            <w:r>
+              <w:rPr>
+                <w:rFonts w:ascii="Times New Roman" w:hAnsi="Times New Roman" w:cs="Times New Roman"/>
+                <w:sz w:val="28"/>
+                <w:lang w:val="en-US"/>
+              </w:rPr>
+              <w:t xml:space="preserve">'id', 'title', 'author', </w:t>
+            </w:r>
+          </w:p>
+          <w:p>
+            <w:pPr>
+              <w:pStyle w:val="a3"/>
+              <w:ind w:left="0"/>
+              <w:rPr>
+                <w:rFonts w:ascii="Times New Roman" w:hAnsi="Times New Roman" w:cs="Times New Roman"/>
+                <w:sz w:val="28"/>
+                <w:lang w:val="en-US"/>
+              </w:rPr>
+            </w:pPr>
+            <w:r>
+              <w:rPr>
+                <w:rFonts w:ascii="Times New Roman" w:hAnsi="Times New Roman" w:cs="Times New Roman"/>
+                <w:sz w:val="28"/>
+                <w:lang w:val="en-US"/>
+              </w:rPr>
+              <w:t>'poster'</w:t>
+            </w:r>
+            <w:r>
+              <w:rPr>
+                <w:rFonts w:ascii="Times New Roman" w:hAnsi="Times New Roman" w:cs="Times New Roman"/>
+                <w:sz w:val="28"/>
+                <w:lang w:val="en-US"/>
+              </w:rPr>
+              <w:t>: {‘image’}</w:t>
+            </w:r>
+            <w:r>
+              <w:rPr>
+                <w:rFonts w:ascii="Times New Roman" w:hAnsi="Times New Roman" w:cs="Times New Roman"/>
+                <w:sz w:val="28"/>
+                <w:lang w:val="en-US"/>
+              </w:rPr>
+              <w:t>}</w:t>
+            </w:r>
+            <w:r>
+              <w:rPr>
+                <w:rFonts w:ascii="Times New Roman" w:hAnsi="Times New Roman" w:cs="Times New Roman"/>
+                <w:sz w:val="28"/>
+                <w:lang w:val="en-US"/>
+              </w:rPr>
+              <w:t>,</w:t>
+            </w:r>
+          </w:p>
+          <w:p>
+            <w:pPr>
+              <w:pStyle w:val="a3"/>
+              <w:ind w:left="0"/>
+              <w:rPr>
+                <w:rFonts w:ascii="Times New Roman" w:hAnsi="Times New Roman" w:cs="Times New Roman"/>
+                <w:sz w:val="28"/>
+                <w:lang w:val="en-US"/>
+              </w:rPr>
+            </w:pPr>
+            <w:r>
+              <w:rPr>
+                <w:rFonts w:ascii="Times New Roman" w:hAnsi="Times New Roman" w:cs="Times New Roman"/>
+                <w:sz w:val="28"/>
+                <w:lang w:val="en-US"/>
+              </w:rPr>
+              <w:t>'language'</w:t>
+            </w:r>
+            <w:r>
+              <w:rPr>
+                <w:rFonts w:ascii="Times New Roman" w:hAnsi="Times New Roman" w:cs="Times New Roman"/>
+                <w:sz w:val="28"/>
+                <w:lang w:val="en-US"/>
+              </w:rPr>
+              <w:t>: {</w:t>
+            </w:r>
+            <w:r>
+              <w:rPr>
+                <w:rFonts w:ascii="Times New Roman" w:hAnsi="Times New Roman" w:cs="Times New Roman"/>
+                <w:sz w:val="28"/>
+                <w:lang w:val="en-US"/>
+              </w:rPr>
+              <w:t>'id', 'name'</w:t>
+            </w:r>
+            <w:r>
+              <w:rPr>
+                <w:rFonts w:ascii="Times New Roman" w:hAnsi="Times New Roman" w:cs="Times New Roman"/>
+                <w:sz w:val="28"/>
+                <w:lang w:val="en-US"/>
+              </w:rPr>
+              <w:t>}</w:t>
+            </w:r>
+          </w:p>
+          <w:p>
+            <w:pPr>
+              <w:pStyle w:val="a3"/>
+              <w:ind w:left="0"/>
+              <w:rPr>
+                <w:rFonts w:ascii="Times New Roman" w:hAnsi="Times New Roman" w:cs="Times New Roman"/>
+                <w:sz w:val="28"/>
+                <w:lang w:val="en-US"/>
+              </w:rPr>
+            </w:pPr>
+            <w:r>
+              <w:rPr>
+                <w:rFonts w:ascii="Times New Roman" w:hAnsi="Times New Roman" w:cs="Times New Roman"/>
+                <w:sz w:val="28"/>
+                <w:lang w:val="en-US"/>
+              </w:rPr>
+              <w:t>}</w:t>
             </w:r>
           </w:p>
         </w:tc>
@@ -5949,7 +6014,7 @@
                 <w:sz w:val="28"/>
                 <w:lang w:val="en-US"/>
               </w:rPr>
-              <w:t>on-hold/</w:t>
+              <w:t>achievement/</w:t>
             </w:r>
           </w:p>
         </w:tc>
@@ -5998,111 +6063,17 @@
           </w:tcPr>
           <w:p>
             <w:pPr>
-              <w:rPr>
-                <w:rFonts w:ascii="Times New Roman" w:hAnsi="Times New Roman" w:cs="Times New Roman"/>
-                <w:sz w:val="28"/>
-                <w:lang w:val="en-US"/>
-              </w:rPr>
-            </w:pPr>
-            <w:r>
-              <w:rPr>
-                <w:rFonts w:ascii="Times New Roman" w:hAnsi="Times New Roman" w:cs="Times New Roman"/>
-                <w:sz w:val="28"/>
-                <w:lang w:val="en-US"/>
-              </w:rPr>
-              <w:t xml:space="preserve">‘user’, </w:t>
-            </w:r>
-          </w:p>
-          <w:p>
-            <w:pPr>
-              <w:rPr>
-                <w:rFonts w:ascii="Times New Roman" w:hAnsi="Times New Roman" w:cs="Times New Roman"/>
-                <w:sz w:val="28"/>
-                <w:lang w:val="en-US"/>
-              </w:rPr>
-            </w:pPr>
-            <w:r>
-              <w:rPr>
-                <w:rFonts w:ascii="Times New Roman" w:hAnsi="Times New Roman" w:cs="Times New Roman"/>
-                <w:sz w:val="28"/>
-                <w:lang w:val="en-US"/>
-              </w:rPr>
-              <w:t xml:space="preserve">‘filters’: </w:t>
-            </w:r>
-          </w:p>
-          <w:p>
-            <w:pPr>
-              <w:rPr>
-                <w:rFonts w:ascii="Times New Roman" w:hAnsi="Times New Roman" w:cs="Times New Roman"/>
-                <w:sz w:val="28"/>
-                <w:lang w:val="en-US"/>
-              </w:rPr>
-            </w:pPr>
-            <w:r>
-              <w:rPr>
-                <w:rFonts w:ascii="Times New Roman" w:hAnsi="Times New Roman" w:cs="Times New Roman"/>
-                <w:sz w:val="28"/>
-                <w:lang w:val="en-US"/>
-              </w:rPr>
-              <w:t>{'format', 'genre',</w:t>
-            </w:r>
-            <w:r>
-              <w:rPr>
-                <w:rFonts w:ascii="Times New Roman" w:hAnsi="Times New Roman" w:cs="Times New Roman"/>
-                <w:sz w:val="28"/>
-                <w:lang w:val="en-US"/>
-              </w:rPr>
-              <w:t xml:space="preserve"> </w:t>
-            </w:r>
-            <w:r>
-              <w:rPr>
-                <w:rFonts w:ascii="Times New Roman" w:hAnsi="Times New Roman" w:cs="Times New Roman"/>
-                <w:sz w:val="28"/>
-                <w:lang w:val="en-US"/>
-              </w:rPr>
-              <w:t>'age',</w:t>
-            </w:r>
-            <w:r>
-              <w:rPr>
-                <w:rFonts w:ascii="Times New Roman" w:hAnsi="Times New Roman" w:cs="Times New Roman"/>
-                <w:sz w:val="28"/>
-                <w:lang w:val="en-US"/>
-              </w:rPr>
-              <w:t xml:space="preserve"> 'language'}, </w:t>
-            </w:r>
-          </w:p>
-          <w:p>
-            <w:pPr>
-              <w:rPr>
-                <w:rFonts w:ascii="Times New Roman" w:hAnsi="Times New Roman" w:cs="Times New Roman"/>
-                <w:sz w:val="28"/>
-                <w:lang w:val="en-US"/>
-              </w:rPr>
-            </w:pPr>
-            <w:r>
-              <w:rPr>
-                <w:rFonts w:ascii="Times New Roman" w:hAnsi="Times New Roman" w:cs="Times New Roman"/>
-                <w:sz w:val="28"/>
-                <w:lang w:val="en-US"/>
-              </w:rPr>
-              <w:t xml:space="preserve">order: [‘relevance’], </w:t>
-            </w:r>
-          </w:p>
-          <w:p>
-            <w:pPr>
-              <w:pStyle w:val="a3"/>
-              <w:ind w:left="0"/>
-              <w:rPr>
-                <w:rFonts w:ascii="Times New Roman" w:hAnsi="Times New Roman" w:cs="Times New Roman"/>
-                <w:sz w:val="28"/>
-                <w:lang w:val="en-US"/>
-              </w:rPr>
-            </w:pPr>
-            <w:r>
-              <w:rPr>
-                <w:rFonts w:ascii="Times New Roman" w:hAnsi="Times New Roman" w:cs="Times New Roman"/>
-                <w:sz w:val="28"/>
-                <w:lang w:val="en-US"/>
+              <w:pStyle w:val="a3"/>
+              <w:ind w:left="0"/>
+              <w:rPr>
+                <w:rFonts w:ascii="Times New Roman" w:hAnsi="Times New Roman" w:cs="Times New Roman"/>
+                <w:sz w:val="28"/>
+              </w:rPr>
+            </w:pPr>
+            <w:r>
+              <w:rPr>
+                <w:rFonts w:ascii="Times New Roman" w:hAnsi="Times New Roman" w:cs="Times New Roman"/>
+                <w:sz w:val="28"/>
               </w:rPr>
               <w:t>'</w:t>
             </w:r>
@@ -6111,50 +6082,14 @@
               <w:rPr>
                 <w:rFonts w:ascii="Times New Roman" w:hAnsi="Times New Roman" w:cs="Times New Roman"/>
                 <w:sz w:val="28"/>
-                <w:lang w:val="en-US"/>
-              </w:rPr>
-              <w:t>page_size</w:t>
+              </w:rPr>
+              <w:t>achievement</w:t>
             </w:r>
             <w:proofErr w:type="spellEnd"/>
             <w:r>
               <w:rPr>
                 <w:rFonts w:ascii="Times New Roman" w:hAnsi="Times New Roman" w:cs="Times New Roman"/>
                 <w:sz w:val="28"/>
-                <w:lang w:val="en-US"/>
-              </w:rPr>
-              <w:t>'</w:t>
-            </w:r>
-            <w:r>
-              <w:rPr>
-                <w:rFonts w:ascii="Times New Roman" w:hAnsi="Times New Roman" w:cs="Times New Roman"/>
-                <w:sz w:val="28"/>
-                <w:lang w:val="en-US"/>
-              </w:rPr>
-              <w:t xml:space="preserve">, </w:t>
-            </w:r>
-            <w:r>
-              <w:rPr>
-                <w:rFonts w:ascii="Times New Roman" w:hAnsi="Times New Roman" w:cs="Times New Roman"/>
-                <w:sz w:val="28"/>
-                <w:lang w:val="en-US"/>
-              </w:rPr>
-              <w:t>'</w:t>
-            </w:r>
-            <w:proofErr w:type="spellStart"/>
-            <w:r>
-              <w:rPr>
-                <w:rFonts w:ascii="Times New Roman" w:hAnsi="Times New Roman" w:cs="Times New Roman"/>
-                <w:sz w:val="28"/>
-                <w:lang w:val="en-US"/>
-              </w:rPr>
-              <w:t>current_page</w:t>
-            </w:r>
-            <w:proofErr w:type="spellEnd"/>
-            <w:r>
-              <w:rPr>
-                <w:rFonts w:ascii="Times New Roman" w:hAnsi="Times New Roman" w:cs="Times New Roman"/>
-                <w:sz w:val="28"/>
-                <w:lang w:val="en-US"/>
               </w:rPr>
               <w:t>'</w:t>
             </w:r>
@@ -6167,214 +6102,20 @@
           <w:p>
             <w:pPr>
               <w:pStyle w:val="a3"/>
-              <w:ind w:left="-7"/>
-              <w:rPr>
-                <w:rFonts w:ascii="Times New Roman" w:hAnsi="Times New Roman" w:cs="Times New Roman"/>
-                <w:sz w:val="28"/>
-                <w:lang w:val="en-US"/>
-              </w:rPr>
-            </w:pPr>
-            <w:r>
-              <w:rPr>
-                <w:rFonts w:ascii="Times New Roman" w:hAnsi="Times New Roman" w:cs="Times New Roman"/>
-                <w:sz w:val="28"/>
-                <w:lang w:val="en-US"/>
-              </w:rPr>
-              <w:t>'i</w:t>
-            </w:r>
-            <w:r>
-              <w:rPr>
-                <w:rFonts w:ascii="Times New Roman" w:hAnsi="Times New Roman" w:cs="Times New Roman"/>
-                <w:sz w:val="28"/>
-                <w:lang w:val="en-US"/>
-              </w:rPr>
-              <w:t xml:space="preserve">d', 'title', 'author', 'genre': </w:t>
-            </w:r>
-          </w:p>
-          <w:p>
-            <w:pPr>
-              <w:pStyle w:val="a3"/>
-              <w:ind w:left="-7"/>
-              <w:rPr>
-                <w:rFonts w:ascii="Times New Roman" w:hAnsi="Times New Roman" w:cs="Times New Roman"/>
-                <w:sz w:val="28"/>
-                <w:lang w:val="en-US"/>
-              </w:rPr>
-            </w:pPr>
-            <w:r>
-              <w:rPr>
-                <w:rFonts w:ascii="Times New Roman" w:hAnsi="Times New Roman" w:cs="Times New Roman"/>
-                <w:sz w:val="28"/>
-                <w:lang w:val="en-US"/>
-              </w:rPr>
-              <w:t xml:space="preserve">{‘id’, ‘name’}, </w:t>
-            </w:r>
-            <w:r>
-              <w:rPr>
-                <w:rFonts w:ascii="Times New Roman" w:hAnsi="Times New Roman" w:cs="Times New Roman"/>
-                <w:sz w:val="28"/>
-                <w:lang w:val="en-US"/>
-              </w:rPr>
-              <w:t>'</w:t>
-            </w:r>
-            <w:proofErr w:type="spellStart"/>
-            <w:r>
-              <w:rPr>
-                <w:rFonts w:ascii="Times New Roman" w:hAnsi="Times New Roman" w:cs="Times New Roman"/>
-                <w:sz w:val="28"/>
-                <w:lang w:val="en-US"/>
-              </w:rPr>
-              <w:t>origin_language</w:t>
-            </w:r>
-            <w:proofErr w:type="spellEnd"/>
-            <w:r>
-              <w:rPr>
-                <w:rFonts w:ascii="Times New Roman" w:hAnsi="Times New Roman" w:cs="Times New Roman"/>
-                <w:sz w:val="28"/>
-                <w:lang w:val="en-US"/>
-              </w:rPr>
-              <w:t>'</w:t>
-            </w:r>
-            <w:r>
-              <w:rPr>
-                <w:rFonts w:ascii="Times New Roman" w:hAnsi="Times New Roman" w:cs="Times New Roman"/>
-                <w:sz w:val="28"/>
-                <w:lang w:val="en-US"/>
-              </w:rPr>
-              <w:t xml:space="preserve">: </w:t>
-            </w:r>
-          </w:p>
-          <w:p>
-            <w:pPr>
-              <w:pStyle w:val="a3"/>
-              <w:ind w:left="-7"/>
-              <w:rPr>
-                <w:rFonts w:ascii="Times New Roman" w:hAnsi="Times New Roman" w:cs="Times New Roman"/>
-                <w:sz w:val="28"/>
-                <w:lang w:val="en-US"/>
-              </w:rPr>
-            </w:pPr>
-            <w:r>
-              <w:rPr>
-                <w:rFonts w:ascii="Times New Roman" w:hAnsi="Times New Roman" w:cs="Times New Roman"/>
-                <w:sz w:val="28"/>
-                <w:lang w:val="en-US"/>
-              </w:rPr>
-              <w:t>{‘id’, ‘name’}</w:t>
-            </w:r>
-            <w:r>
-              <w:rPr>
-                <w:rFonts w:ascii="Times New Roman" w:hAnsi="Times New Roman" w:cs="Times New Roman"/>
-                <w:sz w:val="28"/>
-                <w:lang w:val="en-US"/>
-              </w:rPr>
-              <w:t>,</w:t>
-            </w:r>
-            <w:r>
-              <w:rPr>
-                <w:rFonts w:ascii="Times New Roman" w:hAnsi="Times New Roman" w:cs="Times New Roman"/>
-                <w:sz w:val="28"/>
-                <w:lang w:val="en-US"/>
-              </w:rPr>
-              <w:t xml:space="preserve"> </w:t>
-            </w:r>
-            <w:r>
-              <w:rPr>
-                <w:rFonts w:ascii="Times New Roman" w:hAnsi="Times New Roman" w:cs="Times New Roman"/>
-                <w:sz w:val="28"/>
-                <w:lang w:val="en-US"/>
-              </w:rPr>
-              <w:t>'</w:t>
-            </w:r>
-            <w:proofErr w:type="spellStart"/>
-            <w:r>
-              <w:rPr>
-                <w:rFonts w:ascii="Times New Roman" w:hAnsi="Times New Roman" w:cs="Times New Roman"/>
-                <w:sz w:val="28"/>
-                <w:lang w:val="en-US"/>
-              </w:rPr>
-              <w:t>format_type</w:t>
-            </w:r>
-            <w:proofErr w:type="spellEnd"/>
-            <w:r>
-              <w:rPr>
-                <w:rFonts w:ascii="Times New Roman" w:hAnsi="Times New Roman" w:cs="Times New Roman"/>
-                <w:sz w:val="28"/>
-                <w:lang w:val="en-US"/>
-              </w:rPr>
-              <w:t>'</w:t>
-            </w:r>
-            <w:r>
-              <w:rPr>
-                <w:rFonts w:ascii="Times New Roman" w:hAnsi="Times New Roman" w:cs="Times New Roman"/>
-                <w:sz w:val="28"/>
-                <w:lang w:val="en-US"/>
-              </w:rPr>
-              <w:t xml:space="preserve">: </w:t>
-            </w:r>
-          </w:p>
-          <w:p>
-            <w:pPr>
-              <w:pStyle w:val="a3"/>
-              <w:ind w:left="0"/>
-              <w:rPr>
-                <w:rFonts w:ascii="Times New Roman" w:hAnsi="Times New Roman" w:cs="Times New Roman"/>
-                <w:sz w:val="28"/>
-                <w:lang w:val="en-US"/>
-              </w:rPr>
-            </w:pPr>
-            <w:r>
-              <w:rPr>
-                <w:rFonts w:ascii="Times New Roman" w:hAnsi="Times New Roman" w:cs="Times New Roman"/>
-                <w:sz w:val="28"/>
-                <w:lang w:val="en-US"/>
-              </w:rPr>
-              <w:t>{‘id’, ‘name’}</w:t>
-            </w:r>
-            <w:r>
-              <w:rPr>
-                <w:rFonts w:ascii="Times New Roman" w:hAnsi="Times New Roman" w:cs="Times New Roman"/>
-                <w:sz w:val="28"/>
-                <w:lang w:val="en-US"/>
-              </w:rPr>
-              <w:t>, '</w:t>
-            </w:r>
-            <w:proofErr w:type="spellStart"/>
-            <w:r>
-              <w:rPr>
-                <w:rFonts w:ascii="Times New Roman" w:hAnsi="Times New Roman" w:cs="Times New Roman"/>
-                <w:sz w:val="28"/>
-                <w:lang w:val="en-US"/>
-              </w:rPr>
-              <w:t>age_limit</w:t>
-            </w:r>
-            <w:proofErr w:type="spellEnd"/>
-            <w:r>
-              <w:rPr>
-                <w:rFonts w:ascii="Times New Roman" w:hAnsi="Times New Roman" w:cs="Times New Roman"/>
-                <w:sz w:val="28"/>
-                <w:lang w:val="en-US"/>
-              </w:rPr>
-              <w:t xml:space="preserve">', </w:t>
-            </w:r>
-          </w:p>
-          <w:p>
-            <w:pPr>
-              <w:pStyle w:val="a3"/>
-              <w:ind w:left="0"/>
-              <w:rPr>
-                <w:rFonts w:ascii="Times New Roman" w:hAnsi="Times New Roman" w:cs="Times New Roman"/>
-                <w:sz w:val="28"/>
-                <w:lang w:val="en-US"/>
-              </w:rPr>
-            </w:pPr>
-            <w:r>
-              <w:rPr>
-                <w:rFonts w:ascii="Times New Roman" w:hAnsi="Times New Roman" w:cs="Times New Roman"/>
-                <w:sz w:val="28"/>
-                <w:lang w:val="en-US"/>
-              </w:rPr>
-              <w:t>'poster'</w:t>
+              <w:ind w:left="0"/>
+              <w:rPr>
+                <w:rFonts w:ascii="Times New Roman" w:hAnsi="Times New Roman" w:cs="Times New Roman"/>
+                <w:sz w:val="28"/>
+                <w:lang w:val="en-US"/>
+              </w:rPr>
+            </w:pPr>
+            <w:r>
+              <w:rPr>
+                <w:rFonts w:ascii="Times New Roman" w:hAnsi="Times New Roman" w:cs="Times New Roman"/>
+                <w:sz w:val="28"/>
+                <w:lang w:val="en-US"/>
+              </w:rPr>
+              <w:t>'id', 'name', 'description', 'rate', 'icon'</w:t>
             </w:r>
             <w:r>
               <w:rPr>
@@ -6391,25 +6132,24 @@
         <w:tc>
           <w:tcPr>
             <w:tcW w:w="2940" w:type="dxa"/>
-            <w:vMerge w:val="restart"/>
-          </w:tcPr>
-          <w:p>
-            <w:pPr>
-              <w:pStyle w:val="a3"/>
-              <w:ind w:left="0"/>
-              <w:rPr>
-                <w:rFonts w:ascii="Times New Roman" w:hAnsi="Times New Roman" w:cs="Times New Roman"/>
-                <w:sz w:val="28"/>
-                <w:lang w:val="en-US"/>
-              </w:rPr>
-            </w:pPr>
-            <w:r>
-              <w:rPr>
-                <w:rFonts w:ascii="Times New Roman" w:hAnsi="Times New Roman" w:cs="Times New Roman"/>
-                <w:sz w:val="28"/>
-                <w:lang w:val="en-US"/>
-              </w:rPr>
-              <w:t>setting/</w:t>
+          </w:tcPr>
+          <w:p>
+            <w:pPr>
+              <w:pStyle w:val="a3"/>
+              <w:ind w:left="0"/>
+              <w:rPr>
+                <w:rFonts w:ascii="Times New Roman" w:hAnsi="Times New Roman" w:cs="Times New Roman"/>
+                <w:sz w:val="28"/>
+                <w:lang w:val="en-US"/>
+              </w:rPr>
+            </w:pPr>
+            <w:r>
+              <w:rPr>
+                <w:rFonts w:ascii="Times New Roman" w:hAnsi="Times New Roman" w:cs="Times New Roman"/>
+                <w:sz w:val="28"/>
+                <w:lang w:val="en-US"/>
+              </w:rPr>
+              <w:t>on-hold/</w:t>
             </w:r>
           </w:p>
         </w:tc>
@@ -6448,17 +6188,8 @@
               <w:rPr>
                 <w:rFonts w:ascii="Times New Roman" w:hAnsi="Times New Roman" w:cs="Times New Roman"/>
                 <w:sz w:val="28"/>
-                <w:lang w:val="en-US"/>
-              </w:rPr>
-            </w:pPr>
-            <w:r>
-              <w:rPr>
-                <w:rFonts w:ascii="Times New Roman" w:hAnsi="Times New Roman" w:cs="Times New Roman"/>
-                <w:sz w:val="28"/>
-                <w:lang w:val="en-US"/>
-              </w:rPr>
-              <w:t>YES</w:t>
-            </w:r>
+              </w:rPr>
+            </w:pPr>
           </w:p>
         </w:tc>
         <w:tc>
@@ -6467,13 +6198,166 @@
           </w:tcPr>
           <w:p>
             <w:pPr>
-              <w:pStyle w:val="a3"/>
-              <w:ind w:left="0"/>
-              <w:rPr>
-                <w:rFonts w:ascii="Times New Roman" w:hAnsi="Times New Roman" w:cs="Times New Roman"/>
-                <w:sz w:val="28"/>
-              </w:rPr>
-            </w:pPr>
+              <w:rPr>
+                <w:rFonts w:ascii="Times New Roman" w:hAnsi="Times New Roman" w:cs="Times New Roman"/>
+                <w:sz w:val="28"/>
+                <w:lang w:val="en-US"/>
+              </w:rPr>
+            </w:pPr>
+            <w:r>
+              <w:rPr>
+                <w:rFonts w:ascii="Times New Roman" w:hAnsi="Times New Roman" w:cs="Times New Roman"/>
+                <w:sz w:val="28"/>
+                <w:lang w:val="en-US"/>
+              </w:rPr>
+              <w:t xml:space="preserve">‘user’, </w:t>
+            </w:r>
+          </w:p>
+          <w:p>
+            <w:pPr>
+              <w:rPr>
+                <w:rFonts w:ascii="Times New Roman" w:hAnsi="Times New Roman" w:cs="Times New Roman"/>
+                <w:sz w:val="28"/>
+                <w:lang w:val="en-US"/>
+              </w:rPr>
+            </w:pPr>
+            <w:r>
+              <w:rPr>
+                <w:rFonts w:ascii="Times New Roman" w:hAnsi="Times New Roman" w:cs="Times New Roman"/>
+                <w:sz w:val="28"/>
+                <w:lang w:val="en-US"/>
+              </w:rPr>
+              <w:t xml:space="preserve">‘filters’: </w:t>
+            </w:r>
+          </w:p>
+          <w:p>
+            <w:pPr>
+              <w:rPr>
+                <w:rFonts w:ascii="Times New Roman" w:hAnsi="Times New Roman" w:cs="Times New Roman"/>
+                <w:sz w:val="28"/>
+                <w:lang w:val="en-US"/>
+              </w:rPr>
+            </w:pPr>
+            <w:r>
+              <w:rPr>
+                <w:rFonts w:ascii="Times New Roman" w:hAnsi="Times New Roman" w:cs="Times New Roman"/>
+                <w:sz w:val="28"/>
+                <w:lang w:val="en-US"/>
+              </w:rPr>
+              <w:t>{'format', 'genre',</w:t>
+            </w:r>
+            <w:r>
+              <w:rPr>
+                <w:rFonts w:ascii="Times New Roman" w:hAnsi="Times New Roman" w:cs="Times New Roman"/>
+                <w:sz w:val="28"/>
+                <w:lang w:val="en-US"/>
+              </w:rPr>
+              <w:t xml:space="preserve"> </w:t>
+            </w:r>
+            <w:r>
+              <w:rPr>
+                <w:rFonts w:ascii="Times New Roman" w:hAnsi="Times New Roman" w:cs="Times New Roman"/>
+                <w:sz w:val="28"/>
+                <w:lang w:val="en-US"/>
+              </w:rPr>
+              <w:t>'age',</w:t>
+            </w:r>
+            <w:r>
+              <w:rPr>
+                <w:rFonts w:ascii="Times New Roman" w:hAnsi="Times New Roman" w:cs="Times New Roman"/>
+                <w:sz w:val="28"/>
+                <w:lang w:val="en-US"/>
+              </w:rPr>
+              <w:t xml:space="preserve"> 'language'}, </w:t>
+            </w:r>
+          </w:p>
+          <w:p>
+            <w:pPr>
+              <w:rPr>
+                <w:rFonts w:ascii="Times New Roman" w:hAnsi="Times New Roman" w:cs="Times New Roman"/>
+                <w:sz w:val="28"/>
+                <w:lang w:val="en-US"/>
+              </w:rPr>
+            </w:pPr>
+            <w:r>
+              <w:rPr>
+                <w:rFonts w:ascii="Times New Roman" w:hAnsi="Times New Roman" w:cs="Times New Roman"/>
+                <w:sz w:val="28"/>
+                <w:lang w:val="en-US"/>
+              </w:rPr>
+              <w:t xml:space="preserve">order: [‘relevance’], </w:t>
+            </w:r>
+          </w:p>
+          <w:p>
+            <w:pPr>
+              <w:pStyle w:val="a3"/>
+              <w:ind w:left="0"/>
+              <w:rPr>
+                <w:rFonts w:ascii="Times New Roman" w:hAnsi="Times New Roman" w:cs="Times New Roman"/>
+                <w:sz w:val="28"/>
+                <w:lang w:val="en-US"/>
+              </w:rPr>
+            </w:pPr>
+            <w:r>
+              <w:rPr>
+                <w:rFonts w:ascii="Times New Roman" w:hAnsi="Times New Roman" w:cs="Times New Roman"/>
+                <w:sz w:val="28"/>
+                <w:lang w:val="en-US"/>
+              </w:rPr>
+              <w:t>'</w:t>
+            </w:r>
+            <w:proofErr w:type="spellStart"/>
+            <w:r>
+              <w:rPr>
+                <w:rFonts w:ascii="Times New Roman" w:hAnsi="Times New Roman" w:cs="Times New Roman"/>
+                <w:sz w:val="28"/>
+                <w:lang w:val="en-US"/>
+              </w:rPr>
+              <w:t>page_size</w:t>
+            </w:r>
+            <w:proofErr w:type="spellEnd"/>
+            <w:r>
+              <w:rPr>
+                <w:rFonts w:ascii="Times New Roman" w:hAnsi="Times New Roman" w:cs="Times New Roman"/>
+                <w:sz w:val="28"/>
+                <w:lang w:val="en-US"/>
+              </w:rPr>
+              <w:t>'</w:t>
+            </w:r>
+            <w:r>
+              <w:rPr>
+                <w:rFonts w:ascii="Times New Roman" w:hAnsi="Times New Roman" w:cs="Times New Roman"/>
+                <w:sz w:val="28"/>
+                <w:lang w:val="en-US"/>
+              </w:rPr>
+              <w:t xml:space="preserve">, </w:t>
+            </w:r>
+            <w:r>
+              <w:rPr>
+                <w:rFonts w:ascii="Times New Roman" w:hAnsi="Times New Roman" w:cs="Times New Roman"/>
+                <w:sz w:val="28"/>
+                <w:lang w:val="en-US"/>
+              </w:rPr>
+              <w:t>'</w:t>
+            </w:r>
+            <w:proofErr w:type="spellStart"/>
+            <w:r>
+              <w:rPr>
+                <w:rFonts w:ascii="Times New Roman" w:hAnsi="Times New Roman" w:cs="Times New Roman"/>
+                <w:sz w:val="28"/>
+                <w:lang w:val="en-US"/>
+              </w:rPr>
+              <w:t>current_page</w:t>
+            </w:r>
+            <w:proofErr w:type="spellEnd"/>
+            <w:r>
+              <w:rPr>
+                <w:rFonts w:ascii="Times New Roman" w:hAnsi="Times New Roman" w:cs="Times New Roman"/>
+                <w:sz w:val="28"/>
+                <w:lang w:val="en-US"/>
+              </w:rPr>
+              <w:t>'</w:t>
+            </w:r>
           </w:p>
         </w:tc>
         <w:tc>
@@ -6483,74 +6367,113 @@
           <w:p>
             <w:pPr>
               <w:pStyle w:val="a3"/>
-              <w:ind w:left="0"/>
-              <w:rPr>
-                <w:rFonts w:ascii="Times New Roman" w:hAnsi="Times New Roman" w:cs="Times New Roman"/>
-                <w:sz w:val="28"/>
-                <w:lang w:val="en-US"/>
-              </w:rPr>
-            </w:pPr>
-            <w:r>
-              <w:rPr>
-                <w:rFonts w:ascii="Times New Roman" w:hAnsi="Times New Roman" w:cs="Times New Roman"/>
-                <w:sz w:val="28"/>
-                <w:lang w:val="en-US"/>
-              </w:rPr>
-              <w:t>'main':</w:t>
-            </w:r>
-            <w:r>
-              <w:rPr>
-                <w:rFonts w:ascii="Times New Roman" w:hAnsi="Times New Roman" w:cs="Times New Roman"/>
-                <w:sz w:val="28"/>
-                <w:lang w:val="en-US"/>
-              </w:rPr>
-              <w:t xml:space="preserve"> {</w:t>
-            </w:r>
-            <w:r>
-              <w:rPr>
-                <w:rFonts w:ascii="Times New Roman" w:hAnsi="Times New Roman" w:cs="Times New Roman"/>
-                <w:sz w:val="28"/>
-                <w:lang w:val="en-US"/>
-              </w:rPr>
-              <w:t>'username', 'email'</w:t>
-            </w:r>
-            <w:r>
-              <w:rPr>
-                <w:rFonts w:ascii="Times New Roman" w:hAnsi="Times New Roman" w:cs="Times New Roman"/>
-                <w:sz w:val="28"/>
-                <w:lang w:val="en-US"/>
-              </w:rPr>
-              <w:t>},</w:t>
-            </w:r>
-          </w:p>
-          <w:p>
-            <w:pPr>
-              <w:pStyle w:val="a3"/>
-              <w:ind w:left="0"/>
-              <w:rPr>
-                <w:rFonts w:ascii="Times New Roman" w:hAnsi="Times New Roman" w:cs="Times New Roman"/>
-                <w:sz w:val="28"/>
-                <w:lang w:val="en-US"/>
-              </w:rPr>
-            </w:pPr>
-            <w:r>
-              <w:rPr>
-                <w:rFonts w:ascii="Times New Roman" w:hAnsi="Times New Roman" w:cs="Times New Roman"/>
-                <w:sz w:val="28"/>
-                <w:lang w:val="en-US"/>
-              </w:rPr>
-              <w:t>'additional':</w:t>
-            </w:r>
-            <w:r>
-              <w:rPr>
-                <w:rFonts w:ascii="Times New Roman" w:hAnsi="Times New Roman" w:cs="Times New Roman"/>
-                <w:sz w:val="28"/>
-                <w:lang w:val="en-US"/>
-              </w:rPr>
-              <w:t xml:space="preserve"> {</w:t>
-            </w:r>
-            <w:r>
-              <w:rPr>
+              <w:ind w:left="-7"/>
+              <w:rPr>
+                <w:rFonts w:ascii="Times New Roman" w:hAnsi="Times New Roman" w:cs="Times New Roman"/>
+                <w:sz w:val="28"/>
+                <w:lang w:val="en-US"/>
+              </w:rPr>
+            </w:pPr>
+            <w:r>
+              <w:rPr>
+                <w:rFonts w:ascii="Times New Roman" w:hAnsi="Times New Roman" w:cs="Times New Roman"/>
+                <w:sz w:val="28"/>
+                <w:lang w:val="en-US"/>
+              </w:rPr>
+              <w:t>'i</w:t>
+            </w:r>
+            <w:r>
+              <w:rPr>
+                <w:rFonts w:ascii="Times New Roman" w:hAnsi="Times New Roman" w:cs="Times New Roman"/>
+                <w:sz w:val="28"/>
+                <w:lang w:val="en-US"/>
+              </w:rPr>
+              <w:t xml:space="preserve">d', 'title', 'author', 'genre': </w:t>
+            </w:r>
+          </w:p>
+          <w:p>
+            <w:pPr>
+              <w:pStyle w:val="a3"/>
+              <w:ind w:left="-7"/>
+              <w:rPr>
+                <w:rFonts w:ascii="Times New Roman" w:hAnsi="Times New Roman" w:cs="Times New Roman"/>
+                <w:sz w:val="28"/>
+                <w:lang w:val="en-US"/>
+              </w:rPr>
+            </w:pPr>
+            <w:r>
+              <w:rPr>
+                <w:rFonts w:ascii="Times New Roman" w:hAnsi="Times New Roman" w:cs="Times New Roman"/>
+                <w:sz w:val="28"/>
+                <w:lang w:val="en-US"/>
+              </w:rPr>
+              <w:t xml:space="preserve">{‘id’, ‘name’}, </w:t>
+            </w:r>
+            <w:r>
+              <w:rPr>
+                <w:rFonts w:ascii="Times New Roman" w:hAnsi="Times New Roman" w:cs="Times New Roman"/>
+                <w:sz w:val="28"/>
+                <w:lang w:val="en-US"/>
+              </w:rPr>
+              <w:t>'</w:t>
+            </w:r>
+            <w:proofErr w:type="spellStart"/>
+            <w:r>
+              <w:rPr>
+                <w:rFonts w:ascii="Times New Roman" w:hAnsi="Times New Roman" w:cs="Times New Roman"/>
+                <w:sz w:val="28"/>
+                <w:lang w:val="en-US"/>
+              </w:rPr>
+              <w:t>origin_language</w:t>
+            </w:r>
+            <w:proofErr w:type="spellEnd"/>
+            <w:r>
+              <w:rPr>
+                <w:rFonts w:ascii="Times New Roman" w:hAnsi="Times New Roman" w:cs="Times New Roman"/>
+                <w:sz w:val="28"/>
+                <w:lang w:val="en-US"/>
+              </w:rPr>
+              <w:t>'</w:t>
+            </w:r>
+            <w:r>
+              <w:rPr>
+                <w:rFonts w:ascii="Times New Roman" w:hAnsi="Times New Roman" w:cs="Times New Roman"/>
+                <w:sz w:val="28"/>
+                <w:lang w:val="en-US"/>
+              </w:rPr>
+              <w:t xml:space="preserve">: </w:t>
+            </w:r>
+          </w:p>
+          <w:p>
+            <w:pPr>
+              <w:pStyle w:val="a3"/>
+              <w:ind w:left="-7"/>
+              <w:rPr>
+                <w:rFonts w:ascii="Times New Roman" w:hAnsi="Times New Roman" w:cs="Times New Roman"/>
+                <w:sz w:val="28"/>
+                <w:lang w:val="en-US"/>
+              </w:rPr>
+            </w:pPr>
+            <w:r>
+              <w:rPr>
+                <w:rFonts w:ascii="Times New Roman" w:hAnsi="Times New Roman" w:cs="Times New Roman"/>
+                <w:sz w:val="28"/>
+                <w:lang w:val="en-US"/>
+              </w:rPr>
+              <w:t>{‘id’, ‘name’}</w:t>
+            </w:r>
+            <w:r>
+              <w:rPr>
+                <w:rFonts w:ascii="Times New Roman" w:hAnsi="Times New Roman" w:cs="Times New Roman"/>
+                <w:sz w:val="28"/>
+                <w:lang w:val="en-US"/>
+              </w:rPr>
+              <w:t>,</w:t>
+            </w:r>
+            <w:r>
+              <w:rPr>
+                <w:rFonts w:ascii="Times New Roman" w:hAnsi="Times New Roman" w:cs="Times New Roman"/>
+                <w:sz w:val="28"/>
                 <w:lang w:val="en-US"/>
               </w:rPr>
               <w:t xml:space="preserve"> </w:t>
@@ -6561,7 +6484,7 @@
                 <w:sz w:val="28"/>
                 <w:lang w:val="en-US"/>
               </w:rPr>
-              <w:t>'description', '</w:t>
+              <w:t>'</w:t>
             </w:r>
             <w:proofErr w:type="spellStart"/>
             <w:r>
@@ -6570,7 +6493,7 @@
                 <w:sz w:val="28"/>
                 <w:lang w:val="en-US"/>
               </w:rPr>
-              <w:t>profile_icon</w:t>
+              <w:t>format_type</w:t>
             </w:r>
             <w:proofErr w:type="spellEnd"/>
             <w:r>
@@ -6587,7 +6510,79 @@
                 <w:sz w:val="28"/>
                 <w:lang w:val="en-US"/>
               </w:rPr>
-              <w:t>: {‘image’}}</w:t>
+              <w:t xml:space="preserve">: </w:t>
+            </w:r>
+          </w:p>
+          <w:p>
+            <w:pPr>
+              <w:pStyle w:val="a3"/>
+              <w:ind w:left="0"/>
+              <w:rPr>
+                <w:rFonts w:ascii="Times New Roman" w:hAnsi="Times New Roman" w:cs="Times New Roman"/>
+                <w:sz w:val="28"/>
+                <w:lang w:val="en-US"/>
+              </w:rPr>
+            </w:pPr>
+            <w:r>
+              <w:rPr>
+                <w:rFonts w:ascii="Times New Roman" w:hAnsi="Times New Roman" w:cs="Times New Roman"/>
+                <w:sz w:val="28"/>
+                <w:lang w:val="en-US"/>
+              </w:rPr>
+              <w:t>{‘id’, ‘name’}</w:t>
+            </w:r>
+            <w:r>
+              <w:rPr>
+                <w:rFonts w:ascii="Times New Roman" w:hAnsi="Times New Roman" w:cs="Times New Roman"/>
+                <w:sz w:val="28"/>
+                <w:lang w:val="en-US"/>
+              </w:rPr>
+              <w:t>, '</w:t>
+            </w:r>
+            <w:proofErr w:type="spellStart"/>
+            <w:r>
+              <w:rPr>
+                <w:rFonts w:ascii="Times New Roman" w:hAnsi="Times New Roman" w:cs="Times New Roman"/>
+                <w:sz w:val="28"/>
+                <w:lang w:val="en-US"/>
+              </w:rPr>
+              <w:t>age_limit</w:t>
+            </w:r>
+            <w:proofErr w:type="spellEnd"/>
+            <w:r>
+              <w:rPr>
+                <w:rFonts w:ascii="Times New Roman" w:hAnsi="Times New Roman" w:cs="Times New Roman"/>
+                <w:sz w:val="28"/>
+                <w:lang w:val="en-US"/>
+              </w:rPr>
+              <w:t xml:space="preserve">', </w:t>
+            </w:r>
+          </w:p>
+          <w:p>
+            <w:pPr>
+              <w:pStyle w:val="a3"/>
+              <w:ind w:left="0"/>
+              <w:rPr>
+                <w:rFonts w:ascii="Times New Roman" w:hAnsi="Times New Roman" w:cs="Times New Roman"/>
+                <w:sz w:val="28"/>
+                <w:lang w:val="en-US"/>
+              </w:rPr>
+            </w:pPr>
+            <w:r>
+              <w:rPr>
+                <w:rFonts w:ascii="Times New Roman" w:hAnsi="Times New Roman" w:cs="Times New Roman"/>
+                <w:sz w:val="28"/>
+                <w:lang w:val="en-US"/>
+              </w:rPr>
+              <w:t>'poster'</w:t>
+            </w:r>
+            <w:r>
+              <w:rPr>
+                <w:rFonts w:ascii="Times New Roman" w:hAnsi="Times New Roman" w:cs="Times New Roman"/>
+                <w:sz w:val="28"/>
+                <w:lang w:val="en-US"/>
+              </w:rPr>
+              <w:t>: {‘image’}</w:t>
             </w:r>
           </w:p>
         </w:tc>
@@ -6596,18 +6591,26 @@
         <w:tc>
           <w:tcPr>
             <w:tcW w:w="2940" w:type="dxa"/>
-            <w:vMerge/>
-          </w:tcPr>
-          <w:p>
-            <w:pPr>
-              <w:pStyle w:val="a3"/>
-              <w:ind w:left="0"/>
-              <w:rPr>
-                <w:rFonts w:ascii="Times New Roman" w:hAnsi="Times New Roman" w:cs="Times New Roman"/>
-                <w:sz w:val="28"/>
-                <w:lang w:val="en-US"/>
-              </w:rPr>
-            </w:pPr>
+            <w:vMerge w:val="restart"/>
+          </w:tcPr>
+          <w:p>
+            <w:pPr>
+              <w:pStyle w:val="a3"/>
+              <w:ind w:left="0"/>
+              <w:rPr>
+                <w:rFonts w:ascii="Times New Roman" w:hAnsi="Times New Roman" w:cs="Times New Roman"/>
+                <w:sz w:val="28"/>
+                <w:lang w:val="en-US"/>
+              </w:rPr>
+            </w:pPr>
+            <w:r>
+              <w:rPr>
+                <w:rFonts w:ascii="Times New Roman" w:hAnsi="Times New Roman" w:cs="Times New Roman"/>
+                <w:sz w:val="28"/>
+                <w:lang w:val="en-US"/>
+              </w:rPr>
+              <w:t>setting/</w:t>
+            </w:r>
           </w:p>
         </w:tc>
         <w:tc>
@@ -6630,7 +6633,7 @@
                 <w:sz w:val="28"/>
                 <w:lang w:val="en-US"/>
               </w:rPr>
-              <w:t>PUT</w:t>
+              <w:t>GET</w:t>
             </w:r>
           </w:p>
         </w:tc>
@@ -6669,9 +6672,40 @@
               <w:rPr>
                 <w:rFonts w:ascii="Times New Roman" w:hAnsi="Times New Roman" w:cs="Times New Roman"/>
                 <w:sz w:val="28"/>
-                <w:lang w:val="en-US"/>
-              </w:rPr>
-            </w:pPr>
+              </w:rPr>
+            </w:pPr>
+          </w:p>
+        </w:tc>
+        <w:tc>
+          <w:tcPr>
+            <w:tcW w:w="2798" w:type="dxa"/>
+          </w:tcPr>
+          <w:p>
+            <w:pPr>
+              <w:pStyle w:val="a3"/>
+              <w:ind w:left="0"/>
+              <w:rPr>
+                <w:rFonts w:ascii="Times New Roman" w:hAnsi="Times New Roman" w:cs="Times New Roman"/>
+                <w:sz w:val="28"/>
+                <w:lang w:val="en-US"/>
+              </w:rPr>
+            </w:pPr>
+            <w:r>
+              <w:rPr>
+                <w:rFonts w:ascii="Times New Roman" w:hAnsi="Times New Roman" w:cs="Times New Roman"/>
+                <w:sz w:val="28"/>
+                <w:lang w:val="en-US"/>
+              </w:rPr>
+              <w:t>'main':</w:t>
+            </w:r>
+            <w:r>
+              <w:rPr>
+                <w:rFonts w:ascii="Times New Roman" w:hAnsi="Times New Roman" w:cs="Times New Roman"/>
+                <w:sz w:val="28"/>
+                <w:lang w:val="en-US"/>
+              </w:rPr>
+              <w:t xml:space="preserve"> {</w:t>
+            </w:r>
             <w:r>
               <w:rPr>
                 <w:rFonts w:ascii="Times New Roman" w:hAnsi="Times New Roman" w:cs="Times New Roman"/>
@@ -6686,7 +6720,40 @@
                 <w:sz w:val="28"/>
                 <w:lang w:val="en-US"/>
               </w:rPr>
-              <w:t xml:space="preserve">, </w:t>
+              <w:t>},</w:t>
+            </w:r>
+          </w:p>
+          <w:p>
+            <w:pPr>
+              <w:pStyle w:val="a3"/>
+              <w:ind w:left="0"/>
+              <w:rPr>
+                <w:rFonts w:ascii="Times New Roman" w:hAnsi="Times New Roman" w:cs="Times New Roman"/>
+                <w:sz w:val="28"/>
+                <w:lang w:val="en-US"/>
+              </w:rPr>
+            </w:pPr>
+            <w:r>
+              <w:rPr>
+                <w:rFonts w:ascii="Times New Roman" w:hAnsi="Times New Roman" w:cs="Times New Roman"/>
+                <w:sz w:val="28"/>
+                <w:lang w:val="en-US"/>
+              </w:rPr>
+              <w:t>'additional':</w:t>
+            </w:r>
+            <w:r>
+              <w:rPr>
+                <w:rFonts w:ascii="Times New Roman" w:hAnsi="Times New Roman" w:cs="Times New Roman"/>
+                <w:sz w:val="28"/>
+                <w:lang w:val="en-US"/>
+              </w:rPr>
+              <w:t xml:space="preserve"> {</w:t>
+            </w:r>
+            <w:r>
+              <w:rPr>
+                <w:lang w:val="en-US"/>
+              </w:rPr>
+              <w:t xml:space="preserve"> </w:t>
             </w:r>
             <w:r>
               <w:rPr>
@@ -6696,84 +6763,6 @@
               </w:rPr>
               <w:t>'description', '</w:t>
             </w:r>
-            <w:r>
-              <w:rPr>
-                <w:rFonts w:ascii="Times New Roman" w:hAnsi="Times New Roman" w:cs="Times New Roman"/>
-                <w:sz w:val="28"/>
-                <w:lang w:val="en-US"/>
-              </w:rPr>
-              <w:t>image</w:t>
-            </w:r>
-            <w:r>
-              <w:rPr>
-                <w:rFonts w:ascii="Times New Roman" w:hAnsi="Times New Roman" w:cs="Times New Roman"/>
-                <w:sz w:val="28"/>
-                <w:lang w:val="en-US"/>
-              </w:rPr>
-              <w:t>'</w:t>
-            </w:r>
-          </w:p>
-        </w:tc>
-        <w:tc>
-          <w:tcPr>
-            <w:tcW w:w="2798" w:type="dxa"/>
-          </w:tcPr>
-          <w:p>
-            <w:pPr>
-              <w:pStyle w:val="a3"/>
-              <w:ind w:left="0"/>
-              <w:rPr>
-                <w:rFonts w:ascii="Times New Roman" w:hAnsi="Times New Roman" w:cs="Times New Roman"/>
-                <w:sz w:val="28"/>
-                <w:lang w:val="en-US"/>
-              </w:rPr>
-            </w:pPr>
-            <w:r>
-              <w:rPr>
-                <w:rFonts w:ascii="Times New Roman" w:hAnsi="Times New Roman" w:cs="Times New Roman"/>
-                <w:sz w:val="28"/>
-                <w:lang w:val="en-US"/>
-              </w:rPr>
-              <w:t>status=200</w:t>
-            </w:r>
-          </w:p>
-          <w:p>
-            <w:pPr>
-              <w:pStyle w:val="a3"/>
-              <w:ind w:left="0"/>
-              <w:rPr>
-                <w:rFonts w:ascii="Times New Roman" w:hAnsi="Times New Roman" w:cs="Times New Roman"/>
-                <w:sz w:val="28"/>
-                <w:lang w:val="en-US"/>
-              </w:rPr>
-            </w:pPr>
-            <w:r>
-              <w:rPr>
-                <w:rFonts w:ascii="Times New Roman" w:hAnsi="Times New Roman" w:cs="Times New Roman"/>
-                <w:sz w:val="28"/>
-                <w:lang w:val="en-US"/>
-              </w:rPr>
-              <w:t>OR</w:t>
-            </w:r>
-          </w:p>
-          <w:p>
-            <w:pPr>
-              <w:pStyle w:val="a3"/>
-              <w:ind w:left="0"/>
-              <w:rPr>
-                <w:rFonts w:ascii="Times New Roman" w:hAnsi="Times New Roman" w:cs="Times New Roman"/>
-                <w:sz w:val="28"/>
-                <w:lang w:val="en-US"/>
-              </w:rPr>
-            </w:pPr>
-            <w:r>
-              <w:rPr>
-                <w:rFonts w:ascii="Times New Roman" w:hAnsi="Times New Roman" w:cs="Times New Roman"/>
-                <w:sz w:val="28"/>
-                <w:lang w:val="en-US"/>
-              </w:rPr>
-              <w:t>'</w:t>
-            </w:r>
             <w:proofErr w:type="spellStart"/>
             <w:r>
               <w:rPr>
@@ -6781,7 +6770,7 @@
                 <w:sz w:val="28"/>
                 <w:lang w:val="en-US"/>
               </w:rPr>
-              <w:t>main_errors</w:t>
+              <w:t>profile_icon</w:t>
             </w:r>
             <w:proofErr w:type="spellEnd"/>
             <w:r>
@@ -6798,86 +6787,7 @@
                 <w:sz w:val="28"/>
                 <w:lang w:val="en-US"/>
               </w:rPr>
-              <w:t xml:space="preserve">, </w:t>
-            </w:r>
-            <w:r>
-              <w:rPr>
-                <w:rFonts w:ascii="Times New Roman" w:hAnsi="Times New Roman" w:cs="Times New Roman"/>
-                <w:sz w:val="28"/>
-                <w:lang w:val="en-US"/>
-              </w:rPr>
-              <w:t>'</w:t>
-            </w:r>
-            <w:proofErr w:type="spellStart"/>
-            <w:r>
-              <w:rPr>
-                <w:rFonts w:ascii="Times New Roman" w:hAnsi="Times New Roman" w:cs="Times New Roman"/>
-                <w:sz w:val="28"/>
-                <w:lang w:val="en-US"/>
-              </w:rPr>
-              <w:t>profile</w:t>
-            </w:r>
-            <w:r>
-              <w:rPr>
-                <w:rFonts w:ascii="Times New Roman" w:hAnsi="Times New Roman" w:cs="Times New Roman"/>
-                <w:sz w:val="28"/>
-                <w:lang w:val="en-US"/>
-              </w:rPr>
-              <w:t>_errors</w:t>
-            </w:r>
-            <w:proofErr w:type="spellEnd"/>
-            <w:r>
-              <w:rPr>
-                <w:rFonts w:ascii="Times New Roman" w:hAnsi="Times New Roman" w:cs="Times New Roman"/>
-                <w:sz w:val="28"/>
-                <w:lang w:val="en-US"/>
-              </w:rPr>
-              <w:t>'</w:t>
-            </w:r>
-            <w:r>
-              <w:rPr>
-                <w:rFonts w:ascii="Times New Roman" w:hAnsi="Times New Roman" w:cs="Times New Roman"/>
-                <w:sz w:val="28"/>
-                <w:lang w:val="en-US"/>
-              </w:rPr>
-              <w:t>,</w:t>
-            </w:r>
-          </w:p>
-          <w:p>
-            <w:pPr>
-              <w:pStyle w:val="a3"/>
-              <w:ind w:left="0"/>
-              <w:rPr>
-                <w:rFonts w:ascii="Times New Roman" w:hAnsi="Times New Roman" w:cs="Times New Roman"/>
-                <w:sz w:val="28"/>
-                <w:lang w:val="en-US"/>
-              </w:rPr>
-            </w:pPr>
-            <w:r>
-              <w:rPr>
-                <w:rFonts w:ascii="Times New Roman" w:hAnsi="Times New Roman" w:cs="Times New Roman"/>
-                <w:sz w:val="28"/>
-                <w:lang w:val="en-US"/>
-              </w:rPr>
-              <w:t>‘</w:t>
-            </w:r>
-            <w:proofErr w:type="spellStart"/>
-            <w:r>
-              <w:rPr>
-                <w:rFonts w:ascii="Times New Roman" w:hAnsi="Times New Roman" w:cs="Times New Roman"/>
-                <w:sz w:val="28"/>
-                <w:lang w:val="en-US"/>
-              </w:rPr>
-              <w:t>image_errors</w:t>
-            </w:r>
-            <w:proofErr w:type="spellEnd"/>
-            <w:r>
-              <w:rPr>
-                <w:rFonts w:ascii="Times New Roman" w:hAnsi="Times New Roman" w:cs="Times New Roman"/>
-                <w:sz w:val="28"/>
-                <w:lang w:val="en-US"/>
-              </w:rPr>
-              <w:t>’, status=400</w:t>
+              <w:t>: {‘image’}}</w:t>
             </w:r>
           </w:p>
         </w:tc>
@@ -6886,25 +6796,18 @@
         <w:tc>
           <w:tcPr>
             <w:tcW w:w="2940" w:type="dxa"/>
-          </w:tcPr>
-          <w:p>
-            <w:pPr>
-              <w:pStyle w:val="a3"/>
-              <w:ind w:left="0"/>
-              <w:rPr>
-                <w:rFonts w:ascii="Times New Roman" w:hAnsi="Times New Roman" w:cs="Times New Roman"/>
-                <w:sz w:val="28"/>
-                <w:lang w:val="en-US"/>
-              </w:rPr>
-            </w:pPr>
-            <w:r>
-              <w:rPr>
-                <w:rFonts w:ascii="Times New Roman" w:hAnsi="Times New Roman" w:cs="Times New Roman"/>
-                <w:sz w:val="28"/>
-                <w:lang w:val="en-US"/>
-              </w:rPr>
-              <w:t>delete/</w:t>
-            </w:r>
+            <w:vMerge/>
+          </w:tcPr>
+          <w:p>
+            <w:pPr>
+              <w:pStyle w:val="a3"/>
+              <w:ind w:left="0"/>
+              <w:rPr>
+                <w:rFonts w:ascii="Times New Roman" w:hAnsi="Times New Roman" w:cs="Times New Roman"/>
+                <w:sz w:val="28"/>
+                <w:lang w:val="en-US"/>
+              </w:rPr>
+            </w:pPr>
           </w:p>
         </w:tc>
         <w:tc>
@@ -6927,7 +6830,7 @@
                 <w:sz w:val="28"/>
                 <w:lang w:val="en-US"/>
               </w:rPr>
-              <w:t>DELETE</w:t>
+              <w:t>PUT</w:t>
             </w:r>
           </w:p>
         </w:tc>
@@ -6969,6 +6872,46 @@
                 <w:lang w:val="en-US"/>
               </w:rPr>
             </w:pPr>
+            <w:r>
+              <w:rPr>
+                <w:rFonts w:ascii="Times New Roman" w:hAnsi="Times New Roman" w:cs="Times New Roman"/>
+                <w:sz w:val="28"/>
+                <w:lang w:val="en-US"/>
+              </w:rPr>
+              <w:t>'username', 'email'</w:t>
+            </w:r>
+            <w:r>
+              <w:rPr>
+                <w:rFonts w:ascii="Times New Roman" w:hAnsi="Times New Roman" w:cs="Times New Roman"/>
+                <w:sz w:val="28"/>
+                <w:lang w:val="en-US"/>
+              </w:rPr>
+              <w:t xml:space="preserve">, </w:t>
+            </w:r>
+            <w:r>
+              <w:rPr>
+                <w:rFonts w:ascii="Times New Roman" w:hAnsi="Times New Roman" w:cs="Times New Roman"/>
+                <w:sz w:val="28"/>
+                <w:lang w:val="en-US"/>
+              </w:rPr>
+              <w:t>'description', '</w:t>
+            </w:r>
+            <w:r>
+              <w:rPr>
+                <w:rFonts w:ascii="Times New Roman" w:hAnsi="Times New Roman" w:cs="Times New Roman"/>
+                <w:sz w:val="28"/>
+                <w:lang w:val="en-US"/>
+              </w:rPr>
+              <w:t>image</w:t>
+            </w:r>
+            <w:r>
+              <w:rPr>
+                <w:rFonts w:ascii="Times New Roman" w:hAnsi="Times New Roman" w:cs="Times New Roman"/>
+                <w:sz w:val="28"/>
+                <w:lang w:val="en-US"/>
+              </w:rPr>
+              <w:t>'</w:t>
+            </w:r>
           </w:p>
         </w:tc>
         <w:tc>
@@ -6992,6 +6935,149 @@
                 <w:lang w:val="en-US"/>
               </w:rPr>
               <w:t>status=200</w:t>
+            </w:r>
+          </w:p>
+          <w:p>
+            <w:pPr>
+              <w:pStyle w:val="a3"/>
+              <w:ind w:left="0"/>
+              <w:rPr>
+                <w:rFonts w:ascii="Times New Roman" w:hAnsi="Times New Roman" w:cs="Times New Roman"/>
+                <w:sz w:val="28"/>
+                <w:lang w:val="en-US"/>
+              </w:rPr>
+            </w:pPr>
+            <w:r>
+              <w:rPr>
+                <w:rFonts w:ascii="Times New Roman" w:hAnsi="Times New Roman" w:cs="Times New Roman"/>
+                <w:sz w:val="28"/>
+                <w:lang w:val="en-US"/>
+              </w:rPr>
+              <w:t>OR</w:t>
+            </w:r>
+          </w:p>
+          <w:p>
+            <w:pPr>
+              <w:pStyle w:val="a3"/>
+              <w:ind w:left="0"/>
+              <w:rPr>
+                <w:rFonts w:ascii="Times New Roman" w:hAnsi="Times New Roman" w:cs="Times New Roman"/>
+                <w:sz w:val="28"/>
+                <w:lang w:val="en-US"/>
+              </w:rPr>
+            </w:pPr>
+            <w:r>
+              <w:rPr>
+                <w:rFonts w:ascii="Times New Roman" w:hAnsi="Times New Roman" w:cs="Times New Roman"/>
+                <w:sz w:val="28"/>
+                <w:lang w:val="en-US"/>
+              </w:rPr>
+              <w:t>'</w:t>
+            </w:r>
+            <w:proofErr w:type="spellStart"/>
+            <w:r>
+              <w:rPr>
+                <w:rFonts w:ascii="Times New Roman" w:hAnsi="Times New Roman" w:cs="Times New Roman"/>
+                <w:sz w:val="28"/>
+                <w:lang w:val="en-US"/>
+              </w:rPr>
+              <w:t>main_errors</w:t>
+            </w:r>
+            <w:proofErr w:type="spellEnd"/>
+            <w:r>
+              <w:rPr>
+                <w:rFonts w:ascii="Times New Roman" w:hAnsi="Times New Roman" w:cs="Times New Roman"/>
+                <w:sz w:val="28"/>
+                <w:lang w:val="en-US"/>
+              </w:rPr>
+              <w:t>'</w:t>
+            </w:r>
+            <w:r>
+              <w:rPr>
+                <w:rFonts w:ascii="Times New Roman" w:hAnsi="Times New Roman" w:cs="Times New Roman"/>
+                <w:sz w:val="28"/>
+                <w:lang w:val="en-US"/>
+              </w:rPr>
+              <w:t xml:space="preserve">, </w:t>
+            </w:r>
+            <w:r>
+              <w:rPr>
+                <w:rFonts w:ascii="Times New Roman" w:hAnsi="Times New Roman" w:cs="Times New Roman"/>
+                <w:sz w:val="28"/>
+                <w:lang w:val="en-US"/>
+              </w:rPr>
+              <w:t>'</w:t>
+            </w:r>
+            <w:proofErr w:type="spellStart"/>
+            <w:r>
+              <w:rPr>
+                <w:rFonts w:ascii="Times New Roman" w:hAnsi="Times New Roman" w:cs="Times New Roman"/>
+                <w:sz w:val="28"/>
+                <w:lang w:val="en-US"/>
+              </w:rPr>
+              <w:t>profile</w:t>
+            </w:r>
+            <w:r>
+              <w:rPr>
+                <w:rFonts w:ascii="Times New Roman" w:hAnsi="Times New Roman" w:cs="Times New Roman"/>
+                <w:sz w:val="28"/>
+                <w:lang w:val="en-US"/>
+              </w:rPr>
+              <w:t>_errors</w:t>
+            </w:r>
+            <w:proofErr w:type="spellEnd"/>
+            <w:r>
+              <w:rPr>
+                <w:rFonts w:ascii="Times New Roman" w:hAnsi="Times New Roman" w:cs="Times New Roman"/>
+                <w:sz w:val="28"/>
+                <w:lang w:val="en-US"/>
+              </w:rPr>
+              <w:t>'</w:t>
+            </w:r>
+            <w:r>
+              <w:rPr>
+                <w:rFonts w:ascii="Times New Roman" w:hAnsi="Times New Roman" w:cs="Times New Roman"/>
+                <w:sz w:val="28"/>
+                <w:lang w:val="en-US"/>
+              </w:rPr>
+              <w:t>,</w:t>
+            </w:r>
+          </w:p>
+          <w:p>
+            <w:pPr>
+              <w:pStyle w:val="a3"/>
+              <w:ind w:left="0"/>
+              <w:rPr>
+                <w:rFonts w:ascii="Times New Roman" w:hAnsi="Times New Roman" w:cs="Times New Roman"/>
+                <w:sz w:val="28"/>
+                <w:lang w:val="en-US"/>
+              </w:rPr>
+            </w:pPr>
+            <w:r>
+              <w:rPr>
+                <w:rFonts w:ascii="Times New Roman" w:hAnsi="Times New Roman" w:cs="Times New Roman"/>
+                <w:sz w:val="28"/>
+                <w:lang w:val="en-US"/>
+              </w:rPr>
+              <w:t>‘</w:t>
+            </w:r>
+            <w:proofErr w:type="spellStart"/>
+            <w:r>
+              <w:rPr>
+                <w:rFonts w:ascii="Times New Roman" w:hAnsi="Times New Roman" w:cs="Times New Roman"/>
+                <w:sz w:val="28"/>
+                <w:lang w:val="en-US"/>
+              </w:rPr>
+              <w:t>image_errors</w:t>
+            </w:r>
+            <w:proofErr w:type="spellEnd"/>
+            <w:r>
+              <w:rPr>
+                <w:rFonts w:ascii="Times New Roman" w:hAnsi="Times New Roman" w:cs="Times New Roman"/>
+                <w:sz w:val="28"/>
+                <w:lang w:val="en-US"/>
+              </w:rPr>
+              <w:t>’, status=400</w:t>
             </w:r>
           </w:p>
         </w:tc>
@@ -7017,6 +7103,121 @@
                 <w:sz w:val="28"/>
                 <w:lang w:val="en-US"/>
               </w:rPr>
+              <w:lastRenderedPageBreak/>
+              <w:t>delete/</w:t>
+            </w:r>
+          </w:p>
+        </w:tc>
+        <w:tc>
+          <w:tcPr>
+            <w:tcW w:w="1274" w:type="dxa"/>
+          </w:tcPr>
+          <w:p>
+            <w:pPr>
+              <w:pStyle w:val="a3"/>
+              <w:ind w:left="0"/>
+              <w:rPr>
+                <w:rFonts w:ascii="Times New Roman" w:hAnsi="Times New Roman" w:cs="Times New Roman"/>
+                <w:sz w:val="28"/>
+                <w:lang w:val="en-US"/>
+              </w:rPr>
+            </w:pPr>
+            <w:r>
+              <w:rPr>
+                <w:rFonts w:ascii="Times New Roman" w:hAnsi="Times New Roman" w:cs="Times New Roman"/>
+                <w:sz w:val="28"/>
+                <w:lang w:val="en-US"/>
+              </w:rPr>
+              <w:t>DELETE</w:t>
+            </w:r>
+          </w:p>
+        </w:tc>
+        <w:tc>
+          <w:tcPr>
+            <w:tcW w:w="748" w:type="dxa"/>
+          </w:tcPr>
+          <w:p>
+            <w:pPr>
+              <w:pStyle w:val="a3"/>
+              <w:ind w:left="0"/>
+              <w:rPr>
+                <w:rFonts w:ascii="Times New Roman" w:hAnsi="Times New Roman" w:cs="Times New Roman"/>
+                <w:sz w:val="28"/>
+                <w:lang w:val="en-US"/>
+              </w:rPr>
+            </w:pPr>
+            <w:r>
+              <w:rPr>
+                <w:rFonts w:ascii="Times New Roman" w:hAnsi="Times New Roman" w:cs="Times New Roman"/>
+                <w:sz w:val="28"/>
+                <w:lang w:val="en-US"/>
+              </w:rPr>
+              <w:t>YES</w:t>
+            </w:r>
+          </w:p>
+        </w:tc>
+        <w:tc>
+          <w:tcPr>
+            <w:tcW w:w="2530" w:type="dxa"/>
+          </w:tcPr>
+          <w:p>
+            <w:pPr>
+              <w:pStyle w:val="a3"/>
+              <w:ind w:left="0"/>
+              <w:rPr>
+                <w:rFonts w:ascii="Times New Roman" w:hAnsi="Times New Roman" w:cs="Times New Roman"/>
+                <w:sz w:val="28"/>
+                <w:lang w:val="en-US"/>
+              </w:rPr>
+            </w:pPr>
+          </w:p>
+        </w:tc>
+        <w:tc>
+          <w:tcPr>
+            <w:tcW w:w="2798" w:type="dxa"/>
+          </w:tcPr>
+          <w:p>
+            <w:pPr>
+              <w:pStyle w:val="a3"/>
+              <w:ind w:left="0"/>
+              <w:rPr>
+                <w:rFonts w:ascii="Times New Roman" w:hAnsi="Times New Roman" w:cs="Times New Roman"/>
+                <w:sz w:val="28"/>
+                <w:lang w:val="en-US"/>
+              </w:rPr>
+            </w:pPr>
+            <w:r>
+              <w:rPr>
+                <w:rFonts w:ascii="Times New Roman" w:hAnsi="Times New Roman" w:cs="Times New Roman"/>
+                <w:sz w:val="28"/>
+                <w:lang w:val="en-US"/>
+              </w:rPr>
+              <w:t>status=200</w:t>
+            </w:r>
+          </w:p>
+        </w:tc>
+      </w:tr>
+      <w:tr>
+        <w:tc>
+          <w:tcPr>
+            <w:tcW w:w="2940" w:type="dxa"/>
+          </w:tcPr>
+          <w:p>
+            <w:pPr>
+              <w:pStyle w:val="a3"/>
+              <w:ind w:left="0"/>
+              <w:rPr>
+                <w:rFonts w:ascii="Times New Roman" w:hAnsi="Times New Roman" w:cs="Times New Roman"/>
+                <w:sz w:val="28"/>
+                <w:lang w:val="en-US"/>
+              </w:rPr>
+            </w:pPr>
+            <w:r>
+              <w:rPr>
+                <w:rFonts w:ascii="Times New Roman" w:hAnsi="Times New Roman" w:cs="Times New Roman"/>
+                <w:sz w:val="28"/>
+                <w:lang w:val="en-US"/>
+              </w:rPr>
               <w:t>register/</w:t>
             </w:r>
           </w:p>
@@ -7097,18 +7298,8 @@
                 <w:sz w:val="28"/>
                 <w:lang w:val="en-US"/>
               </w:rPr>
-              <w:t>'description', '</w:t>
-            </w:r>
-            <w:proofErr w:type="spellStart"/>
-            <w:r>
-              <w:rPr>
-                <w:rFonts w:ascii="Times New Roman" w:hAnsi="Times New Roman" w:cs="Times New Roman"/>
-                <w:sz w:val="28"/>
-                <w:lang w:val="en-US"/>
-              </w:rPr>
-              <w:t>profile_icon</w:t>
-            </w:r>
-            <w:proofErr w:type="spellEnd"/>
+              <w:t>'description', 'image</w:t>
+            </w:r>
             <w:r>
               <w:rPr>
                 <w:rFonts w:ascii="Times New Roman" w:hAnsi="Times New Roman" w:cs="Times New Roman"/>

</xml_diff>